<commit_message>
Documentation changes based on MDCToolkit event feedback.
</commit_message>
<xml_diff>
--- a/doc/MDS Java API.docx
+++ b/doc/MDS Java API.docx
@@ -57,8 +57,7 @@
         </w:sdtContent>
       </w:sdt>
       <w:r>
-        <w:br/>
-        <w:t>Analytics Lab, Hewlett Packard</w:t>
+        <w:t>, Hewlett Packard</w:t>
       </w:r>
       <w:r>
         <w:t xml:space="preserve"> Labs</w:t>
@@ -124,7 +123,7 @@
           <w:sz w:val="24"/>
           <w:szCs w:val="24"/>
         </w:rPr>
-        <w:t>Monday, February 1, 2016</w:t>
+        <w:t>Wednesday, November 16, 2016</w:t>
       </w:r>
       <w:r>
         <w:rPr>
@@ -138,8 +137,6 @@
         </w:rPr>
         <w:fldChar w:fldCharType="end"/>
       </w:r>
-      <w:bookmarkStart w:id="0" w:name="_GoBack"/>
-      <w:bookmarkEnd w:id="0"/>
     </w:p>
     <w:p>
       <w:pPr>
@@ -4213,6 +4210,7 @@
               <w:bCs/>
               <w:noProof/>
             </w:rPr>
+            <w:lastRenderedPageBreak/>
             <w:fldChar w:fldCharType="end"/>
           </w:r>
         </w:p>
@@ -4242,7 +4240,7 @@
           <w:szCs w:val="28"/>
         </w:rPr>
       </w:pPr>
-      <w:bookmarkStart w:id="1" w:name="_Toc442104635"/>
+      <w:bookmarkStart w:id="0" w:name="_Toc442104635"/>
       <w:r>
         <w:rPr>
           <w:rStyle w:val="String"/>
@@ -4251,7 +4249,7 @@
         </w:rPr>
         <w:t>Introduction</w:t>
       </w:r>
-      <w:bookmarkEnd w:id="1"/>
+      <w:bookmarkEnd w:id="0"/>
     </w:p>
     <w:p/>
     <w:p>
@@ -4259,11 +4257,11 @@
         <w:pStyle w:val="MarginNote"/>
         <w:framePr w:wrap="around"/>
       </w:pPr>
-      <w:bookmarkStart w:id="2" w:name="_Toc442104636"/>
+      <w:bookmarkStart w:id="1" w:name="_Toc442104636"/>
       <w:r>
         <w:t>The What and Why of Managed Data Structures</w:t>
       </w:r>
-      <w:bookmarkEnd w:id="2"/>
+      <w:bookmarkEnd w:id="1"/>
     </w:p>
     <w:p/>
     <w:p/>
@@ -4272,11 +4270,11 @@
         <w:pStyle w:val="Section"/>
         <w:framePr w:wrap="around"/>
       </w:pPr>
-      <w:bookmarkStart w:id="3" w:name="_Toc442104637"/>
+      <w:bookmarkStart w:id="2" w:name="_Toc442104637"/>
       <w:r>
         <w:t>A Simple MDS Example</w:t>
       </w:r>
-      <w:bookmarkEnd w:id="3"/>
+      <w:bookmarkEnd w:id="2"/>
     </w:p>
     <w:p>
       <w:r>
@@ -4294,11 +4292,11 @@
         <w:pStyle w:val="MarginNote"/>
         <w:framePr w:wrap="around"/>
       </w:pPr>
-      <w:bookmarkStart w:id="4" w:name="_Toc442104638"/>
+      <w:bookmarkStart w:id="3" w:name="_Toc442104638"/>
       <w:r>
         <w:t>The Scenario</w:t>
       </w:r>
-      <w:bookmarkEnd w:id="4"/>
+      <w:bookmarkEnd w:id="3"/>
     </w:p>
     <w:p>
       <w:r>
@@ -4385,11 +4383,7 @@
         <w:t>.  That is, everything the report says must be true as of some instant in time, as if a snapshot of all of the data had been taken.  In our simple scenario, the report we will be asked to provide will contain the total revenue over all products, an array containing the top ten products by revenue, and the value of current stock.</w:t>
       </w:r>
       <w:r>
-        <w:t xml:space="preserve">  In </w:t>
-      </w:r>
-      <w:r>
-        <w:lastRenderedPageBreak/>
-        <w:t>addition to being asked for reports, you are expected to create a report once a day and stick it somewhere where it can be found, so that trends can be identified.</w:t>
+        <w:t xml:space="preserve">  In addition to being asked for reports, you are expected to create a report once a day and stick it somewhere where it can be found, so that trends can be identified.</w:t>
       </w:r>
     </w:p>
     <w:p>
@@ -4397,11 +4391,12 @@
         <w:pStyle w:val="MarginNote"/>
         <w:framePr w:wrap="around"/>
       </w:pPr>
-      <w:bookmarkStart w:id="5" w:name="_Toc442104639"/>
-      <w:r>
+      <w:bookmarkStart w:id="4" w:name="_Toc442104639"/>
+      <w:r>
+        <w:lastRenderedPageBreak/>
         <w:t>Doing it Without MDS</w:t>
       </w:r>
-      <w:bookmarkEnd w:id="5"/>
+      <w:bookmarkEnd w:id="4"/>
     </w:p>
     <w:p>
       <w:r>
@@ -5550,72 +5545,72 @@
         <w:pStyle w:val="Code"/>
       </w:pPr>
       <w:r>
+        <w:t>}</w:t>
+      </w:r>
+    </w:p>
+    <w:p>
+      <w:pPr>
+        <w:pStyle w:val="Code"/>
+        <w:spacing w:before="240"/>
+      </w:pPr>
+      <w:r>
+        <w:rPr>
+          <w:rStyle w:val="Keyword"/>
+        </w:rPr>
+        <w:t xml:space="preserve">void </w:t>
+      </w:r>
+      <w:r>
+        <w:rPr>
+          <w:rStyle w:val="Definition"/>
+        </w:rPr>
+        <w:t>stockIn</w:t>
+      </w:r>
+      <w:r>
+        <w:t>(</w:t>
+      </w:r>
+      <w:r>
+        <w:rPr>
+          <w:rStyle w:val="Type"/>
+        </w:rPr>
+        <w:t xml:space="preserve">String </w:t>
+      </w:r>
+      <w:r>
+        <w:t xml:space="preserve">sku, </w:t>
+      </w:r>
+      <w:r>
+        <w:rPr>
+          <w:rStyle w:val="Keyword"/>
+        </w:rPr>
+        <w:t xml:space="preserve">int </w:t>
+      </w:r>
+      <w:r>
+        <w:t xml:space="preserve">n) </w:t>
+      </w:r>
+      <w:r>
+        <w:rPr>
+          <w:rStyle w:val="Keyword"/>
+        </w:rPr>
+        <w:t xml:space="preserve">throws </w:t>
+      </w:r>
+      <w:r>
+        <w:rPr>
+          <w:rStyle w:val="Type"/>
+        </w:rPr>
+        <w:t xml:space="preserve">NoSuchSKU </w:t>
+      </w:r>
+      <w:r>
+        <w:t>{</w:t>
+      </w:r>
+    </w:p>
+    <w:p>
+      <w:pPr>
+        <w:pStyle w:val="Code"/>
+      </w:pPr>
+      <w:r>
+        <w:rPr>
+          <w:rStyle w:val="Keyword"/>
+        </w:rPr>
         <w:lastRenderedPageBreak/>
-        <w:t>}</w:t>
-      </w:r>
-    </w:p>
-    <w:p>
-      <w:pPr>
-        <w:pStyle w:val="Code"/>
-        <w:spacing w:before="240"/>
-      </w:pPr>
-      <w:r>
-        <w:rPr>
-          <w:rStyle w:val="Keyword"/>
-        </w:rPr>
-        <w:t xml:space="preserve">void </w:t>
-      </w:r>
-      <w:r>
-        <w:rPr>
-          <w:rStyle w:val="Definition"/>
-        </w:rPr>
-        <w:t>stockIn</w:t>
-      </w:r>
-      <w:r>
-        <w:t>(</w:t>
-      </w:r>
-      <w:r>
-        <w:rPr>
-          <w:rStyle w:val="Type"/>
-        </w:rPr>
-        <w:t xml:space="preserve">String </w:t>
-      </w:r>
-      <w:r>
-        <w:t xml:space="preserve">sku, </w:t>
-      </w:r>
-      <w:r>
-        <w:rPr>
-          <w:rStyle w:val="Keyword"/>
-        </w:rPr>
-        <w:t xml:space="preserve">int </w:t>
-      </w:r>
-      <w:r>
-        <w:t xml:space="preserve">n) </w:t>
-      </w:r>
-      <w:r>
-        <w:rPr>
-          <w:rStyle w:val="Keyword"/>
-        </w:rPr>
-        <w:t xml:space="preserve">throws </w:t>
-      </w:r>
-      <w:r>
-        <w:rPr>
-          <w:rStyle w:val="Type"/>
-        </w:rPr>
-        <w:t xml:space="preserve">NoSuchSKU </w:t>
-      </w:r>
-      <w:r>
-        <w:t>{</w:t>
-      </w:r>
-    </w:p>
-    <w:p>
-      <w:pPr>
-        <w:pStyle w:val="Code"/>
-      </w:pPr>
-      <w:r>
-        <w:rPr>
-          <w:rStyle w:val="Keyword"/>
-        </w:rPr>
         <w:tab/>
       </w:r>
       <w:r>
@@ -6406,11 +6401,11 @@
         <w:pStyle w:val="MarginNote"/>
         <w:framePr w:wrap="around"/>
       </w:pPr>
-      <w:bookmarkStart w:id="6" w:name="_Toc442104640"/>
+      <w:bookmarkStart w:id="5" w:name="_Toc442104640"/>
       <w:r>
         <w:t>Dealing with Persistence</w:t>
       </w:r>
-      <w:bookmarkEnd w:id="6"/>
+      <w:bookmarkEnd w:id="5"/>
     </w:p>
     <w:p>
       <w:r>
@@ -6496,146 +6491,146 @@
         <w:pStyle w:val="Code"/>
       </w:pPr>
       <w:r>
+        <w:tab/>
+      </w:r>
+      <w:r>
+        <w:tab/>
+      </w:r>
+      <w:r>
+        <w:tab/>
+      </w:r>
+      <w:r>
+        <w:tab/>
+      </w:r>
+      <w:r>
+        <w:tab/>
+      </w:r>
+      <w:r>
+        <w:rPr>
+          <w:rStyle w:val="Type"/>
+        </w:rPr>
+        <w:t xml:space="preserve">String </w:t>
+      </w:r>
+      <w:r>
+        <w:t>sku = fields[0];</w:t>
+      </w:r>
+    </w:p>
+    <w:p>
+      <w:pPr>
+        <w:pStyle w:val="Code"/>
+      </w:pPr>
+      <w:r>
+        <w:rPr>
+          <w:rStyle w:val="Type"/>
+        </w:rPr>
+        <w:tab/>
+      </w:r>
+      <w:r>
+        <w:rPr>
+          <w:rStyle w:val="Type"/>
+        </w:rPr>
+        <w:tab/>
+      </w:r>
+      <w:r>
+        <w:rPr>
+          <w:rStyle w:val="Type"/>
+        </w:rPr>
+        <w:tab/>
+      </w:r>
+      <w:r>
+        <w:rPr>
+          <w:rStyle w:val="Type"/>
+        </w:rPr>
+        <w:tab/>
+      </w:r>
+      <w:r>
+        <w:rPr>
+          <w:rStyle w:val="Type"/>
+        </w:rPr>
+        <w:tab/>
+      </w:r>
+      <w:r>
+        <w:rPr>
+          <w:rStyle w:val="Keyword"/>
+        </w:rPr>
+        <w:t>int</w:t>
+      </w:r>
+      <w:r>
+        <w:t xml:space="preserve"> nInStock</w:t>
+      </w:r>
+      <w:r>
+        <w:t xml:space="preserve"> = </w:t>
+      </w:r>
+      <w:r>
+        <w:rPr>
+          <w:rStyle w:val="Type"/>
+        </w:rPr>
+        <w:t>Integer</w:t>
+      </w:r>
+      <w:r>
+        <w:t>.parseInt(fields[1]);</w:t>
+      </w:r>
+    </w:p>
+    <w:p>
+      <w:pPr>
+        <w:pStyle w:val="Code"/>
+      </w:pPr>
+      <w:r>
+        <w:rPr>
+          <w:rStyle w:val="Keyword"/>
+        </w:rPr>
+        <w:tab/>
+      </w:r>
+      <w:r>
+        <w:rPr>
+          <w:rStyle w:val="Keyword"/>
+        </w:rPr>
+        <w:tab/>
+      </w:r>
+      <w:r>
+        <w:rPr>
+          <w:rStyle w:val="Keyword"/>
+        </w:rPr>
+        <w:tab/>
+      </w:r>
+      <w:r>
+        <w:rPr>
+          <w:rStyle w:val="Keyword"/>
+        </w:rPr>
+        <w:tab/>
+      </w:r>
+      <w:r>
+        <w:rPr>
+          <w:rStyle w:val="Keyword"/>
+        </w:rPr>
+        <w:tab/>
+        <w:t>int</w:t>
+      </w:r>
+      <w:r>
+        <w:t xml:space="preserve"> </w:t>
+      </w:r>
+      <w:r>
+        <w:t>nSold</w:t>
+      </w:r>
+      <w:r>
+        <w:rPr>
+          <w:rStyle w:val="Type"/>
+        </w:rPr>
+        <w:t xml:space="preserve"> = Integer</w:t>
+      </w:r>
+      <w:r>
+        <w:t>.parseInt(fields[2]);</w:t>
+      </w:r>
+    </w:p>
+    <w:p>
+      <w:pPr>
+        <w:pStyle w:val="Code"/>
+      </w:pPr>
+      <w:r>
+        <w:rPr>
+          <w:rStyle w:val="Keyword"/>
+        </w:rPr>
         <w:lastRenderedPageBreak/>
-        <w:tab/>
-      </w:r>
-      <w:r>
-        <w:tab/>
-      </w:r>
-      <w:r>
-        <w:tab/>
-      </w:r>
-      <w:r>
-        <w:tab/>
-      </w:r>
-      <w:r>
-        <w:tab/>
-      </w:r>
-      <w:r>
-        <w:rPr>
-          <w:rStyle w:val="Type"/>
-        </w:rPr>
-        <w:t xml:space="preserve">String </w:t>
-      </w:r>
-      <w:r>
-        <w:t>sku = fields[0];</w:t>
-      </w:r>
-    </w:p>
-    <w:p>
-      <w:pPr>
-        <w:pStyle w:val="Code"/>
-      </w:pPr>
-      <w:r>
-        <w:rPr>
-          <w:rStyle w:val="Type"/>
-        </w:rPr>
-        <w:tab/>
-      </w:r>
-      <w:r>
-        <w:rPr>
-          <w:rStyle w:val="Type"/>
-        </w:rPr>
-        <w:tab/>
-      </w:r>
-      <w:r>
-        <w:rPr>
-          <w:rStyle w:val="Type"/>
-        </w:rPr>
-        <w:tab/>
-      </w:r>
-      <w:r>
-        <w:rPr>
-          <w:rStyle w:val="Type"/>
-        </w:rPr>
-        <w:tab/>
-      </w:r>
-      <w:r>
-        <w:rPr>
-          <w:rStyle w:val="Type"/>
-        </w:rPr>
-        <w:tab/>
-      </w:r>
-      <w:r>
-        <w:rPr>
-          <w:rStyle w:val="Keyword"/>
-        </w:rPr>
-        <w:t>int</w:t>
-      </w:r>
-      <w:r>
-        <w:t xml:space="preserve"> nInStock</w:t>
-      </w:r>
-      <w:r>
-        <w:t xml:space="preserve"> = </w:t>
-      </w:r>
-      <w:r>
-        <w:rPr>
-          <w:rStyle w:val="Type"/>
-        </w:rPr>
-        <w:t>Integer</w:t>
-      </w:r>
-      <w:r>
-        <w:t>.parseInt(fields[1]);</w:t>
-      </w:r>
-    </w:p>
-    <w:p>
-      <w:pPr>
-        <w:pStyle w:val="Code"/>
-      </w:pPr>
-      <w:r>
-        <w:rPr>
-          <w:rStyle w:val="Keyword"/>
-        </w:rPr>
-        <w:tab/>
-      </w:r>
-      <w:r>
-        <w:rPr>
-          <w:rStyle w:val="Keyword"/>
-        </w:rPr>
-        <w:tab/>
-      </w:r>
-      <w:r>
-        <w:rPr>
-          <w:rStyle w:val="Keyword"/>
-        </w:rPr>
-        <w:tab/>
-      </w:r>
-      <w:r>
-        <w:rPr>
-          <w:rStyle w:val="Keyword"/>
-        </w:rPr>
-        <w:tab/>
-      </w:r>
-      <w:r>
-        <w:rPr>
-          <w:rStyle w:val="Keyword"/>
-        </w:rPr>
-        <w:tab/>
-        <w:t>int</w:t>
-      </w:r>
-      <w:r>
-        <w:t xml:space="preserve"> </w:t>
-      </w:r>
-      <w:r>
-        <w:t>nSold</w:t>
-      </w:r>
-      <w:r>
-        <w:rPr>
-          <w:rStyle w:val="Type"/>
-        </w:rPr>
-        <w:t xml:space="preserve"> = Integer</w:t>
-      </w:r>
-      <w:r>
-        <w:t>.parseInt(fields[2]);</w:t>
-      </w:r>
-    </w:p>
-    <w:p>
-      <w:pPr>
-        <w:pStyle w:val="Code"/>
-      </w:pPr>
-      <w:r>
-        <w:rPr>
-          <w:rStyle w:val="Keyword"/>
-        </w:rPr>
         <w:tab/>
       </w:r>
       <w:r>
@@ -6886,11 +6881,11 @@
         <w:pStyle w:val="MarginNote"/>
         <w:framePr w:wrap="around"/>
       </w:pPr>
-      <w:bookmarkStart w:id="7" w:name="_Toc442104641"/>
+      <w:bookmarkStart w:id="6" w:name="_Toc442104641"/>
       <w:r>
         <w:t>Dealing with Concurrency and Sharing</w:t>
       </w:r>
-      <w:bookmarkEnd w:id="7"/>
+      <w:bookmarkEnd w:id="6"/>
     </w:p>
     <w:p>
       <w:r>
@@ -6906,15 +6901,12 @@
         <w:t xml:space="preserve"> keyword) to</w:t>
       </w:r>
       <w:r>
-        <w:t xml:space="preserve"> ensure that only one thread is performing an action at a time.  With careful planning, it may be possible to allow partial overlap of actions, but getting that right can be quite tricky.  In any case, writing to the journal files will also </w:t>
-      </w:r>
+        <w:t xml:space="preserve"> ensure that only one thread is performing an action at a time.  With careful planning, it may be possible to allow partial overlap of actions, but getting that right can be quite tricky.  In any case, writing to the journal files will also need to be synchronized to ensure that the files themselves don’t wind up with garbage lines containing partial lines from different threads.</w:t>
+      </w:r>
+    </w:p>
+    <w:p>
       <w:r>
         <w:lastRenderedPageBreak/>
-        <w:t>need to be synchronized to ensure that the files themselves don’t wind up with garbage lines containing partial lines from different threads.</w:t>
-      </w:r>
-    </w:p>
-    <w:p>
-      <w:r>
         <w:t>And even if the appropriate synchronization methods are used to allow multiple threads to access the data at the same time, it won’t be possible to actually allow multiple processes on the computer to access the data at the same time, because the actual data structures will be within the Java heap of a single process.</w:t>
       </w:r>
     </w:p>
@@ -6943,14 +6935,14 @@
         <w:pStyle w:val="MarginNote"/>
         <w:framePr w:wrap="around"/>
       </w:pPr>
-      <w:bookmarkStart w:id="8" w:name="_Toc442104642"/>
+      <w:bookmarkStart w:id="7" w:name="_Toc442104642"/>
       <w:r>
         <w:t>Doing</w:t>
       </w:r>
       <w:r>
         <w:t xml:space="preserve"> it with MDS</w:t>
       </w:r>
-      <w:bookmarkEnd w:id="8"/>
+      <w:bookmarkEnd w:id="7"/>
     </w:p>
     <w:p>
       <w:r>
@@ -8731,11 +8723,11 @@
         <w:pStyle w:val="MarginNote"/>
         <w:framePr w:wrap="around"/>
       </w:pPr>
-      <w:bookmarkStart w:id="9" w:name="_Toc442104643"/>
+      <w:bookmarkStart w:id="8" w:name="_Toc442104643"/>
       <w:r>
         <w:t>Declaring the Record Schema</w:t>
       </w:r>
-      <w:bookmarkEnd w:id="9"/>
+      <w:bookmarkEnd w:id="8"/>
     </w:p>
     <w:p>
       <w:r>
@@ -8949,11 +8941,11 @@
         <w:pStyle w:val="MarginNote"/>
         <w:framePr w:wrap="around"/>
       </w:pPr>
-      <w:bookmarkStart w:id="10" w:name="_Toc442104644"/>
+      <w:bookmarkStart w:id="9" w:name="_Toc442104644"/>
       <w:r>
         <w:t>Managed Record Inheritence</w:t>
       </w:r>
-      <w:bookmarkEnd w:id="10"/>
+      <w:bookmarkEnd w:id="9"/>
     </w:p>
     <w:p>
       <w:r>
@@ -9046,11 +9038,11 @@
         <w:pStyle w:val="MarginNote"/>
         <w:framePr w:wrap="around"/>
       </w:pPr>
-      <w:bookmarkStart w:id="11" w:name="_Toc442104645"/>
+      <w:bookmarkStart w:id="10" w:name="_Toc442104645"/>
       <w:r>
         <w:t>Declaring Fields</w:t>
       </w:r>
-      <w:bookmarkEnd w:id="11"/>
+      <w:bookmarkEnd w:id="10"/>
     </w:p>
     <w:p>
       <w:r>
@@ -9219,11 +9211,11 @@
         <w:pStyle w:val="MarginNote"/>
         <w:framePr w:wrap="around"/>
       </w:pPr>
-      <w:bookmarkStart w:id="12" w:name="_Toc442104646"/>
+      <w:bookmarkStart w:id="11" w:name="_Toc442104646"/>
       <w:r>
         <w:t>Emitted Getters, Setters, and Modifiers</w:t>
       </w:r>
-      <w:bookmarkEnd w:id="12"/>
+      <w:bookmarkEnd w:id="11"/>
     </w:p>
     <w:p>
       <w:r>
@@ -9600,11 +9592,11 @@
         <w:pStyle w:val="MarginNote"/>
         <w:framePr w:wrap="around"/>
       </w:pPr>
-      <w:bookmarkStart w:id="13" w:name="_Toc442104647"/>
+      <w:bookmarkStart w:id="12" w:name="_Toc442104647"/>
       <w:r>
         <w:t>Field and Method Visibility</w:t>
       </w:r>
-      <w:bookmarkEnd w:id="13"/>
+      <w:bookmarkEnd w:id="12"/>
     </w:p>
     <w:p>
       <w:r>
@@ -10134,11 +10126,11 @@
         <w:pStyle w:val="MarginNote"/>
         <w:framePr w:wrap="around"/>
       </w:pPr>
-      <w:bookmarkStart w:id="14" w:name="_Toc442104648"/>
+      <w:bookmarkStart w:id="13" w:name="_Toc442104648"/>
       <w:r>
         <w:t>Managed Strings</w:t>
       </w:r>
-      <w:bookmarkEnd w:id="14"/>
+      <w:bookmarkEnd w:id="13"/>
     </w:p>
     <w:p>
       <w:r>
@@ -10402,11 +10394,11 @@
         <w:pStyle w:val="MarginNote"/>
         <w:framePr w:wrap="around"/>
       </w:pPr>
-      <w:bookmarkStart w:id="15" w:name="_Toc442104649"/>
+      <w:bookmarkStart w:id="14" w:name="_Toc442104649"/>
       <w:r>
         <w:t>Defining Constructors</w:t>
       </w:r>
-      <w:bookmarkEnd w:id="15"/>
+      <w:bookmarkEnd w:id="14"/>
     </w:p>
     <w:p>
       <w:r>
@@ -10768,7 +10760,7 @@
         <w:pStyle w:val="MarginNote"/>
         <w:framePr w:wrap="around"/>
       </w:pPr>
-      <w:bookmarkStart w:id="16" w:name="_Toc442104650"/>
+      <w:bookmarkStart w:id="15" w:name="_Toc442104650"/>
       <w:r>
         <w:t xml:space="preserve">The </w:t>
       </w:r>
@@ -10781,7 +10773,7 @@
       <w:r>
         <w:t xml:space="preserve"> Parameter</w:t>
       </w:r>
-      <w:bookmarkEnd w:id="16"/>
+      <w:bookmarkEnd w:id="15"/>
     </w:p>
     <w:p>
       <w:r>
@@ -10883,11 +10875,11 @@
         <w:pStyle w:val="MarginNote"/>
         <w:framePr w:wrap="around"/>
       </w:pPr>
-      <w:bookmarkStart w:id="17" w:name="_Toc442104651"/>
+      <w:bookmarkStart w:id="16" w:name="_Toc442104651"/>
       <w:r>
         <w:t>Calling Superclass Constructors</w:t>
       </w:r>
-      <w:bookmarkEnd w:id="17"/>
+      <w:bookmarkEnd w:id="16"/>
     </w:p>
     <w:p>
       <w:r>
@@ -11090,11 +11082,11 @@
         <w:pStyle w:val="MarginNote"/>
         <w:framePr w:wrap="around"/>
       </w:pPr>
-      <w:bookmarkStart w:id="18" w:name="_Toc442104652"/>
+      <w:bookmarkStart w:id="17" w:name="_Toc442104652"/>
       <w:r>
         <w:t>Namespaces</w:t>
       </w:r>
-      <w:bookmarkEnd w:id="18"/>
+      <w:bookmarkEnd w:id="17"/>
     </w:p>
     <w:p>
       <w:r>
@@ -12507,11 +12499,11 @@
         <w:pStyle w:val="MarginNote"/>
         <w:framePr w:wrap="around"/>
       </w:pPr>
-      <w:bookmarkStart w:id="19" w:name="_Toc442104653"/>
+      <w:bookmarkStart w:id="18" w:name="_Toc442104653"/>
       <w:r>
         <w:t>Working in Isolation</w:t>
       </w:r>
-      <w:bookmarkEnd w:id="19"/>
+      <w:bookmarkEnd w:id="18"/>
     </w:p>
     <w:p>
       <w:r>
@@ -13210,11 +13202,11 @@
         <w:pStyle w:val="MarginNote"/>
         <w:framePr w:wrap="around"/>
       </w:pPr>
-      <w:bookmarkStart w:id="20" w:name="_Toc442104654"/>
+      <w:bookmarkStart w:id="19" w:name="_Toc442104654"/>
       <w:r>
         <w:t>Importing MDS static functions</w:t>
       </w:r>
-      <w:bookmarkEnd w:id="20"/>
+      <w:bookmarkEnd w:id="19"/>
     </w:p>
     <w:p>
       <w:r>
@@ -13339,11 +13331,11 @@
         <w:pStyle w:val="MarginNote"/>
         <w:framePr w:wrap="around"/>
       </w:pPr>
-      <w:bookmarkStart w:id="21" w:name="_Toc442104655"/>
+      <w:bookmarkStart w:id="20" w:name="_Toc442104655"/>
       <w:r>
         <w:t>Defining Instance Methods</w:t>
       </w:r>
-      <w:bookmarkEnd w:id="21"/>
+      <w:bookmarkEnd w:id="20"/>
     </w:p>
     <w:p>
       <w:r>
@@ -13797,11 +13789,11 @@
         <w:pStyle w:val="MarginNote"/>
         <w:framePr w:wrap="around"/>
       </w:pPr>
-      <w:bookmarkStart w:id="22" w:name="_Toc442104656"/>
+      <w:bookmarkStart w:id="21" w:name="_Toc442104656"/>
       <w:r>
         <w:t>Defining Static Methods</w:t>
       </w:r>
-      <w:bookmarkEnd w:id="22"/>
+      <w:bookmarkEnd w:id="21"/>
     </w:p>
     <w:p>
       <w:r>
@@ -14078,11 +14070,11 @@
         <w:pStyle w:val="MarginNote"/>
         <w:framePr w:wrap="around"/>
       </w:pPr>
-      <w:bookmarkStart w:id="23" w:name="_Toc442104657"/>
+      <w:bookmarkStart w:id="22" w:name="_Toc442104657"/>
       <w:r>
         <w:t>Accessing Private and Protected Data and Methods</w:t>
       </w:r>
-      <w:bookmarkEnd w:id="23"/>
+      <w:bookmarkEnd w:id="22"/>
     </w:p>
     <w:p>
       <w:r>
@@ -14446,11 +14438,11 @@
         <w:pStyle w:val="MarginNote"/>
         <w:framePr w:wrap="around"/>
       </w:pPr>
-      <w:bookmarkStart w:id="24" w:name="_Toc442104658"/>
+      <w:bookmarkStart w:id="23" w:name="_Toc442104658"/>
       <w:r>
         <w:t>Using the Methods</w:t>
       </w:r>
-      <w:bookmarkEnd w:id="24"/>
+      <w:bookmarkEnd w:id="23"/>
     </w:p>
     <w:p>
       <w:r>
@@ -15455,11 +15447,11 @@
         <w:pStyle w:val="MarginNote"/>
         <w:framePr w:wrap="around"/>
       </w:pPr>
-      <w:bookmarkStart w:id="25" w:name="_Toc442104659"/>
+      <w:bookmarkStart w:id="24" w:name="_Toc442104659"/>
       <w:r>
         <w:t>Working with Snapshots</w:t>
       </w:r>
-      <w:bookmarkEnd w:id="25"/>
+      <w:bookmarkEnd w:id="24"/>
     </w:p>
     <w:p>
       <w:r>
@@ -16305,11 +16297,11 @@
         <w:pStyle w:val="MarginNote"/>
         <w:framePr w:wrap="around"/>
       </w:pPr>
-      <w:bookmarkStart w:id="26" w:name="_Toc442104660"/>
+      <w:bookmarkStart w:id="25" w:name="_Toc442104660"/>
       <w:r>
         <w:t>Managed Arrays</w:t>
       </w:r>
-      <w:bookmarkEnd w:id="26"/>
+      <w:bookmarkEnd w:id="25"/>
     </w:p>
     <w:p>
       <w:r>
@@ -17528,11 +17520,11 @@
         <w:pStyle w:val="MarginNote"/>
         <w:framePr w:wrap="around"/>
       </w:pPr>
-      <w:bookmarkStart w:id="27" w:name="_Toc442104661"/>
+      <w:bookmarkStart w:id="26" w:name="_Toc442104661"/>
       <w:r>
         <w:t>Resolving Conflicts</w:t>
       </w:r>
-      <w:bookmarkEnd w:id="27"/>
+      <w:bookmarkEnd w:id="26"/>
     </w:p>
     <w:p>
       <w:r>
@@ -18315,11 +18307,11 @@
         <w:pStyle w:val="MarginNote"/>
         <w:framePr w:wrap="around"/>
       </w:pPr>
-      <w:bookmarkStart w:id="28" w:name="_Toc442104662"/>
+      <w:bookmarkStart w:id="27" w:name="_Toc442104662"/>
       <w:r>
         <w:t>Conflicts Outside of Tasks</w:t>
       </w:r>
-      <w:bookmarkEnd w:id="28"/>
+      <w:bookmarkEnd w:id="27"/>
     </w:p>
     <w:p>
       <w:r>
@@ -18334,11 +18326,11 @@
         <w:pStyle w:val="MarginNote"/>
         <w:framePr w:wrap="around"/>
       </w:pPr>
-      <w:bookmarkStart w:id="29" w:name="_Toc442104663"/>
+      <w:bookmarkStart w:id="28" w:name="_Toc442104663"/>
       <w:r>
         <w:t>Snapshots as an Alternative to Conflict Resolution</w:t>
       </w:r>
-      <w:bookmarkEnd w:id="29"/>
+      <w:bookmarkEnd w:id="28"/>
     </w:p>
     <w:p>
       <w:r>
@@ -18652,11 +18644,11 @@
         <w:pStyle w:val="MarginNote"/>
         <w:framePr w:wrap="around"/>
       </w:pPr>
-      <w:bookmarkStart w:id="30" w:name="_Toc442104664"/>
+      <w:bookmarkStart w:id="29" w:name="_Toc442104664"/>
       <w:r>
         <w:t>Preparing to Run</w:t>
       </w:r>
-      <w:bookmarkEnd w:id="30"/>
+      <w:bookmarkEnd w:id="29"/>
     </w:p>
     <w:p>
       <w:r>
@@ -18668,11 +18660,11 @@
         <w:pStyle w:val="MarginNote"/>
         <w:framePr w:wrap="around"/>
       </w:pPr>
-      <w:bookmarkStart w:id="31" w:name="_Toc442104665"/>
+      <w:bookmarkStart w:id="30" w:name="_Toc442104665"/>
       <w:r>
         <w:t>Making Reads Frozen by Default</w:t>
       </w:r>
-      <w:bookmarkEnd w:id="31"/>
+      <w:bookmarkEnd w:id="30"/>
     </w:p>
     <w:p>
       <w:r>
@@ -18832,11 +18824,11 @@
         <w:pStyle w:val="MarginNote"/>
         <w:framePr w:wrap="around"/>
       </w:pPr>
-      <w:bookmarkStart w:id="32" w:name="_Toc442104666"/>
+      <w:bookmarkStart w:id="31" w:name="_Toc442104666"/>
       <w:r>
         <w:t>Dealing with Record Inheritance</w:t>
       </w:r>
-      <w:bookmarkEnd w:id="32"/>
+      <w:bookmarkEnd w:id="31"/>
     </w:p>
     <w:p>
       <w:r>
@@ -19101,7 +19093,7 @@
         <w:pStyle w:val="Section"/>
         <w:framePr w:wrap="around"/>
       </w:pPr>
-      <w:bookmarkStart w:id="33" w:name="_Toc442104667"/>
+      <w:bookmarkStart w:id="32" w:name="_Toc442104667"/>
       <w:r>
         <w:t xml:space="preserve">Building </w:t>
       </w:r>
@@ -19111,7 +19103,7 @@
       <w:r>
         <w:t>MDS Programs</w:t>
       </w:r>
-      <w:bookmarkEnd w:id="33"/>
+      <w:bookmarkEnd w:id="32"/>
     </w:p>
     <w:p>
       <w:r>
@@ -19231,11 +19223,11 @@
         <w:pStyle w:val="MarginNote"/>
         <w:framePr w:wrap="around"/>
       </w:pPr>
-      <w:bookmarkStart w:id="34" w:name="_Toc442104668"/>
+      <w:bookmarkStart w:id="33" w:name="_Toc442104668"/>
       <w:r>
         <w:t>Specifying Java Compliance and JDK</w:t>
       </w:r>
-      <w:bookmarkEnd w:id="34"/>
+      <w:bookmarkEnd w:id="33"/>
     </w:p>
     <w:p>
       <w:r>
@@ -19292,11 +19284,11 @@
         <w:pStyle w:val="MarginNote"/>
         <w:framePr w:wrap="around"/>
       </w:pPr>
-      <w:bookmarkStart w:id="35" w:name="_Toc442104669"/>
+      <w:bookmarkStart w:id="34" w:name="_Toc442104669"/>
       <w:r>
         <w:t>Specifying the MDS Jar</w:t>
       </w:r>
-      <w:bookmarkEnd w:id="35"/>
+      <w:bookmarkEnd w:id="34"/>
     </w:p>
     <w:p>
       <w:r>
@@ -19358,11 +19350,11 @@
         <w:pStyle w:val="MarginNote"/>
         <w:framePr w:wrap="around"/>
       </w:pPr>
-      <w:bookmarkStart w:id="36" w:name="_Toc442104670"/>
+      <w:bookmarkStart w:id="35" w:name="_Toc442104670"/>
       <w:r>
         <w:t>Specifying the Annotations Processor</w:t>
       </w:r>
-      <w:bookmarkEnd w:id="36"/>
+      <w:bookmarkEnd w:id="35"/>
     </w:p>
     <w:p>
       <w:r>
@@ -19496,11 +19488,11 @@
         <w:pStyle w:val="MarginNote"/>
         <w:framePr w:wrap="around"/>
       </w:pPr>
-      <w:bookmarkStart w:id="37" w:name="_Toc442104671"/>
+      <w:bookmarkStart w:id="36" w:name="_Toc442104671"/>
       <w:r>
         <w:t>Dealing with Failure to Update</w:t>
       </w:r>
-      <w:bookmarkEnd w:id="37"/>
+      <w:bookmarkEnd w:id="36"/>
     </w:p>
     <w:p>
       <w:r>
@@ -19512,14 +19504,14 @@
         <w:pStyle w:val="MarginNote"/>
         <w:framePr w:wrap="around"/>
       </w:pPr>
-      <w:bookmarkStart w:id="38" w:name="_Toc442104672"/>
+      <w:bookmarkStart w:id="37" w:name="_Toc442104672"/>
       <w:r>
         <w:t>Running Program</w:t>
       </w:r>
       <w:r>
         <w:t>s</w:t>
       </w:r>
-      <w:bookmarkEnd w:id="38"/>
+      <w:bookmarkEnd w:id="37"/>
     </w:p>
     <w:p>
       <w:r>
@@ -19662,96 +19654,96 @@
         <w:pStyle w:val="Section"/>
         <w:framePr w:wrap="around"/>
       </w:pPr>
-      <w:bookmarkStart w:id="39" w:name="_Toc442104673"/>
+      <w:bookmarkStart w:id="38" w:name="_Toc442104673"/>
       <w:r>
         <w:lastRenderedPageBreak/>
         <w:t>Managed Data</w:t>
       </w:r>
-      <w:bookmarkEnd w:id="39"/>
+      <w:bookmarkEnd w:id="38"/>
     </w:p>
     <w:p>
       <w:pPr>
         <w:pStyle w:val="MarginNote"/>
         <w:framePr w:wrap="around"/>
       </w:pPr>
-      <w:bookmarkStart w:id="40" w:name="_Toc442104674"/>
+      <w:bookmarkStart w:id="39" w:name="_Toc442104674"/>
       <w:r>
         <w:t>Managed and Unmanaged Data</w:t>
       </w:r>
-      <w:bookmarkEnd w:id="40"/>
+      <w:bookmarkEnd w:id="39"/>
     </w:p>
     <w:p>
       <w:pPr>
         <w:pStyle w:val="MarginNote"/>
         <w:framePr w:wrap="around"/>
       </w:pPr>
-      <w:bookmarkStart w:id="41" w:name="_Toc442104675"/>
+      <w:bookmarkStart w:id="40" w:name="_Toc442104675"/>
       <w:r>
         <w:t>A Note on Equality and Identity</w:t>
       </w:r>
-      <w:bookmarkEnd w:id="41"/>
+      <w:bookmarkEnd w:id="40"/>
     </w:p>
     <w:p>
       <w:pPr>
         <w:pStyle w:val="MarginNote"/>
         <w:framePr w:wrap="around"/>
       </w:pPr>
-      <w:bookmarkStart w:id="42" w:name="_Toc442104676"/>
+      <w:bookmarkStart w:id="41" w:name="_Toc442104676"/>
       <w:r>
         <w:t>Type Objects</w:t>
       </w:r>
-      <w:bookmarkEnd w:id="42"/>
+      <w:bookmarkEnd w:id="41"/>
     </w:p>
     <w:p>
       <w:pPr>
         <w:pStyle w:val="MarginNote"/>
         <w:framePr w:wrap="around"/>
       </w:pPr>
-      <w:bookmarkStart w:id="43" w:name="_Toc442104677"/>
+      <w:bookmarkStart w:id="42" w:name="_Toc442104677"/>
       <w:r>
         <w:t>Primitive Data</w:t>
       </w:r>
-      <w:bookmarkEnd w:id="43"/>
+      <w:bookmarkEnd w:id="42"/>
     </w:p>
     <w:p>
       <w:pPr>
         <w:pStyle w:val="MarginNote"/>
         <w:framePr w:wrap="around"/>
       </w:pPr>
-      <w:bookmarkStart w:id="44" w:name="_Toc442104678"/>
+      <w:bookmarkStart w:id="43" w:name="_Toc442104678"/>
       <w:r>
         <w:t>Managed Strings</w:t>
       </w:r>
-      <w:bookmarkEnd w:id="44"/>
+      <w:bookmarkEnd w:id="43"/>
     </w:p>
     <w:p>
       <w:pPr>
         <w:pStyle w:val="MarginNote"/>
         <w:framePr w:wrap="around"/>
       </w:pPr>
-      <w:bookmarkStart w:id="45" w:name="_Toc442104679"/>
+      <w:bookmarkStart w:id="44" w:name="_Toc442104679"/>
       <w:r>
         <w:t>Managed Arrays</w:t>
       </w:r>
-      <w:bookmarkEnd w:id="45"/>
+      <w:bookmarkEnd w:id="44"/>
     </w:p>
     <w:p>
       <w:pPr>
         <w:pStyle w:val="MarginNote"/>
         <w:framePr w:wrap="around"/>
       </w:pPr>
-      <w:bookmarkStart w:id="46" w:name="_Toc442104680"/>
+      <w:bookmarkStart w:id="45" w:name="_Toc442104680"/>
       <w:r>
         <w:t>Managed Records</w:t>
       </w:r>
-      <w:bookmarkEnd w:id="46"/>
+      <w:bookmarkEnd w:id="45"/>
     </w:p>
     <w:p>
       <w:pPr>
         <w:pStyle w:val="MarginNote"/>
         <w:framePr w:wrap="around"/>
       </w:pPr>
-      <w:bookmarkStart w:id="47" w:name="_Toc442104681"/>
+      <w:bookmarkStart w:id="46" w:name="_Toc442104681"/>
       <w:r>
         <w:t>Managed Records: the E</w:t>
       </w:r>
@@ -19764,127 +19756,130 @@
       <w:r>
         <w:t>ay</w:t>
       </w:r>
-      <w:bookmarkEnd w:id="47"/>
+      <w:bookmarkEnd w:id="46"/>
     </w:p>
     <w:p>
       <w:pPr>
         <w:pStyle w:val="MarginNote"/>
         <w:framePr w:wrap="around"/>
       </w:pPr>
-      <w:bookmarkStart w:id="48" w:name="_Toc442104682"/>
+      <w:bookmarkStart w:id="47" w:name="_Toc442104682"/>
       <w:r>
         <w:t>Managed Records: the Hard(er) W</w:t>
       </w:r>
       <w:r>
         <w:t>ay</w:t>
       </w:r>
-      <w:bookmarkEnd w:id="48"/>
+      <w:bookmarkEnd w:id="47"/>
     </w:p>
     <w:p>
       <w:pPr>
         <w:pStyle w:val="Section"/>
         <w:framePr w:wrap="around"/>
       </w:pPr>
-      <w:bookmarkStart w:id="49" w:name="_Toc442104683"/>
+      <w:bookmarkStart w:id="48" w:name="_Toc442104683"/>
       <w:r>
         <w:t>Namespaces</w:t>
       </w:r>
-      <w:bookmarkEnd w:id="49"/>
+      <w:bookmarkEnd w:id="48"/>
     </w:p>
     <w:p>
       <w:pPr>
         <w:pStyle w:val="Section"/>
         <w:framePr w:wrap="around"/>
       </w:pPr>
-      <w:bookmarkStart w:id="50" w:name="_Toc442104684"/>
+      <w:bookmarkStart w:id="49" w:name="_Toc442104684"/>
       <w:r>
         <w:t>Isolation Contexts</w:t>
       </w:r>
-      <w:bookmarkEnd w:id="50"/>
+      <w:bookmarkEnd w:id="49"/>
     </w:p>
     <w:p>
       <w:pPr>
         <w:pStyle w:val="MarginNote"/>
         <w:framePr w:wrap="around"/>
       </w:pPr>
-      <w:bookmarkStart w:id="51" w:name="_Toc442104685"/>
+      <w:bookmarkStart w:id="50" w:name="_Toc442104685"/>
       <w:r>
         <w:t>The Model</w:t>
       </w:r>
-      <w:bookmarkEnd w:id="51"/>
+      <w:bookmarkEnd w:id="50"/>
     </w:p>
     <w:p>
       <w:pPr>
         <w:pStyle w:val="MarginNote"/>
         <w:framePr w:wrap="around"/>
       </w:pPr>
-      <w:bookmarkStart w:id="52" w:name="_Toc442104686"/>
+      <w:bookmarkStart w:id="51" w:name="_Toc442104686"/>
       <w:r>
         <w:t>Tasks and Conflict Resolution</w:t>
       </w:r>
-      <w:bookmarkEnd w:id="52"/>
+      <w:bookmarkEnd w:id="51"/>
     </w:p>
     <w:p>
       <w:pPr>
         <w:pStyle w:val="MarginNote"/>
         <w:framePr w:wrap="around"/>
       </w:pPr>
-      <w:bookmarkStart w:id="53" w:name="_Toc442104687"/>
+      <w:bookmarkStart w:id="52" w:name="_Toc442104687"/>
       <w:r>
         <w:t>Context-Relative References</w:t>
       </w:r>
-      <w:bookmarkEnd w:id="53"/>
+      <w:bookmarkEnd w:id="52"/>
     </w:p>
     <w:p>
       <w:pPr>
         <w:pStyle w:val="MarginNote"/>
         <w:framePr w:wrap="around"/>
       </w:pPr>
-      <w:bookmarkStart w:id="54" w:name="_Toc442104688"/>
+      <w:bookmarkStart w:id="53" w:name="_Toc442104688"/>
       <w:r>
         <w:t>Creating Isolation Contexts</w:t>
       </w:r>
-      <w:bookmarkEnd w:id="54"/>
+      <w:bookmarkEnd w:id="53"/>
     </w:p>
     <w:p>
       <w:pPr>
         <w:pStyle w:val="MarginNote"/>
         <w:framePr w:wrap="around"/>
       </w:pPr>
-      <w:bookmarkStart w:id="55" w:name="_Toc442104689"/>
+      <w:bookmarkStart w:id="54" w:name="_Toc442104689"/>
       <w:r>
         <w:t>Using Snapshots</w:t>
       </w:r>
-      <w:bookmarkEnd w:id="55"/>
+      <w:bookmarkEnd w:id="54"/>
     </w:p>
     <w:p>
       <w:pPr>
         <w:pStyle w:val="MarginNote"/>
         <w:framePr w:wrap="around"/>
       </w:pPr>
-      <w:bookmarkStart w:id="56" w:name="_Toc442104690"/>
+      <w:bookmarkStart w:id="55" w:name="_Toc442104690"/>
       <w:r>
         <w:t>Publishing Isolation Contexts</w:t>
       </w:r>
-      <w:bookmarkEnd w:id="56"/>
+      <w:bookmarkEnd w:id="55"/>
     </w:p>
     <w:p>
       <w:pPr>
         <w:pStyle w:val="MarginNote"/>
         <w:framePr w:wrap="around"/>
       </w:pPr>
-      <w:bookmarkStart w:id="57" w:name="_Toc442104691"/>
+      <w:bookmarkStart w:id="56" w:name="_Toc442104691"/>
       <w:r>
         <w:t>Running Code in Other Contexts</w:t>
       </w:r>
-      <w:bookmarkEnd w:id="57"/>
+      <w:bookmarkEnd w:id="56"/>
     </w:p>
     <w:p/>
     <w:p/>
     <w:sectPr>
-      <w:headerReference w:type="default" r:id="rId9"/>
-      <w:footerReference w:type="default" r:id="rId10"/>
-      <w:footerReference w:type="first" r:id="rId11"/>
+      <w:headerReference w:type="even" r:id="rId9"/>
+      <w:headerReference w:type="default" r:id="rId10"/>
+      <w:footerReference w:type="even" r:id="rId11"/>
+      <w:footerReference w:type="default" r:id="rId12"/>
+      <w:headerReference w:type="first" r:id="rId13"/>
+      <w:footerReference w:type="first" r:id="rId14"/>
       <w:pgSz w:w="12240" w:h="15840"/>
       <w:pgMar w:top="1440" w:right="1440" w:bottom="1440" w:left="3168" w:header="720" w:footer="720" w:gutter="0"/>
       <w:cols w:space="720"/>
@@ -20001,6 +19996,16 @@
 <w:ftr xmlns:wpc="http://schemas.microsoft.com/office/word/2010/wordprocessingCanvas" xmlns:mc="http://schemas.openxmlformats.org/markup-compatibility/2006" xmlns:o="urn:schemas-microsoft-com:office:office" xmlns:r="http://schemas.openxmlformats.org/officeDocument/2006/relationships" xmlns:m="http://schemas.openxmlformats.org/officeDocument/2006/math" xmlns:v="urn:schemas-microsoft-com:vml" xmlns:wp14="http://schemas.microsoft.com/office/word/2010/wordprocessingDrawing" xmlns:wp="http://schemas.openxmlformats.org/drawingml/2006/wordprocessingDrawing" xmlns:w10="urn:schemas-microsoft-com:office:word" xmlns:w="http://schemas.openxmlformats.org/wordprocessingml/2006/main" xmlns:w14="http://schemas.microsoft.com/office/word/2010/wordml" xmlns:w15="http://schemas.microsoft.com/office/word/2012/wordml" xmlns:wpg="http://schemas.microsoft.com/office/word/2010/wordprocessingGroup" xmlns:wpi="http://schemas.microsoft.com/office/word/2010/wordprocessingInk" xmlns:wne="http://schemas.microsoft.com/office/word/2006/wordml" xmlns:wps="http://schemas.microsoft.com/office/word/2010/wordprocessingShape" mc:Ignorable="w14 w15 wp14">
   <w:p>
     <w:pPr>
+      <w:pStyle w:val="Footer"/>
+    </w:pPr>
+  </w:p>
+</w:ftr>
+</file>
+
+<file path=word/footer2.xml><?xml version="1.0" encoding="utf-8"?>
+<w:ftr xmlns:wpc="http://schemas.microsoft.com/office/word/2010/wordprocessingCanvas" xmlns:mc="http://schemas.openxmlformats.org/markup-compatibility/2006" xmlns:o="urn:schemas-microsoft-com:office:office" xmlns:r="http://schemas.openxmlformats.org/officeDocument/2006/relationships" xmlns:m="http://schemas.openxmlformats.org/officeDocument/2006/math" xmlns:v="urn:schemas-microsoft-com:vml" xmlns:wp14="http://schemas.microsoft.com/office/word/2010/wordprocessingDrawing" xmlns:wp="http://schemas.openxmlformats.org/drawingml/2006/wordprocessingDrawing" xmlns:w10="urn:schemas-microsoft-com:office:word" xmlns:w="http://schemas.openxmlformats.org/wordprocessingml/2006/main" xmlns:w14="http://schemas.microsoft.com/office/word/2010/wordml" xmlns:w15="http://schemas.microsoft.com/office/word/2012/wordml" xmlns:wpg="http://schemas.microsoft.com/office/word/2010/wordprocessingGroup" xmlns:wpi="http://schemas.microsoft.com/office/word/2010/wordprocessingInk" xmlns:wne="http://schemas.microsoft.com/office/word/2006/wordml" xmlns:wps="http://schemas.microsoft.com/office/word/2010/wordprocessingShape" mc:Ignorable="w14 w15 wp14">
+  <w:p>
+    <w:pPr>
       <w:tabs>
         <w:tab w:val="center" w:pos="2430"/>
         <w:tab w:val="right" w:pos="7650"/>
@@ -20016,8 +20021,9 @@
         <w:b/>
       </w:rPr>
       <w:tab/>
-      <w:t>HP Confidential</w:t>
     </w:r>
+    <w:bookmarkStart w:id="57" w:name="_GoBack"/>
+    <w:bookmarkEnd w:id="57"/>
     <w:r>
       <w:tab/>
       <w:t xml:space="preserve">Page </w:t>
@@ -20046,19 +20052,32 @@
     <w:r>
       <w:t xml:space="preserve"> of </w:t>
     </w:r>
-    <w:fldSimple w:instr=" NUMPAGES  ">
-      <w:r>
-        <w:rPr>
-          <w:noProof/>
-        </w:rPr>
-        <w:t>29</w:t>
-      </w:r>
-    </w:fldSimple>
+    <w:r>
+      <w:fldChar w:fldCharType="begin"/>
+    </w:r>
+    <w:r>
+      <w:instrText xml:space="preserve"> NUMPAGES  </w:instrText>
+    </w:r>
+    <w:r>
+      <w:fldChar w:fldCharType="separate"/>
+    </w:r>
+    <w:r>
+      <w:rPr>
+        <w:noProof/>
+      </w:rPr>
+      <w:t>29</w:t>
+    </w:r>
+    <w:r>
+      <w:rPr>
+        <w:noProof/>
+      </w:rPr>
+      <w:fldChar w:fldCharType="end"/>
+    </w:r>
   </w:p>
 </w:ftr>
 </file>
 
-<file path=word/footer2.xml><?xml version="1.0" encoding="utf-8"?>
+<file path=word/footer3.xml><?xml version="1.0" encoding="utf-8"?>
 <w:ftr xmlns:wpc="http://schemas.microsoft.com/office/word/2010/wordprocessingCanvas" xmlns:mc="http://schemas.openxmlformats.org/markup-compatibility/2006" xmlns:o="urn:schemas-microsoft-com:office:office" xmlns:r="http://schemas.openxmlformats.org/officeDocument/2006/relationships" xmlns:m="http://schemas.openxmlformats.org/officeDocument/2006/math" xmlns:v="urn:schemas-microsoft-com:vml" xmlns:wp14="http://schemas.microsoft.com/office/word/2010/wordprocessingDrawing" xmlns:wp="http://schemas.openxmlformats.org/drawingml/2006/wordprocessingDrawing" xmlns:w10="urn:schemas-microsoft-com:office:word" xmlns:w="http://schemas.openxmlformats.org/wordprocessingml/2006/main" xmlns:w14="http://schemas.microsoft.com/office/word/2010/wordml" xmlns:w15="http://schemas.microsoft.com/office/word/2012/wordml" xmlns:wpg="http://schemas.microsoft.com/office/word/2010/wordprocessingGroup" xmlns:wpi="http://schemas.microsoft.com/office/word/2010/wordprocessingInk" xmlns:wne="http://schemas.microsoft.com/office/word/2006/wordml" xmlns:wps="http://schemas.microsoft.com/office/word/2010/wordprocessingShape" mc:Ignorable="w14 w15 wp14">
   <w:p>
     <w:pPr>
@@ -20082,7 +20101,7 @@
       <w:rPr>
         <w:noProof/>
       </w:rPr>
-      <w:t>2/1/2016</w:t>
+      <w:t>11/16/2016</w:t>
     </w:r>
     <w:r>
       <w:fldChar w:fldCharType="end"/>
@@ -20092,13 +20111,6 @@
         <w:b/>
       </w:rPr>
       <w:tab/>
-      <w:t>Hewlett Packard Enterprise</w:t>
-    </w:r>
-    <w:r>
-      <w:rPr>
-        <w:b/>
-      </w:rPr>
-      <w:t xml:space="preserve"> Confidential</w:t>
     </w:r>
     <w:r>
       <w:tab/>
@@ -20128,14 +20140,27 @@
     <w:r>
       <w:t xml:space="preserve"> of </w:t>
     </w:r>
-    <w:fldSimple w:instr=" NUMPAGES  ">
-      <w:r>
-        <w:rPr>
-          <w:noProof/>
-        </w:rPr>
-        <w:t>29</w:t>
-      </w:r>
-    </w:fldSimple>
+    <w:r>
+      <w:fldChar w:fldCharType="begin"/>
+    </w:r>
+    <w:r>
+      <w:instrText xml:space="preserve"> NUMPAGES  </w:instrText>
+    </w:r>
+    <w:r>
+      <w:fldChar w:fldCharType="separate"/>
+    </w:r>
+    <w:r>
+      <w:rPr>
+        <w:noProof/>
+      </w:rPr>
+      <w:t>29</w:t>
+    </w:r>
+    <w:r>
+      <w:rPr>
+        <w:noProof/>
+      </w:rPr>
+      <w:fldChar w:fldCharType="end"/>
+    </w:r>
   </w:p>
 </w:ftr>
 </file>
@@ -20629,6 +20654,16 @@
 </file>
 
 <file path=word/header1.xml><?xml version="1.0" encoding="utf-8"?>
+<w:hdr xmlns:wpc="http://schemas.microsoft.com/office/word/2010/wordprocessingCanvas" xmlns:mc="http://schemas.openxmlformats.org/markup-compatibility/2006" xmlns:o="urn:schemas-microsoft-com:office:office" xmlns:r="http://schemas.openxmlformats.org/officeDocument/2006/relationships" xmlns:m="http://schemas.openxmlformats.org/officeDocument/2006/math" xmlns:v="urn:schemas-microsoft-com:vml" xmlns:wp14="http://schemas.microsoft.com/office/word/2010/wordprocessingDrawing" xmlns:wp="http://schemas.openxmlformats.org/drawingml/2006/wordprocessingDrawing" xmlns:w10="urn:schemas-microsoft-com:office:word" xmlns:w="http://schemas.openxmlformats.org/wordprocessingml/2006/main" xmlns:w14="http://schemas.microsoft.com/office/word/2010/wordml" xmlns:w15="http://schemas.microsoft.com/office/word/2012/wordml" xmlns:wpg="http://schemas.microsoft.com/office/word/2010/wordprocessingGroup" xmlns:wpi="http://schemas.microsoft.com/office/word/2010/wordprocessingInk" xmlns:wne="http://schemas.microsoft.com/office/word/2006/wordml" xmlns:wps="http://schemas.microsoft.com/office/word/2010/wordprocessingShape" mc:Ignorable="w14 w15 wp14">
+  <w:p>
+    <w:pPr>
+      <w:pStyle w:val="Header"/>
+    </w:pPr>
+  </w:p>
+</w:hdr>
+</file>
+
+<file path=word/header2.xml><?xml version="1.0" encoding="utf-8"?>
 <w:hdr xmlns:wpc="http://schemas.microsoft.com/office/word/2010/wordprocessingCanvas" xmlns:mc="http://schemas.openxmlformats.org/markup-compatibility/2006" xmlns:o="urn:schemas-microsoft-com:office:office" xmlns:r="http://schemas.openxmlformats.org/officeDocument/2006/relationships" xmlns:m="http://schemas.openxmlformats.org/officeDocument/2006/math" xmlns:v="urn:schemas-microsoft-com:vml" xmlns:wp14="http://schemas.microsoft.com/office/word/2010/wordprocessingDrawing" xmlns:wp="http://schemas.openxmlformats.org/drawingml/2006/wordprocessingDrawing" xmlns:w10="urn:schemas-microsoft-com:office:word" xmlns:w="http://schemas.openxmlformats.org/wordprocessingml/2006/main" xmlns:w14="http://schemas.microsoft.com/office/word/2010/wordml" xmlns:w15="http://schemas.microsoft.com/office/word/2012/wordml" xmlns:wpg="http://schemas.microsoft.com/office/word/2010/wordprocessingGroup" xmlns:wpi="http://schemas.microsoft.com/office/word/2010/wordprocessingInk" xmlns:wne="http://schemas.microsoft.com/office/word/2006/wordml" xmlns:wps="http://schemas.microsoft.com/office/word/2010/wordprocessingShape" mc:Ignorable="w14 w15 wp14">
   <w:sdt>
     <w:sdtPr>
@@ -20650,6 +20685,16 @@
       </w:p>
     </w:sdtContent>
   </w:sdt>
+</w:hdr>
+</file>
+
+<file path=word/header3.xml><?xml version="1.0" encoding="utf-8"?>
+<w:hdr xmlns:wpc="http://schemas.microsoft.com/office/word/2010/wordprocessingCanvas" xmlns:mc="http://schemas.openxmlformats.org/markup-compatibility/2006" xmlns:o="urn:schemas-microsoft-com:office:office" xmlns:r="http://schemas.openxmlformats.org/officeDocument/2006/relationships" xmlns:m="http://schemas.openxmlformats.org/officeDocument/2006/math" xmlns:v="urn:schemas-microsoft-com:vml" xmlns:wp14="http://schemas.microsoft.com/office/word/2010/wordprocessingDrawing" xmlns:wp="http://schemas.openxmlformats.org/drawingml/2006/wordprocessingDrawing" xmlns:w10="urn:schemas-microsoft-com:office:word" xmlns:w="http://schemas.openxmlformats.org/wordprocessingml/2006/main" xmlns:w14="http://schemas.microsoft.com/office/word/2010/wordml" xmlns:w15="http://schemas.microsoft.com/office/word/2012/wordml" xmlns:wpg="http://schemas.microsoft.com/office/word/2010/wordprocessingGroup" xmlns:wpi="http://schemas.microsoft.com/office/word/2010/wordprocessingInk" xmlns:wne="http://schemas.microsoft.com/office/word/2006/wordml" xmlns:wps="http://schemas.microsoft.com/office/word/2010/wordprocessingShape" mc:Ignorable="w14 w15 wp14">
+  <w:p>
+    <w:pPr>
+      <w:pStyle w:val="Header"/>
+    </w:pPr>
+  </w:p>
 </w:hdr>
 </file>
 
@@ -23469,6 +23514,7 @@
     <w:rsid w:val="008153DE"/>
     <w:rsid w:val="008546D2"/>
     <w:rsid w:val="00874D81"/>
+    <w:rsid w:val="008C627E"/>
     <w:rsid w:val="00911204"/>
     <w:rsid w:val="00946494"/>
     <w:rsid w:val="00974137"/>
@@ -24320,7 +24366,7 @@
 </file>
 
 <file path=customXml/itemProps1.xml><?xml version="1.0" encoding="utf-8"?>
-<ds:datastoreItem xmlns:ds="http://schemas.openxmlformats.org/officeDocument/2006/customXml" ds:itemID="{05B4D1C5-0172-47D6-BF85-8F2B1F673286}">
+<ds:datastoreItem xmlns:ds="http://schemas.openxmlformats.org/officeDocument/2006/customXml" ds:itemID="{0458C11F-B316-49FB-903B-AF486D798173}">
   <ds:schemaRefs>
     <ds:schemaRef ds:uri="http://schemas.openxmlformats.org/officeDocument/2006/bibliography"/>
   </ds:schemaRefs>

</xml_diff>

<commit_message>
Wrote C++ API tutorial doc and cleaned up some of the API (that was hard to explain).
</commit_message>
<xml_diff>
--- a/doc/MDS Java API.docx
+++ b/doc/MDS Java API.docx
@@ -1,6 +1,6 @@
 
 <file path=word/document.xml><?xml version="1.0" encoding="utf-8"?>
-<w:document xmlns:wpc="http://schemas.microsoft.com/office/word/2010/wordprocessingCanvas" xmlns:cx="http://schemas.microsoft.com/office/drawing/2014/chartex" xmlns:cx1="http://schemas.microsoft.com/office/drawing/2015/9/8/chartex" xmlns:cx2="http://schemas.microsoft.com/office/drawing/2015/10/21/chartex" xmlns:cx3="http://schemas.microsoft.com/office/drawing/2016/5/9/chartex" xmlns:cx4="http://schemas.microsoft.com/office/drawing/2016/5/10/chartex" xmlns:cx5="http://schemas.microsoft.com/office/drawing/2016/5/11/chartex" xmlns:cx6="http://schemas.microsoft.com/office/drawing/2016/5/12/chartex" xmlns:cx7="http://schemas.microsoft.com/office/drawing/2016/5/13/chartex" xmlns:cx8="http://schemas.microsoft.com/office/drawing/2016/5/14/chartex" xmlns:mc="http://schemas.openxmlformats.org/markup-compatibility/2006" xmlns:aink="http://schemas.microsoft.com/office/drawing/2016/ink" xmlns:o="urn:schemas-microsoft-com:office:office" xmlns:r="http://schemas.openxmlformats.org/officeDocument/2006/relationships" xmlns:m="http://schemas.openxmlformats.org/officeDocument/2006/math" xmlns:v="urn:schemas-microsoft-com:vml" xmlns:wp14="http://schemas.microsoft.com/office/word/2010/wordprocessingDrawing" xmlns:wp="http://schemas.openxmlformats.org/drawingml/2006/wordprocessingDrawing" xmlns:w10="urn:schemas-microsoft-com:office:word" xmlns:w="http://schemas.openxmlformats.org/wordprocessingml/2006/main" xmlns:w14="http://schemas.microsoft.com/office/word/2010/wordml" xmlns:w15="http://schemas.microsoft.com/office/word/2012/wordml" xmlns:w16se="http://schemas.microsoft.com/office/word/2015/wordml/symex" xmlns:wpg="http://schemas.microsoft.com/office/word/2010/wordprocessingGroup" xmlns:wpi="http://schemas.microsoft.com/office/word/2010/wordprocessingInk" xmlns:wne="http://schemas.microsoft.com/office/word/2006/wordml" xmlns:wps="http://schemas.microsoft.com/office/word/2010/wordprocessingShape" mc:Ignorable="w14 w15 w16se wp14">
+<w:document xmlns:wpc="http://schemas.microsoft.com/office/word/2010/wordprocessingCanvas" xmlns:cx="http://schemas.microsoft.com/office/drawing/2014/chartex" xmlns:cx1="http://schemas.microsoft.com/office/drawing/2015/9/8/chartex" xmlns:cx2="http://schemas.microsoft.com/office/drawing/2015/10/21/chartex" xmlns:cx3="http://schemas.microsoft.com/office/drawing/2016/5/9/chartex" xmlns:cx4="http://schemas.microsoft.com/office/drawing/2016/5/10/chartex" xmlns:cx5="http://schemas.microsoft.com/office/drawing/2016/5/11/chartex" xmlns:cx6="http://schemas.microsoft.com/office/drawing/2016/5/12/chartex" xmlns:cx7="http://schemas.microsoft.com/office/drawing/2016/5/13/chartex" xmlns:cx8="http://schemas.microsoft.com/office/drawing/2016/5/14/chartex" xmlns:mc="http://schemas.openxmlformats.org/markup-compatibility/2006" xmlns:aink="http://schemas.microsoft.com/office/drawing/2016/ink" xmlns:am3d="http://schemas.microsoft.com/office/drawing/2017/model3d" xmlns:o="urn:schemas-microsoft-com:office:office" xmlns:r="http://schemas.openxmlformats.org/officeDocument/2006/relationships" xmlns:m="http://schemas.openxmlformats.org/officeDocument/2006/math" xmlns:v="urn:schemas-microsoft-com:vml" xmlns:wp14="http://schemas.microsoft.com/office/word/2010/wordprocessingDrawing" xmlns:wp="http://schemas.openxmlformats.org/drawingml/2006/wordprocessingDrawing" xmlns:w10="urn:schemas-microsoft-com:office:word" xmlns:w="http://schemas.openxmlformats.org/wordprocessingml/2006/main" xmlns:w14="http://schemas.microsoft.com/office/word/2010/wordml" xmlns:w15="http://schemas.microsoft.com/office/word/2012/wordml" xmlns:w16cid="http://schemas.microsoft.com/office/word/2016/wordml/cid" xmlns:w16se="http://schemas.microsoft.com/office/word/2015/wordml/symex" xmlns:wpg="http://schemas.microsoft.com/office/word/2010/wordprocessingGroup" xmlns:wpi="http://schemas.microsoft.com/office/word/2010/wordprocessingInk" xmlns:wne="http://schemas.microsoft.com/office/word/2006/wordml" xmlns:wps="http://schemas.microsoft.com/office/word/2010/wordprocessingShape" mc:Ignorable="w14 w15 w16se w16cid wp14">
   <w:body>
     <w:p>
       <w:pPr>
@@ -123,7 +123,7 @@
           <w:sz w:val="24"/>
           <w:szCs w:val="24"/>
         </w:rPr>
-        <w:t>Tuesday, June 20, 2017</w:t>
+        <w:t>Saturday, July 29, 2017</w:t>
       </w:r>
       <w:r>
         <w:rPr>
@@ -210,6 +210,7 @@
             <w:fldChar w:fldCharType="separate"/>
           </w:r>
           <w:bookmarkStart w:id="0" w:name="_GoBack"/>
+          <w:bookmarkEnd w:id="0"/>
           <w:r>
             <w:rPr>
               <w:rStyle w:val="Hyperlink"/>
@@ -228,7 +229,7 @@
             <w:rPr>
               <w:noProof/>
             </w:rPr>
-            <w:instrText>HYPERLINK \l "_Toc486003575"</w:instrText>
+            <w:instrText>HYPERLINK \l "_Toc489223691"</w:instrText>
           </w:r>
           <w:r>
             <w:rPr>
@@ -276,123 +277,7 @@
               <w:noProof/>
               <w:webHidden/>
             </w:rPr>
-            <w:instrText xml:space="preserve"> PAGEREF _Toc486003575 \h </w:instrText>
-          </w:r>
-          <w:r>
-            <w:rPr>
-              <w:noProof/>
-              <w:webHidden/>
-            </w:rPr>
-          </w:r>
-          <w:r>
-            <w:rPr>
-              <w:noProof/>
-              <w:webHidden/>
-            </w:rPr>
-            <w:fldChar w:fldCharType="separate"/>
-          </w:r>
-          <w:r>
-            <w:rPr>
-              <w:noProof/>
-              <w:webHidden/>
-            </w:rPr>
-            <w:t>3</w:t>
-          </w:r>
-          <w:r>
-            <w:rPr>
-              <w:noProof/>
-              <w:webHidden/>
-            </w:rPr>
-            <w:fldChar w:fldCharType="end"/>
-          </w:r>
-          <w:r>
-            <w:rPr>
-              <w:rStyle w:val="Hyperlink"/>
-              <w:noProof/>
-            </w:rPr>
-            <w:fldChar w:fldCharType="end"/>
-          </w:r>
-        </w:p>
-        <w:bookmarkEnd w:id="0"/>
-        <w:p>
-          <w:pPr>
-            <w:pStyle w:val="TOC2"/>
-            <w:tabs>
-              <w:tab w:val="right" w:leader="dot" w:pos="7622"/>
-            </w:tabs>
-            <w:rPr>
-              <w:rFonts w:asciiTheme="minorHAnsi" w:eastAsiaTheme="minorEastAsia" w:hAnsiTheme="minorHAnsi" w:cstheme="minorBidi"/>
-              <w:noProof/>
-              <w:lang w:bidi="he-IL"/>
-            </w:rPr>
-          </w:pPr>
-          <w:r>
-            <w:rPr>
-              <w:rStyle w:val="Hyperlink"/>
-              <w:noProof/>
-            </w:rPr>
-            <w:fldChar w:fldCharType="begin"/>
-          </w:r>
-          <w:r>
-            <w:rPr>
-              <w:rStyle w:val="Hyperlink"/>
-              <w:noProof/>
-            </w:rPr>
-            <w:instrText xml:space="preserve"> </w:instrText>
-          </w:r>
-          <w:r>
-            <w:rPr>
-              <w:noProof/>
-            </w:rPr>
-            <w:instrText>HYPERLINK \l "_Toc486003576"</w:instrText>
-          </w:r>
-          <w:r>
-            <w:rPr>
-              <w:rStyle w:val="Hyperlink"/>
-              <w:noProof/>
-            </w:rPr>
-            <w:instrText xml:space="preserve"> </w:instrText>
-          </w:r>
-          <w:r>
-            <w:rPr>
-              <w:rStyle w:val="Hyperlink"/>
-              <w:noProof/>
-            </w:rPr>
-          </w:r>
-          <w:r>
-            <w:rPr>
-              <w:rStyle w:val="Hyperlink"/>
-              <w:noProof/>
-            </w:rPr>
-            <w:fldChar w:fldCharType="separate"/>
-          </w:r>
-          <w:r>
-            <w:rPr>
-              <w:rStyle w:val="Hyperlink"/>
-              <w:noProof/>
-            </w:rPr>
-            <w:t>The What and Why of Managed Data Structures</w:t>
-          </w:r>
-          <w:r>
-            <w:rPr>
-              <w:noProof/>
-              <w:webHidden/>
-            </w:rPr>
-            <w:tab/>
-          </w:r>
-          <w:r>
-            <w:rPr>
-              <w:noProof/>
-              <w:webHidden/>
-            </w:rPr>
-            <w:fldChar w:fldCharType="begin"/>
-          </w:r>
-          <w:r>
-            <w:rPr>
-              <w:noProof/>
-              <w:webHidden/>
-            </w:rPr>
-            <w:instrText xml:space="preserve"> PAGEREF _Toc486003576 \h </w:instrText>
+            <w:instrText xml:space="preserve"> PAGEREF _Toc489223691 \h </w:instrText>
           </w:r>
           <w:r>
             <w:rPr>
@@ -431,6 +316,76 @@
         </w:p>
         <w:p>
           <w:pPr>
+            <w:pStyle w:val="TOC2"/>
+            <w:tabs>
+              <w:tab w:val="right" w:leader="dot" w:pos="7622"/>
+            </w:tabs>
+            <w:rPr>
+              <w:rFonts w:asciiTheme="minorHAnsi" w:eastAsiaTheme="minorEastAsia" w:hAnsiTheme="minorHAnsi" w:cstheme="minorBidi"/>
+              <w:noProof/>
+              <w:lang w:bidi="he-IL"/>
+            </w:rPr>
+          </w:pPr>
+          <w:hyperlink w:anchor="_Toc489223692" w:history="1">
+            <w:r>
+              <w:rPr>
+                <w:rStyle w:val="Hyperlink"/>
+                <w:noProof/>
+              </w:rPr>
+              <w:t>The What and Why of Managed Data Structures</w:t>
+            </w:r>
+            <w:r>
+              <w:rPr>
+                <w:noProof/>
+                <w:webHidden/>
+              </w:rPr>
+              <w:tab/>
+            </w:r>
+            <w:r>
+              <w:rPr>
+                <w:noProof/>
+                <w:webHidden/>
+              </w:rPr>
+              <w:fldChar w:fldCharType="begin"/>
+            </w:r>
+            <w:r>
+              <w:rPr>
+                <w:noProof/>
+                <w:webHidden/>
+              </w:rPr>
+              <w:instrText xml:space="preserve"> PAGEREF _Toc489223692 \h </w:instrText>
+            </w:r>
+            <w:r>
+              <w:rPr>
+                <w:noProof/>
+                <w:webHidden/>
+              </w:rPr>
+            </w:r>
+            <w:r>
+              <w:rPr>
+                <w:noProof/>
+                <w:webHidden/>
+              </w:rPr>
+              <w:fldChar w:fldCharType="separate"/>
+            </w:r>
+            <w:r>
+              <w:rPr>
+                <w:noProof/>
+                <w:webHidden/>
+              </w:rPr>
+              <w:t>3</w:t>
+            </w:r>
+            <w:r>
+              <w:rPr>
+                <w:noProof/>
+                <w:webHidden/>
+              </w:rPr>
+              <w:fldChar w:fldCharType="end"/>
+            </w:r>
+          </w:hyperlink>
+        </w:p>
+        <w:p>
+          <w:pPr>
             <w:pStyle w:val="TOC1"/>
             <w:tabs>
               <w:tab w:val="right" w:leader="dot" w:pos="7622"/>
@@ -441,7 +396,7 @@
               <w:lang w:bidi="he-IL"/>
             </w:rPr>
           </w:pPr>
-          <w:hyperlink w:anchor="_Toc486003577" w:history="1">
+          <w:hyperlink w:anchor="_Toc489223693" w:history="1">
             <w:r>
               <w:rPr>
                 <w:rStyle w:val="Hyperlink"/>
@@ -468,7 +423,7 @@
                 <w:noProof/>
                 <w:webHidden/>
               </w:rPr>
-              <w:instrText xml:space="preserve"> PAGEREF _Toc486003577 \h </w:instrText>
+              <w:instrText xml:space="preserve"> PAGEREF _Toc489223693 \h </w:instrText>
             </w:r>
             <w:r>
               <w:rPr>
@@ -511,7 +466,7 @@
               <w:lang w:bidi="he-IL"/>
             </w:rPr>
           </w:pPr>
-          <w:hyperlink w:anchor="_Toc486003578" w:history="1">
+          <w:hyperlink w:anchor="_Toc489223694" w:history="1">
             <w:r>
               <w:rPr>
                 <w:rStyle w:val="Hyperlink"/>
@@ -538,7 +493,7 @@
                 <w:noProof/>
                 <w:webHidden/>
               </w:rPr>
-              <w:instrText xml:space="preserve"> PAGEREF _Toc486003578 \h </w:instrText>
+              <w:instrText xml:space="preserve"> PAGEREF _Toc489223694 \h </w:instrText>
             </w:r>
             <w:r>
               <w:rPr>
@@ -581,7 +536,7 @@
               <w:lang w:bidi="he-IL"/>
             </w:rPr>
           </w:pPr>
-          <w:hyperlink w:anchor="_Toc486003579" w:history="1">
+          <w:hyperlink w:anchor="_Toc489223695" w:history="1">
             <w:r>
               <w:rPr>
                 <w:rStyle w:val="Hyperlink"/>
@@ -608,7 +563,7 @@
                 <w:noProof/>
                 <w:webHidden/>
               </w:rPr>
-              <w:instrText xml:space="preserve"> PAGEREF _Toc486003579 \h </w:instrText>
+              <w:instrText xml:space="preserve"> PAGEREF _Toc489223695 \h </w:instrText>
             </w:r>
             <w:r>
               <w:rPr>
@@ -651,7 +606,7 @@
               <w:lang w:bidi="he-IL"/>
             </w:rPr>
           </w:pPr>
-          <w:hyperlink w:anchor="_Toc486003580" w:history="1">
+          <w:hyperlink w:anchor="_Toc489223696" w:history="1">
             <w:r>
               <w:rPr>
                 <w:rStyle w:val="Hyperlink"/>
@@ -678,7 +633,7 @@
                 <w:noProof/>
                 <w:webHidden/>
               </w:rPr>
-              <w:instrText xml:space="preserve"> PAGEREF _Toc486003580 \h </w:instrText>
+              <w:instrText xml:space="preserve"> PAGEREF _Toc489223696 \h </w:instrText>
             </w:r>
             <w:r>
               <w:rPr>
@@ -721,7 +676,7 @@
               <w:lang w:bidi="he-IL"/>
             </w:rPr>
           </w:pPr>
-          <w:hyperlink w:anchor="_Toc486003581" w:history="1">
+          <w:hyperlink w:anchor="_Toc489223697" w:history="1">
             <w:r>
               <w:rPr>
                 <w:rStyle w:val="Hyperlink"/>
@@ -748,7 +703,7 @@
                 <w:noProof/>
                 <w:webHidden/>
               </w:rPr>
-              <w:instrText xml:space="preserve"> PAGEREF _Toc486003581 \h </w:instrText>
+              <w:instrText xml:space="preserve"> PAGEREF _Toc489223697 \h </w:instrText>
             </w:r>
             <w:r>
               <w:rPr>
@@ -791,7 +746,7 @@
               <w:lang w:bidi="he-IL"/>
             </w:rPr>
           </w:pPr>
-          <w:hyperlink w:anchor="_Toc486003582" w:history="1">
+          <w:hyperlink w:anchor="_Toc489223698" w:history="1">
             <w:r>
               <w:rPr>
                 <w:rStyle w:val="Hyperlink"/>
@@ -818,7 +773,7 @@
                 <w:noProof/>
                 <w:webHidden/>
               </w:rPr>
-              <w:instrText xml:space="preserve"> PAGEREF _Toc486003582 \h </w:instrText>
+              <w:instrText xml:space="preserve"> PAGEREF _Toc489223698 \h </w:instrText>
             </w:r>
             <w:r>
               <w:rPr>
@@ -861,7 +816,7 @@
               <w:lang w:bidi="he-IL"/>
             </w:rPr>
           </w:pPr>
-          <w:hyperlink w:anchor="_Toc486003583" w:history="1">
+          <w:hyperlink w:anchor="_Toc489223699" w:history="1">
             <w:r>
               <w:rPr>
                 <w:rStyle w:val="Hyperlink"/>
@@ -888,7 +843,7 @@
                 <w:noProof/>
                 <w:webHidden/>
               </w:rPr>
-              <w:instrText xml:space="preserve"> PAGEREF _Toc486003583 \h </w:instrText>
+              <w:instrText xml:space="preserve"> PAGEREF _Toc489223699 \h </w:instrText>
             </w:r>
             <w:r>
               <w:rPr>
@@ -931,7 +886,7 @@
               <w:lang w:bidi="he-IL"/>
             </w:rPr>
           </w:pPr>
-          <w:hyperlink w:anchor="_Toc486003584" w:history="1">
+          <w:hyperlink w:anchor="_Toc489223700" w:history="1">
             <w:r>
               <w:rPr>
                 <w:rStyle w:val="Hyperlink"/>
@@ -958,7 +913,7 @@
                 <w:noProof/>
                 <w:webHidden/>
               </w:rPr>
-              <w:instrText xml:space="preserve"> PAGEREF _Toc486003584 \h </w:instrText>
+              <w:instrText xml:space="preserve"> PAGEREF _Toc489223700 \h </w:instrText>
             </w:r>
             <w:r>
               <w:rPr>
@@ -1001,7 +956,7 @@
               <w:lang w:bidi="he-IL"/>
             </w:rPr>
           </w:pPr>
-          <w:hyperlink w:anchor="_Toc486003585" w:history="1">
+          <w:hyperlink w:anchor="_Toc489223701" w:history="1">
             <w:r>
               <w:rPr>
                 <w:rStyle w:val="Hyperlink"/>
@@ -1028,7 +983,7 @@
                 <w:noProof/>
                 <w:webHidden/>
               </w:rPr>
-              <w:instrText xml:space="preserve"> PAGEREF _Toc486003585 \h </w:instrText>
+              <w:instrText xml:space="preserve"> PAGEREF _Toc489223701 \h </w:instrText>
             </w:r>
             <w:r>
               <w:rPr>
@@ -1071,7 +1026,7 @@
               <w:lang w:bidi="he-IL"/>
             </w:rPr>
           </w:pPr>
-          <w:hyperlink w:anchor="_Toc486003586" w:history="1">
+          <w:hyperlink w:anchor="_Toc489223702" w:history="1">
             <w:r>
               <w:rPr>
                 <w:rStyle w:val="Hyperlink"/>
@@ -1098,7 +1053,7 @@
                 <w:noProof/>
                 <w:webHidden/>
               </w:rPr>
-              <w:instrText xml:space="preserve"> PAGEREF _Toc486003586 \h </w:instrText>
+              <w:instrText xml:space="preserve"> PAGEREF _Toc489223702 \h </w:instrText>
             </w:r>
             <w:r>
               <w:rPr>
@@ -1141,7 +1096,7 @@
               <w:lang w:bidi="he-IL"/>
             </w:rPr>
           </w:pPr>
-          <w:hyperlink w:anchor="_Toc486003587" w:history="1">
+          <w:hyperlink w:anchor="_Toc489223703" w:history="1">
             <w:r>
               <w:rPr>
                 <w:rStyle w:val="Hyperlink"/>
@@ -1168,7 +1123,7 @@
                 <w:noProof/>
                 <w:webHidden/>
               </w:rPr>
-              <w:instrText xml:space="preserve"> PAGEREF _Toc486003587 \h </w:instrText>
+              <w:instrText xml:space="preserve"> PAGEREF _Toc489223703 \h </w:instrText>
             </w:r>
             <w:r>
               <w:rPr>
@@ -1211,7 +1166,7 @@
               <w:lang w:bidi="he-IL"/>
             </w:rPr>
           </w:pPr>
-          <w:hyperlink w:anchor="_Toc486003588" w:history="1">
+          <w:hyperlink w:anchor="_Toc489223704" w:history="1">
             <w:r>
               <w:rPr>
                 <w:rStyle w:val="Hyperlink"/>
@@ -1238,7 +1193,7 @@
                 <w:noProof/>
                 <w:webHidden/>
               </w:rPr>
-              <w:instrText xml:space="preserve"> PAGEREF _Toc486003588 \h </w:instrText>
+              <w:instrText xml:space="preserve"> PAGEREF _Toc489223704 \h </w:instrText>
             </w:r>
             <w:r>
               <w:rPr>
@@ -1281,7 +1236,7 @@
               <w:lang w:bidi="he-IL"/>
             </w:rPr>
           </w:pPr>
-          <w:hyperlink w:anchor="_Toc486003589" w:history="1">
+          <w:hyperlink w:anchor="_Toc489223705" w:history="1">
             <w:r>
               <w:rPr>
                 <w:rStyle w:val="Hyperlink"/>
@@ -1308,7 +1263,7 @@
                 <w:noProof/>
                 <w:webHidden/>
               </w:rPr>
-              <w:instrText xml:space="preserve"> PAGEREF _Toc486003589 \h </w:instrText>
+              <w:instrText xml:space="preserve"> PAGEREF _Toc489223705 \h </w:instrText>
             </w:r>
             <w:r>
               <w:rPr>
@@ -1351,7 +1306,7 @@
               <w:lang w:bidi="he-IL"/>
             </w:rPr>
           </w:pPr>
-          <w:hyperlink w:anchor="_Toc486003590" w:history="1">
+          <w:hyperlink w:anchor="_Toc489223706" w:history="1">
             <w:r>
               <w:rPr>
                 <w:rStyle w:val="Hyperlink"/>
@@ -1378,7 +1333,7 @@
                 <w:noProof/>
                 <w:webHidden/>
               </w:rPr>
-              <w:instrText xml:space="preserve"> PAGEREF _Toc486003590 \h </w:instrText>
+              <w:instrText xml:space="preserve"> PAGEREF _Toc489223706 \h </w:instrText>
             </w:r>
             <w:r>
               <w:rPr>
@@ -1421,7 +1376,7 @@
               <w:lang w:bidi="he-IL"/>
             </w:rPr>
           </w:pPr>
-          <w:hyperlink w:anchor="_Toc486003591" w:history="1">
+          <w:hyperlink w:anchor="_Toc489223707" w:history="1">
             <w:r>
               <w:rPr>
                 <w:rStyle w:val="Hyperlink"/>
@@ -1448,7 +1403,7 @@
                 <w:noProof/>
                 <w:webHidden/>
               </w:rPr>
-              <w:instrText xml:space="preserve"> PAGEREF _Toc486003591 \h </w:instrText>
+              <w:instrText xml:space="preserve"> PAGEREF _Toc489223707 \h </w:instrText>
             </w:r>
             <w:r>
               <w:rPr>
@@ -1491,7 +1446,7 @@
               <w:lang w:bidi="he-IL"/>
             </w:rPr>
           </w:pPr>
-          <w:hyperlink w:anchor="_Toc486003592" w:history="1">
+          <w:hyperlink w:anchor="_Toc489223708" w:history="1">
             <w:r>
               <w:rPr>
                 <w:rStyle w:val="Hyperlink"/>
@@ -1533,7 +1488,7 @@
                 <w:noProof/>
                 <w:webHidden/>
               </w:rPr>
-              <w:instrText xml:space="preserve"> PAGEREF _Toc486003592 \h </w:instrText>
+              <w:instrText xml:space="preserve"> PAGEREF _Toc489223708 \h </w:instrText>
             </w:r>
             <w:r>
               <w:rPr>
@@ -1576,7 +1531,7 @@
               <w:lang w:bidi="he-IL"/>
             </w:rPr>
           </w:pPr>
-          <w:hyperlink w:anchor="_Toc486003593" w:history="1">
+          <w:hyperlink w:anchor="_Toc489223709" w:history="1">
             <w:r>
               <w:rPr>
                 <w:rStyle w:val="Hyperlink"/>
@@ -1603,7 +1558,7 @@
                 <w:noProof/>
                 <w:webHidden/>
               </w:rPr>
-              <w:instrText xml:space="preserve"> PAGEREF _Toc486003593 \h </w:instrText>
+              <w:instrText xml:space="preserve"> PAGEREF _Toc489223709 \h </w:instrText>
             </w:r>
             <w:r>
               <w:rPr>
@@ -1646,7 +1601,7 @@
               <w:lang w:bidi="he-IL"/>
             </w:rPr>
           </w:pPr>
-          <w:hyperlink w:anchor="_Toc486003594" w:history="1">
+          <w:hyperlink w:anchor="_Toc489223710" w:history="1">
             <w:r>
               <w:rPr>
                 <w:rStyle w:val="Hyperlink"/>
@@ -1673,7 +1628,7 @@
                 <w:noProof/>
                 <w:webHidden/>
               </w:rPr>
-              <w:instrText xml:space="preserve"> PAGEREF _Toc486003594 \h </w:instrText>
+              <w:instrText xml:space="preserve"> PAGEREF _Toc489223710 \h </w:instrText>
             </w:r>
             <w:r>
               <w:rPr>
@@ -1716,7 +1671,7 @@
               <w:lang w:bidi="he-IL"/>
             </w:rPr>
           </w:pPr>
-          <w:hyperlink w:anchor="_Toc486003595" w:history="1">
+          <w:hyperlink w:anchor="_Toc489223711" w:history="1">
             <w:r>
               <w:rPr>
                 <w:rStyle w:val="Hyperlink"/>
@@ -1743,7 +1698,7 @@
                 <w:noProof/>
                 <w:webHidden/>
               </w:rPr>
-              <w:instrText xml:space="preserve"> PAGEREF _Toc486003595 \h </w:instrText>
+              <w:instrText xml:space="preserve"> PAGEREF _Toc489223711 \h </w:instrText>
             </w:r>
             <w:r>
               <w:rPr>
@@ -1786,7 +1741,7 @@
               <w:lang w:bidi="he-IL"/>
             </w:rPr>
           </w:pPr>
-          <w:hyperlink w:anchor="_Toc486003596" w:history="1">
+          <w:hyperlink w:anchor="_Toc489223712" w:history="1">
             <w:r>
               <w:rPr>
                 <w:rStyle w:val="Hyperlink"/>
@@ -1813,7 +1768,7 @@
                 <w:noProof/>
                 <w:webHidden/>
               </w:rPr>
-              <w:instrText xml:space="preserve"> PAGEREF _Toc486003596 \h </w:instrText>
+              <w:instrText xml:space="preserve"> PAGEREF _Toc489223712 \h </w:instrText>
             </w:r>
             <w:r>
               <w:rPr>
@@ -1856,7 +1811,7 @@
               <w:lang w:bidi="he-IL"/>
             </w:rPr>
           </w:pPr>
-          <w:hyperlink w:anchor="_Toc486003597" w:history="1">
+          <w:hyperlink w:anchor="_Toc489223713" w:history="1">
             <w:r>
               <w:rPr>
                 <w:rStyle w:val="Hyperlink"/>
@@ -1883,7 +1838,7 @@
                 <w:noProof/>
                 <w:webHidden/>
               </w:rPr>
-              <w:instrText xml:space="preserve"> PAGEREF _Toc486003597 \h </w:instrText>
+              <w:instrText xml:space="preserve"> PAGEREF _Toc489223713 \h </w:instrText>
             </w:r>
             <w:r>
               <w:rPr>
@@ -1926,7 +1881,7 @@
               <w:lang w:bidi="he-IL"/>
             </w:rPr>
           </w:pPr>
-          <w:hyperlink w:anchor="_Toc486003598" w:history="1">
+          <w:hyperlink w:anchor="_Toc489223714" w:history="1">
             <w:r>
               <w:rPr>
                 <w:rStyle w:val="Hyperlink"/>
@@ -1953,7 +1908,7 @@
                 <w:noProof/>
                 <w:webHidden/>
               </w:rPr>
-              <w:instrText xml:space="preserve"> PAGEREF _Toc486003598 \h </w:instrText>
+              <w:instrText xml:space="preserve"> PAGEREF _Toc489223714 \h </w:instrText>
             </w:r>
             <w:r>
               <w:rPr>
@@ -1996,7 +1951,7 @@
               <w:lang w:bidi="he-IL"/>
             </w:rPr>
           </w:pPr>
-          <w:hyperlink w:anchor="_Toc486003599" w:history="1">
+          <w:hyperlink w:anchor="_Toc489223715" w:history="1">
             <w:r>
               <w:rPr>
                 <w:rStyle w:val="Hyperlink"/>
@@ -2023,7 +1978,7 @@
                 <w:noProof/>
                 <w:webHidden/>
               </w:rPr>
-              <w:instrText xml:space="preserve"> PAGEREF _Toc486003599 \h </w:instrText>
+              <w:instrText xml:space="preserve"> PAGEREF _Toc489223715 \h </w:instrText>
             </w:r>
             <w:r>
               <w:rPr>
@@ -2066,7 +2021,7 @@
               <w:lang w:bidi="he-IL"/>
             </w:rPr>
           </w:pPr>
-          <w:hyperlink w:anchor="_Toc486003600" w:history="1">
+          <w:hyperlink w:anchor="_Toc489223716" w:history="1">
             <w:r>
               <w:rPr>
                 <w:rStyle w:val="Hyperlink"/>
@@ -2093,7 +2048,7 @@
                 <w:noProof/>
                 <w:webHidden/>
               </w:rPr>
-              <w:instrText xml:space="preserve"> PAGEREF _Toc486003600 \h </w:instrText>
+              <w:instrText xml:space="preserve"> PAGEREF _Toc489223716 \h </w:instrText>
             </w:r>
             <w:r>
               <w:rPr>
@@ -2136,7 +2091,7 @@
               <w:lang w:bidi="he-IL"/>
             </w:rPr>
           </w:pPr>
-          <w:hyperlink w:anchor="_Toc486003601" w:history="1">
+          <w:hyperlink w:anchor="_Toc489223717" w:history="1">
             <w:r>
               <w:rPr>
                 <w:rStyle w:val="Hyperlink"/>
@@ -2163,7 +2118,7 @@
                 <w:noProof/>
                 <w:webHidden/>
               </w:rPr>
-              <w:instrText xml:space="preserve"> PAGEREF _Toc486003601 \h </w:instrText>
+              <w:instrText xml:space="preserve"> PAGEREF _Toc489223717 \h </w:instrText>
             </w:r>
             <w:r>
               <w:rPr>
@@ -2206,7 +2161,7 @@
               <w:lang w:bidi="he-IL"/>
             </w:rPr>
           </w:pPr>
-          <w:hyperlink w:anchor="_Toc486003602" w:history="1">
+          <w:hyperlink w:anchor="_Toc489223718" w:history="1">
             <w:r>
               <w:rPr>
                 <w:rStyle w:val="Hyperlink"/>
@@ -2233,7 +2188,7 @@
                 <w:noProof/>
                 <w:webHidden/>
               </w:rPr>
-              <w:instrText xml:space="preserve"> PAGEREF _Toc486003602 \h </w:instrText>
+              <w:instrText xml:space="preserve"> PAGEREF _Toc489223718 \h </w:instrText>
             </w:r>
             <w:r>
               <w:rPr>
@@ -2276,7 +2231,7 @@
               <w:lang w:bidi="he-IL"/>
             </w:rPr>
           </w:pPr>
-          <w:hyperlink w:anchor="_Toc486003603" w:history="1">
+          <w:hyperlink w:anchor="_Toc489223719" w:history="1">
             <w:r>
               <w:rPr>
                 <w:rStyle w:val="Hyperlink"/>
@@ -2303,7 +2258,7 @@
                 <w:noProof/>
                 <w:webHidden/>
               </w:rPr>
-              <w:instrText xml:space="preserve"> PAGEREF _Toc486003603 \h </w:instrText>
+              <w:instrText xml:space="preserve"> PAGEREF _Toc489223719 \h </w:instrText>
             </w:r>
             <w:r>
               <w:rPr>
@@ -2346,7 +2301,7 @@
               <w:lang w:bidi="he-IL"/>
             </w:rPr>
           </w:pPr>
-          <w:hyperlink w:anchor="_Toc486003604" w:history="1">
+          <w:hyperlink w:anchor="_Toc489223720" w:history="1">
             <w:r>
               <w:rPr>
                 <w:rStyle w:val="Hyperlink"/>
@@ -2373,7 +2328,7 @@
                 <w:noProof/>
                 <w:webHidden/>
               </w:rPr>
-              <w:instrText xml:space="preserve"> PAGEREF _Toc486003604 \h </w:instrText>
+              <w:instrText xml:space="preserve"> PAGEREF _Toc489223720 \h </w:instrText>
             </w:r>
             <w:r>
               <w:rPr>
@@ -2416,7 +2371,7 @@
               <w:lang w:bidi="he-IL"/>
             </w:rPr>
           </w:pPr>
-          <w:hyperlink w:anchor="_Toc486003605" w:history="1">
+          <w:hyperlink w:anchor="_Toc489223721" w:history="1">
             <w:r>
               <w:rPr>
                 <w:rStyle w:val="Hyperlink"/>
@@ -2443,7 +2398,7 @@
                 <w:noProof/>
                 <w:webHidden/>
               </w:rPr>
-              <w:instrText xml:space="preserve"> PAGEREF _Toc486003605 \h </w:instrText>
+              <w:instrText xml:space="preserve"> PAGEREF _Toc489223721 \h </w:instrText>
             </w:r>
             <w:r>
               <w:rPr>
@@ -2486,7 +2441,7 @@
               <w:lang w:bidi="he-IL"/>
             </w:rPr>
           </w:pPr>
-          <w:hyperlink w:anchor="_Toc486003606" w:history="1">
+          <w:hyperlink w:anchor="_Toc489223722" w:history="1">
             <w:r>
               <w:rPr>
                 <w:rStyle w:val="Hyperlink"/>
@@ -2513,7 +2468,7 @@
                 <w:noProof/>
                 <w:webHidden/>
               </w:rPr>
-              <w:instrText xml:space="preserve"> PAGEREF _Toc486003606 \h </w:instrText>
+              <w:instrText xml:space="preserve"> PAGEREF _Toc489223722 \h </w:instrText>
             </w:r>
             <w:r>
               <w:rPr>
@@ -2556,7 +2511,7 @@
               <w:lang w:bidi="he-IL"/>
             </w:rPr>
           </w:pPr>
-          <w:hyperlink w:anchor="_Toc486003607" w:history="1">
+          <w:hyperlink w:anchor="_Toc489223723" w:history="1">
             <w:r>
               <w:rPr>
                 <w:rStyle w:val="Hyperlink"/>
@@ -2583,7 +2538,7 @@
                 <w:noProof/>
                 <w:webHidden/>
               </w:rPr>
-              <w:instrText xml:space="preserve"> PAGEREF _Toc486003607 \h </w:instrText>
+              <w:instrText xml:space="preserve"> PAGEREF _Toc489223723 \h </w:instrText>
             </w:r>
             <w:r>
               <w:rPr>
@@ -2626,7 +2581,7 @@
               <w:lang w:bidi="he-IL"/>
             </w:rPr>
           </w:pPr>
-          <w:hyperlink w:anchor="_Toc486003608" w:history="1">
+          <w:hyperlink w:anchor="_Toc489223724" w:history="1">
             <w:r>
               <w:rPr>
                 <w:rStyle w:val="Hyperlink"/>
@@ -2653,7 +2608,7 @@
                 <w:noProof/>
                 <w:webHidden/>
               </w:rPr>
-              <w:instrText xml:space="preserve"> PAGEREF _Toc486003608 \h </w:instrText>
+              <w:instrText xml:space="preserve"> PAGEREF _Toc489223724 \h </w:instrText>
             </w:r>
             <w:r>
               <w:rPr>
@@ -2696,7 +2651,7 @@
               <w:lang w:bidi="he-IL"/>
             </w:rPr>
           </w:pPr>
-          <w:hyperlink w:anchor="_Toc486003609" w:history="1">
+          <w:hyperlink w:anchor="_Toc489223725" w:history="1">
             <w:r>
               <w:rPr>
                 <w:rStyle w:val="Hyperlink"/>
@@ -2723,7 +2678,7 @@
                 <w:noProof/>
                 <w:webHidden/>
               </w:rPr>
-              <w:instrText xml:space="preserve"> PAGEREF _Toc486003609 \h </w:instrText>
+              <w:instrText xml:space="preserve"> PAGEREF _Toc489223725 \h </w:instrText>
             </w:r>
             <w:r>
               <w:rPr>
@@ -2766,7 +2721,7 @@
               <w:lang w:bidi="he-IL"/>
             </w:rPr>
           </w:pPr>
-          <w:hyperlink w:anchor="_Toc486003610" w:history="1">
+          <w:hyperlink w:anchor="_Toc489223726" w:history="1">
             <w:r>
               <w:rPr>
                 <w:rStyle w:val="Hyperlink"/>
@@ -2793,7 +2748,7 @@
                 <w:noProof/>
                 <w:webHidden/>
               </w:rPr>
-              <w:instrText xml:space="preserve"> PAGEREF _Toc486003610 \h </w:instrText>
+              <w:instrText xml:space="preserve"> PAGEREF _Toc489223726 \h </w:instrText>
             </w:r>
             <w:r>
               <w:rPr>
@@ -2836,7 +2791,7 @@
               <w:lang w:bidi="he-IL"/>
             </w:rPr>
           </w:pPr>
-          <w:hyperlink w:anchor="_Toc486003611" w:history="1">
+          <w:hyperlink w:anchor="_Toc489223727" w:history="1">
             <w:r>
               <w:rPr>
                 <w:rStyle w:val="Hyperlink"/>
@@ -2863,7 +2818,7 @@
                 <w:noProof/>
                 <w:webHidden/>
               </w:rPr>
-              <w:instrText xml:space="preserve"> PAGEREF _Toc486003611 \h </w:instrText>
+              <w:instrText xml:space="preserve"> PAGEREF _Toc489223727 \h </w:instrText>
             </w:r>
             <w:r>
               <w:rPr>
@@ -2906,7 +2861,7 @@
               <w:lang w:bidi="he-IL"/>
             </w:rPr>
           </w:pPr>
-          <w:hyperlink w:anchor="_Toc486003612" w:history="1">
+          <w:hyperlink w:anchor="_Toc489223728" w:history="1">
             <w:r>
               <w:rPr>
                 <w:rStyle w:val="Hyperlink"/>
@@ -2933,7 +2888,7 @@
                 <w:noProof/>
                 <w:webHidden/>
               </w:rPr>
-              <w:instrText xml:space="preserve"> PAGEREF _Toc486003612 \h </w:instrText>
+              <w:instrText xml:space="preserve"> PAGEREF _Toc489223728 \h </w:instrText>
             </w:r>
             <w:r>
               <w:rPr>
@@ -2976,7 +2931,7 @@
               <w:lang w:bidi="he-IL"/>
             </w:rPr>
           </w:pPr>
-          <w:hyperlink w:anchor="_Toc486003613" w:history="1">
+          <w:hyperlink w:anchor="_Toc489223729" w:history="1">
             <w:r>
               <w:rPr>
                 <w:rStyle w:val="Hyperlink"/>
@@ -3003,7 +2958,7 @@
                 <w:noProof/>
                 <w:webHidden/>
               </w:rPr>
-              <w:instrText xml:space="preserve"> PAGEREF _Toc486003613 \h </w:instrText>
+              <w:instrText xml:space="preserve"> PAGEREF _Toc489223729 \h </w:instrText>
             </w:r>
             <w:r>
               <w:rPr>
@@ -3046,7 +3001,7 @@
               <w:lang w:bidi="he-IL"/>
             </w:rPr>
           </w:pPr>
-          <w:hyperlink w:anchor="_Toc486003614" w:history="1">
+          <w:hyperlink w:anchor="_Toc489223730" w:history="1">
             <w:r>
               <w:rPr>
                 <w:rStyle w:val="Hyperlink"/>
@@ -3073,7 +3028,7 @@
                 <w:noProof/>
                 <w:webHidden/>
               </w:rPr>
-              <w:instrText xml:space="preserve"> PAGEREF _Toc486003614 \h </w:instrText>
+              <w:instrText xml:space="preserve"> PAGEREF _Toc489223730 \h </w:instrText>
             </w:r>
             <w:r>
               <w:rPr>
@@ -3116,7 +3071,7 @@
               <w:lang w:bidi="he-IL"/>
             </w:rPr>
           </w:pPr>
-          <w:hyperlink w:anchor="_Toc486003615" w:history="1">
+          <w:hyperlink w:anchor="_Toc489223731" w:history="1">
             <w:r>
               <w:rPr>
                 <w:rStyle w:val="Hyperlink"/>
@@ -3143,7 +3098,7 @@
                 <w:noProof/>
                 <w:webHidden/>
               </w:rPr>
-              <w:instrText xml:space="preserve"> PAGEREF _Toc486003615 \h </w:instrText>
+              <w:instrText xml:space="preserve"> PAGEREF _Toc489223731 \h </w:instrText>
             </w:r>
             <w:r>
               <w:rPr>
@@ -3186,7 +3141,7 @@
               <w:lang w:bidi="he-IL"/>
             </w:rPr>
           </w:pPr>
-          <w:hyperlink w:anchor="_Toc486003616" w:history="1">
+          <w:hyperlink w:anchor="_Toc489223732" w:history="1">
             <w:r>
               <w:rPr>
                 <w:rStyle w:val="Hyperlink"/>
@@ -3213,7 +3168,7 @@
                 <w:noProof/>
                 <w:webHidden/>
               </w:rPr>
-              <w:instrText xml:space="preserve"> PAGEREF _Toc486003616 \h </w:instrText>
+              <w:instrText xml:space="preserve"> PAGEREF _Toc489223732 \h </w:instrText>
             </w:r>
             <w:r>
               <w:rPr>
@@ -3256,7 +3211,7 @@
               <w:lang w:bidi="he-IL"/>
             </w:rPr>
           </w:pPr>
-          <w:hyperlink w:anchor="_Toc486003617" w:history="1">
+          <w:hyperlink w:anchor="_Toc489223733" w:history="1">
             <w:r>
               <w:rPr>
                 <w:rStyle w:val="Hyperlink"/>
@@ -3283,7 +3238,7 @@
                 <w:noProof/>
                 <w:webHidden/>
               </w:rPr>
-              <w:instrText xml:space="preserve"> PAGEREF _Toc486003617 \h </w:instrText>
+              <w:instrText xml:space="preserve"> PAGEREF _Toc489223733 \h </w:instrText>
             </w:r>
             <w:r>
               <w:rPr>
@@ -3326,7 +3281,7 @@
               <w:lang w:bidi="he-IL"/>
             </w:rPr>
           </w:pPr>
-          <w:hyperlink w:anchor="_Toc486003618" w:history="1">
+          <w:hyperlink w:anchor="_Toc489223734" w:history="1">
             <w:r>
               <w:rPr>
                 <w:rStyle w:val="Hyperlink"/>
@@ -3353,7 +3308,7 @@
                 <w:noProof/>
                 <w:webHidden/>
               </w:rPr>
-              <w:instrText xml:space="preserve"> PAGEREF _Toc486003618 \h </w:instrText>
+              <w:instrText xml:space="preserve"> PAGEREF _Toc489223734 \h </w:instrText>
             </w:r>
             <w:r>
               <w:rPr>
@@ -3396,7 +3351,7 @@
               <w:lang w:bidi="he-IL"/>
             </w:rPr>
           </w:pPr>
-          <w:hyperlink w:anchor="_Toc486003619" w:history="1">
+          <w:hyperlink w:anchor="_Toc489223735" w:history="1">
             <w:r>
               <w:rPr>
                 <w:rStyle w:val="Hyperlink"/>
@@ -3423,7 +3378,7 @@
                 <w:noProof/>
                 <w:webHidden/>
               </w:rPr>
-              <w:instrText xml:space="preserve"> PAGEREF _Toc486003619 \h </w:instrText>
+              <w:instrText xml:space="preserve"> PAGEREF _Toc489223735 \h </w:instrText>
             </w:r>
             <w:r>
               <w:rPr>
@@ -3466,7 +3421,7 @@
               <w:lang w:bidi="he-IL"/>
             </w:rPr>
           </w:pPr>
-          <w:hyperlink w:anchor="_Toc486003620" w:history="1">
+          <w:hyperlink w:anchor="_Toc489223736" w:history="1">
             <w:r>
               <w:rPr>
                 <w:rStyle w:val="Hyperlink"/>
@@ -3493,7 +3448,7 @@
                 <w:noProof/>
                 <w:webHidden/>
               </w:rPr>
-              <w:instrText xml:space="preserve"> PAGEREF _Toc486003620 \h </w:instrText>
+              <w:instrText xml:space="preserve"> PAGEREF _Toc489223736 \h </w:instrText>
             </w:r>
             <w:r>
               <w:rPr>
@@ -3536,7 +3491,7 @@
               <w:lang w:bidi="he-IL"/>
             </w:rPr>
           </w:pPr>
-          <w:hyperlink w:anchor="_Toc486003621" w:history="1">
+          <w:hyperlink w:anchor="_Toc489223737" w:history="1">
             <w:r>
               <w:rPr>
                 <w:rStyle w:val="Hyperlink"/>
@@ -3563,7 +3518,7 @@
                 <w:noProof/>
                 <w:webHidden/>
               </w:rPr>
-              <w:instrText xml:space="preserve"> PAGEREF _Toc486003621 \h </w:instrText>
+              <w:instrText xml:space="preserve"> PAGEREF _Toc489223737 \h </w:instrText>
             </w:r>
             <w:r>
               <w:rPr>
@@ -3606,7 +3561,7 @@
               <w:lang w:bidi="he-IL"/>
             </w:rPr>
           </w:pPr>
-          <w:hyperlink w:anchor="_Toc486003622" w:history="1">
+          <w:hyperlink w:anchor="_Toc489223738" w:history="1">
             <w:r>
               <w:rPr>
                 <w:rStyle w:val="Hyperlink"/>
@@ -3633,7 +3588,7 @@
                 <w:noProof/>
                 <w:webHidden/>
               </w:rPr>
-              <w:instrText xml:space="preserve"> PAGEREF _Toc486003622 \h </w:instrText>
+              <w:instrText xml:space="preserve"> PAGEREF _Toc489223738 \h </w:instrText>
             </w:r>
             <w:r>
               <w:rPr>
@@ -3676,7 +3631,7 @@
               <w:lang w:bidi="he-IL"/>
             </w:rPr>
           </w:pPr>
-          <w:hyperlink w:anchor="_Toc486003623" w:history="1">
+          <w:hyperlink w:anchor="_Toc489223739" w:history="1">
             <w:r>
               <w:rPr>
                 <w:rStyle w:val="Hyperlink"/>
@@ -3703,7 +3658,7 @@
                 <w:noProof/>
                 <w:webHidden/>
               </w:rPr>
-              <w:instrText xml:space="preserve"> PAGEREF _Toc486003623 \h </w:instrText>
+              <w:instrText xml:space="preserve"> PAGEREF _Toc489223739 \h </w:instrText>
             </w:r>
             <w:r>
               <w:rPr>
@@ -3746,7 +3701,7 @@
               <w:lang w:bidi="he-IL"/>
             </w:rPr>
           </w:pPr>
-          <w:hyperlink w:anchor="_Toc486003624" w:history="1">
+          <w:hyperlink w:anchor="_Toc489223740" w:history="1">
             <w:r>
               <w:rPr>
                 <w:rStyle w:val="Hyperlink"/>
@@ -3773,7 +3728,7 @@
                 <w:noProof/>
                 <w:webHidden/>
               </w:rPr>
-              <w:instrText xml:space="preserve"> PAGEREF _Toc486003624 \h </w:instrText>
+              <w:instrText xml:space="preserve"> PAGEREF _Toc489223740 \h </w:instrText>
             </w:r>
             <w:r>
               <w:rPr>
@@ -3816,7 +3771,7 @@
               <w:lang w:bidi="he-IL"/>
             </w:rPr>
           </w:pPr>
-          <w:hyperlink w:anchor="_Toc486003625" w:history="1">
+          <w:hyperlink w:anchor="_Toc489223741" w:history="1">
             <w:r>
               <w:rPr>
                 <w:rStyle w:val="Hyperlink"/>
@@ -3843,7 +3798,7 @@
                 <w:noProof/>
                 <w:webHidden/>
               </w:rPr>
-              <w:instrText xml:space="preserve"> PAGEREF _Toc486003625 \h </w:instrText>
+              <w:instrText xml:space="preserve"> PAGEREF _Toc489223741 \h </w:instrText>
             </w:r>
             <w:r>
               <w:rPr>
@@ -3886,7 +3841,7 @@
               <w:lang w:bidi="he-IL"/>
             </w:rPr>
           </w:pPr>
-          <w:hyperlink w:anchor="_Toc486003626" w:history="1">
+          <w:hyperlink w:anchor="_Toc489223742" w:history="1">
             <w:r>
               <w:rPr>
                 <w:rStyle w:val="Hyperlink"/>
@@ -3913,7 +3868,7 @@
                 <w:noProof/>
                 <w:webHidden/>
               </w:rPr>
-              <w:instrText xml:space="preserve"> PAGEREF _Toc486003626 \h </w:instrText>
+              <w:instrText xml:space="preserve"> PAGEREF _Toc489223742 \h </w:instrText>
             </w:r>
             <w:r>
               <w:rPr>
@@ -3956,7 +3911,7 @@
               <w:lang w:bidi="he-IL"/>
             </w:rPr>
           </w:pPr>
-          <w:hyperlink w:anchor="_Toc486003627" w:history="1">
+          <w:hyperlink w:anchor="_Toc489223743" w:history="1">
             <w:r>
               <w:rPr>
                 <w:rStyle w:val="Hyperlink"/>
@@ -3983,7 +3938,7 @@
                 <w:noProof/>
                 <w:webHidden/>
               </w:rPr>
-              <w:instrText xml:space="preserve"> PAGEREF _Toc486003627 \h </w:instrText>
+              <w:instrText xml:space="preserve"> PAGEREF _Toc489223743 \h </w:instrText>
             </w:r>
             <w:r>
               <w:rPr>
@@ -4026,7 +3981,7 @@
               <w:lang w:bidi="he-IL"/>
             </w:rPr>
           </w:pPr>
-          <w:hyperlink w:anchor="_Toc486003628" w:history="1">
+          <w:hyperlink w:anchor="_Toc489223744" w:history="1">
             <w:r>
               <w:rPr>
                 <w:rStyle w:val="Hyperlink"/>
@@ -4053,7 +4008,7 @@
                 <w:noProof/>
                 <w:webHidden/>
               </w:rPr>
-              <w:instrText xml:space="preserve"> PAGEREF _Toc486003628 \h </w:instrText>
+              <w:instrText xml:space="preserve"> PAGEREF _Toc489223744 \h </w:instrText>
             </w:r>
             <w:r>
               <w:rPr>
@@ -4096,7 +4051,7 @@
               <w:lang w:bidi="he-IL"/>
             </w:rPr>
           </w:pPr>
-          <w:hyperlink w:anchor="_Toc486003629" w:history="1">
+          <w:hyperlink w:anchor="_Toc489223745" w:history="1">
             <w:r>
               <w:rPr>
                 <w:rStyle w:val="Hyperlink"/>
@@ -4123,7 +4078,7 @@
                 <w:noProof/>
                 <w:webHidden/>
               </w:rPr>
-              <w:instrText xml:space="preserve"> PAGEREF _Toc486003629 \h </w:instrText>
+              <w:instrText xml:space="preserve"> PAGEREF _Toc489223745 \h </w:instrText>
             </w:r>
             <w:r>
               <w:rPr>
@@ -4166,7 +4121,7 @@
               <w:lang w:bidi="he-IL"/>
             </w:rPr>
           </w:pPr>
-          <w:hyperlink w:anchor="_Toc486003630" w:history="1">
+          <w:hyperlink w:anchor="_Toc489223746" w:history="1">
             <w:r>
               <w:rPr>
                 <w:rStyle w:val="Hyperlink"/>
@@ -4193,7 +4148,7 @@
                 <w:noProof/>
                 <w:webHidden/>
               </w:rPr>
-              <w:instrText xml:space="preserve"> PAGEREF _Toc486003630 \h </w:instrText>
+              <w:instrText xml:space="preserve"> PAGEREF _Toc489223746 \h </w:instrText>
             </w:r>
             <w:r>
               <w:rPr>
@@ -4236,7 +4191,7 @@
               <w:lang w:bidi="he-IL"/>
             </w:rPr>
           </w:pPr>
-          <w:hyperlink w:anchor="_Toc486003631" w:history="1">
+          <w:hyperlink w:anchor="_Toc489223747" w:history="1">
             <w:r>
               <w:rPr>
                 <w:rStyle w:val="Hyperlink"/>
@@ -4263,7 +4218,7 @@
                 <w:noProof/>
                 <w:webHidden/>
               </w:rPr>
-              <w:instrText xml:space="preserve"> PAGEREF _Toc486003631 \h </w:instrText>
+              <w:instrText xml:space="preserve"> PAGEREF _Toc489223747 \h </w:instrText>
             </w:r>
             <w:r>
               <w:rPr>
@@ -4306,7 +4261,7 @@
               <w:lang w:bidi="he-IL"/>
             </w:rPr>
           </w:pPr>
-          <w:hyperlink w:anchor="_Toc486003632" w:history="1">
+          <w:hyperlink w:anchor="_Toc489223748" w:history="1">
             <w:r>
               <w:rPr>
                 <w:rStyle w:val="Hyperlink"/>
@@ -4333,7 +4288,7 @@
                 <w:noProof/>
                 <w:webHidden/>
               </w:rPr>
-              <w:instrText xml:space="preserve"> PAGEREF _Toc486003632 \h </w:instrText>
+              <w:instrText xml:space="preserve"> PAGEREF _Toc489223748 \h </w:instrText>
             </w:r>
             <w:r>
               <w:rPr>
@@ -4376,7 +4331,7 @@
               <w:lang w:bidi="he-IL"/>
             </w:rPr>
           </w:pPr>
-          <w:hyperlink w:anchor="_Toc486003633" w:history="1">
+          <w:hyperlink w:anchor="_Toc489223749" w:history="1">
             <w:r>
               <w:rPr>
                 <w:rStyle w:val="Hyperlink"/>
@@ -4403,7 +4358,7 @@
                 <w:noProof/>
                 <w:webHidden/>
               </w:rPr>
-              <w:instrText xml:space="preserve"> PAGEREF _Toc486003633 \h </w:instrText>
+              <w:instrText xml:space="preserve"> PAGEREF _Toc489223749 \h </w:instrText>
             </w:r>
             <w:r>
               <w:rPr>
@@ -4446,7 +4401,7 @@
               <w:lang w:bidi="he-IL"/>
             </w:rPr>
           </w:pPr>
-          <w:hyperlink w:anchor="_Toc486003634" w:history="1">
+          <w:hyperlink w:anchor="_Toc489223750" w:history="1">
             <w:r>
               <w:rPr>
                 <w:rStyle w:val="Hyperlink"/>
@@ -4473,7 +4428,7 @@
                 <w:noProof/>
                 <w:webHidden/>
               </w:rPr>
-              <w:instrText xml:space="preserve"> PAGEREF _Toc486003634 \h </w:instrText>
+              <w:instrText xml:space="preserve"> PAGEREF _Toc489223750 \h </w:instrText>
             </w:r>
             <w:r>
               <w:rPr>
@@ -4516,7 +4471,7 @@
               <w:lang w:bidi="he-IL"/>
             </w:rPr>
           </w:pPr>
-          <w:hyperlink w:anchor="_Toc486003635" w:history="1">
+          <w:hyperlink w:anchor="_Toc489223751" w:history="1">
             <w:r>
               <w:rPr>
                 <w:rStyle w:val="Hyperlink"/>
@@ -4543,7 +4498,7 @@
                 <w:noProof/>
                 <w:webHidden/>
               </w:rPr>
-              <w:instrText xml:space="preserve"> PAGEREF _Toc486003635 \h </w:instrText>
+              <w:instrText xml:space="preserve"> PAGEREF _Toc489223751 \h </w:instrText>
             </w:r>
             <w:r>
               <w:rPr>
@@ -4586,7 +4541,7 @@
               <w:lang w:bidi="he-IL"/>
             </w:rPr>
           </w:pPr>
-          <w:hyperlink w:anchor="_Toc486003636" w:history="1">
+          <w:hyperlink w:anchor="_Toc489223752" w:history="1">
             <w:r>
               <w:rPr>
                 <w:rStyle w:val="Hyperlink"/>
@@ -4613,7 +4568,7 @@
                 <w:noProof/>
                 <w:webHidden/>
               </w:rPr>
-              <w:instrText xml:space="preserve"> PAGEREF _Toc486003636 \h </w:instrText>
+              <w:instrText xml:space="preserve"> PAGEREF _Toc489223752 \h </w:instrText>
             </w:r>
             <w:r>
               <w:rPr>
@@ -4656,7 +4611,7 @@
               <w:lang w:bidi="he-IL"/>
             </w:rPr>
           </w:pPr>
-          <w:hyperlink w:anchor="_Toc486003637" w:history="1">
+          <w:hyperlink w:anchor="_Toc489223753" w:history="1">
             <w:r>
               <w:rPr>
                 <w:rStyle w:val="Hyperlink"/>
@@ -4683,7 +4638,7 @@
                 <w:noProof/>
                 <w:webHidden/>
               </w:rPr>
-              <w:instrText xml:space="preserve"> PAGEREF _Toc486003637 \h </w:instrText>
+              <w:instrText xml:space="preserve"> PAGEREF _Toc489223753 \h </w:instrText>
             </w:r>
             <w:r>
               <w:rPr>
@@ -4726,7 +4681,7 @@
               <w:lang w:bidi="he-IL"/>
             </w:rPr>
           </w:pPr>
-          <w:hyperlink w:anchor="_Toc486003638" w:history="1">
+          <w:hyperlink w:anchor="_Toc489223754" w:history="1">
             <w:r>
               <w:rPr>
                 <w:rStyle w:val="Hyperlink"/>
@@ -4753,7 +4708,7 @@
                 <w:noProof/>
                 <w:webHidden/>
               </w:rPr>
-              <w:instrText xml:space="preserve"> PAGEREF _Toc486003638 \h </w:instrText>
+              <w:instrText xml:space="preserve"> PAGEREF _Toc489223754 \h </w:instrText>
             </w:r>
             <w:r>
               <w:rPr>
@@ -4796,7 +4751,7 @@
               <w:lang w:bidi="he-IL"/>
             </w:rPr>
           </w:pPr>
-          <w:hyperlink w:anchor="_Toc486003639" w:history="1">
+          <w:hyperlink w:anchor="_Toc489223755" w:history="1">
             <w:r>
               <w:rPr>
                 <w:rStyle w:val="Hyperlink"/>
@@ -4823,7 +4778,7 @@
                 <w:noProof/>
                 <w:webHidden/>
               </w:rPr>
-              <w:instrText xml:space="preserve"> PAGEREF _Toc486003639 \h </w:instrText>
+              <w:instrText xml:space="preserve"> PAGEREF _Toc489223755 \h </w:instrText>
             </w:r>
             <w:r>
               <w:rPr>
@@ -4866,7 +4821,7 @@
               <w:lang w:bidi="he-IL"/>
             </w:rPr>
           </w:pPr>
-          <w:hyperlink w:anchor="_Toc486003640" w:history="1">
+          <w:hyperlink w:anchor="_Toc489223756" w:history="1">
             <w:r>
               <w:rPr>
                 <w:rStyle w:val="Hyperlink"/>
@@ -4893,7 +4848,7 @@
                 <w:noProof/>
                 <w:webHidden/>
               </w:rPr>
-              <w:instrText xml:space="preserve"> PAGEREF _Toc486003640 \h </w:instrText>
+              <w:instrText xml:space="preserve"> PAGEREF _Toc489223756 \h </w:instrText>
             </w:r>
             <w:r>
               <w:rPr>
@@ -4936,7 +4891,7 @@
               <w:lang w:bidi="he-IL"/>
             </w:rPr>
           </w:pPr>
-          <w:hyperlink w:anchor="_Toc486003641" w:history="1">
+          <w:hyperlink w:anchor="_Toc489223757" w:history="1">
             <w:r>
               <w:rPr>
                 <w:rStyle w:val="Hyperlink"/>
@@ -4963,7 +4918,7 @@
                 <w:noProof/>
                 <w:webHidden/>
               </w:rPr>
-              <w:instrText xml:space="preserve"> PAGEREF _Toc486003641 \h </w:instrText>
+              <w:instrText xml:space="preserve"> PAGEREF _Toc489223757 \h </w:instrText>
             </w:r>
             <w:r>
               <w:rPr>
@@ -5006,7 +4961,7 @@
               <w:lang w:bidi="he-IL"/>
             </w:rPr>
           </w:pPr>
-          <w:hyperlink w:anchor="_Toc486003642" w:history="1">
+          <w:hyperlink w:anchor="_Toc489223758" w:history="1">
             <w:r>
               <w:rPr>
                 <w:rStyle w:val="Hyperlink"/>
@@ -5033,7 +4988,7 @@
                 <w:noProof/>
                 <w:webHidden/>
               </w:rPr>
-              <w:instrText xml:space="preserve"> PAGEREF _Toc486003642 \h </w:instrText>
+              <w:instrText xml:space="preserve"> PAGEREF _Toc489223758 \h </w:instrText>
             </w:r>
             <w:r>
               <w:rPr>
@@ -5076,7 +5031,7 @@
               <w:lang w:bidi="he-IL"/>
             </w:rPr>
           </w:pPr>
-          <w:hyperlink w:anchor="_Toc486003643" w:history="1">
+          <w:hyperlink w:anchor="_Toc489223759" w:history="1">
             <w:r>
               <w:rPr>
                 <w:rStyle w:val="Hyperlink"/>
@@ -5103,7 +5058,7 @@
                 <w:noProof/>
                 <w:webHidden/>
               </w:rPr>
-              <w:instrText xml:space="preserve"> PAGEREF _Toc486003643 \h </w:instrText>
+              <w:instrText xml:space="preserve"> PAGEREF _Toc489223759 \h </w:instrText>
             </w:r>
             <w:r>
               <w:rPr>
@@ -5146,7 +5101,7 @@
               <w:lang w:bidi="he-IL"/>
             </w:rPr>
           </w:pPr>
-          <w:hyperlink w:anchor="_Toc486003644" w:history="1">
+          <w:hyperlink w:anchor="_Toc489223760" w:history="1">
             <w:r>
               <w:rPr>
                 <w:rStyle w:val="Hyperlink"/>
@@ -5173,7 +5128,7 @@
                 <w:noProof/>
                 <w:webHidden/>
               </w:rPr>
-              <w:instrText xml:space="preserve"> PAGEREF _Toc486003644 \h </w:instrText>
+              <w:instrText xml:space="preserve"> PAGEREF _Toc489223760 \h </w:instrText>
             </w:r>
             <w:r>
               <w:rPr>
@@ -5216,7 +5171,7 @@
               <w:lang w:bidi="he-IL"/>
             </w:rPr>
           </w:pPr>
-          <w:hyperlink w:anchor="_Toc486003645" w:history="1">
+          <w:hyperlink w:anchor="_Toc489223761" w:history="1">
             <w:r>
               <w:rPr>
                 <w:rStyle w:val="Hyperlink"/>
@@ -5243,7 +5198,7 @@
                 <w:noProof/>
                 <w:webHidden/>
               </w:rPr>
-              <w:instrText xml:space="preserve"> PAGEREF _Toc486003645 \h </w:instrText>
+              <w:instrText xml:space="preserve"> PAGEREF _Toc489223761 \h </w:instrText>
             </w:r>
             <w:r>
               <w:rPr>
@@ -5286,7 +5241,7 @@
               <w:lang w:bidi="he-IL"/>
             </w:rPr>
           </w:pPr>
-          <w:hyperlink w:anchor="_Toc486003646" w:history="1">
+          <w:hyperlink w:anchor="_Toc489223762" w:history="1">
             <w:r>
               <w:rPr>
                 <w:rStyle w:val="Hyperlink"/>
@@ -5313,7 +5268,7 @@
                 <w:noProof/>
                 <w:webHidden/>
               </w:rPr>
-              <w:instrText xml:space="preserve"> PAGEREF _Toc486003646 \h </w:instrText>
+              <w:instrText xml:space="preserve"> PAGEREF _Toc489223762 \h </w:instrText>
             </w:r>
             <w:r>
               <w:rPr>
@@ -5356,7 +5311,7 @@
               <w:lang w:bidi="he-IL"/>
             </w:rPr>
           </w:pPr>
-          <w:hyperlink w:anchor="_Toc486003647" w:history="1">
+          <w:hyperlink w:anchor="_Toc489223763" w:history="1">
             <w:r>
               <w:rPr>
                 <w:rStyle w:val="Hyperlink"/>
@@ -5383,7 +5338,7 @@
                 <w:noProof/>
                 <w:webHidden/>
               </w:rPr>
-              <w:instrText xml:space="preserve"> PAGEREF _Toc486003647 \h </w:instrText>
+              <w:instrText xml:space="preserve"> PAGEREF _Toc489223763 \h </w:instrText>
             </w:r>
             <w:r>
               <w:rPr>
@@ -5450,7 +5405,7 @@
           <w:szCs w:val="28"/>
         </w:rPr>
       </w:pPr>
-      <w:bookmarkStart w:id="1" w:name="_Toc486003575"/>
+      <w:bookmarkStart w:id="1" w:name="_Toc489223691"/>
       <w:r>
         <w:rPr>
           <w:rStyle w:val="String"/>
@@ -5467,7 +5422,7 @@
         <w:pStyle w:val="MarginNote"/>
         <w:framePr w:wrap="around"/>
       </w:pPr>
-      <w:bookmarkStart w:id="2" w:name="_Toc486003576"/>
+      <w:bookmarkStart w:id="2" w:name="_Toc489223692"/>
       <w:r>
         <w:t>The What and Why of Managed Data Structures</w:t>
       </w:r>
@@ -5480,7 +5435,7 @@
         <w:pStyle w:val="Section"/>
         <w:framePr w:wrap="around"/>
       </w:pPr>
-      <w:bookmarkStart w:id="3" w:name="_Toc486003577"/>
+      <w:bookmarkStart w:id="3" w:name="_Toc489223693"/>
       <w:r>
         <w:t>A Simple MDS Example</w:t>
       </w:r>
@@ -5502,7 +5457,7 @@
         <w:pStyle w:val="MarginNote"/>
         <w:framePr w:wrap="around"/>
       </w:pPr>
-      <w:bookmarkStart w:id="4" w:name="_Toc486003578"/>
+      <w:bookmarkStart w:id="4" w:name="_Toc489223694"/>
       <w:r>
         <w:t>The Scenario</w:t>
       </w:r>
@@ -5602,7 +5557,7 @@
         <w:pStyle w:val="MarginNote"/>
         <w:framePr w:wrap="around"/>
       </w:pPr>
-      <w:bookmarkStart w:id="5" w:name="_Toc486003579"/>
+      <w:bookmarkStart w:id="5" w:name="_Toc489223695"/>
       <w:r>
         <w:t>Doing it Without MDS</w:t>
       </w:r>
@@ -6316,19 +6271,24 @@
       </w:r>
       <w:r>
         <w:tab/>
-        <w:t>p.nSold += q;</w:t>
-      </w:r>
-    </w:p>
-    <w:p>
-      <w:pPr>
-        <w:pStyle w:val="Code"/>
-      </w:pPr>
-      <w:r>
-        <w:tab/>
-      </w:r>
-      <w:r>
-        <w:tab/>
-        <w:t>p.nInStock –= q;</w:t>
+      </w:r>
+      <w:r>
+        <w:t>nSold += q;</w:t>
+      </w:r>
+    </w:p>
+    <w:p>
+      <w:pPr>
+        <w:pStyle w:val="Code"/>
+      </w:pPr>
+      <w:r>
+        <w:tab/>
+      </w:r>
+      <w:r>
+        <w:tab/>
+        <w:t>p</w:t>
+      </w:r>
+      <w:r>
+        <w:t>nInStock –= q;</w:t>
       </w:r>
     </w:p>
     <w:p>
@@ -7626,7 +7586,7 @@
         <w:pStyle w:val="MarginNote"/>
         <w:framePr w:wrap="around"/>
       </w:pPr>
-      <w:bookmarkStart w:id="6" w:name="_Toc486003580"/>
+      <w:bookmarkStart w:id="6" w:name="_Toc489223696"/>
       <w:r>
         <w:t>Dealing with Persistence</w:t>
       </w:r>
@@ -8109,7 +8069,7 @@
         <w:pStyle w:val="MarginNote"/>
         <w:framePr w:wrap="around"/>
       </w:pPr>
-      <w:bookmarkStart w:id="7" w:name="_Toc486003581"/>
+      <w:bookmarkStart w:id="7" w:name="_Toc489223697"/>
       <w:r>
         <w:t>Dealing with Concurrency and Sharing</w:t>
       </w:r>
@@ -8172,7 +8132,7 @@
         <w:pStyle w:val="MarginNote"/>
         <w:framePr w:wrap="around"/>
       </w:pPr>
-      <w:bookmarkStart w:id="8" w:name="_Toc486003582"/>
+      <w:bookmarkStart w:id="8" w:name="_Toc489223698"/>
       <w:r>
         <w:t>Doing</w:t>
       </w:r>
@@ -8478,7 +8438,7 @@
     </w:p>
     <w:p>
       <w:r>
-        <w:t xml:space="preserve">So what how do we declare our managed record type in MDS?  As mentioned, everything will take place inside a </w:t>
+        <w:t xml:space="preserve">So how do we declare our managed record type in MDS?  As mentioned, everything will take place inside a </w:t>
       </w:r>
       <w:r>
         <w:rPr>
@@ -10010,7 +9970,7 @@
         <w:pStyle w:val="MarginNote"/>
         <w:framePr w:wrap="around"/>
       </w:pPr>
-      <w:bookmarkStart w:id="9" w:name="_Toc486003583"/>
+      <w:bookmarkStart w:id="9" w:name="_Toc489223699"/>
       <w:r>
         <w:t>Declaring the Record Schema</w:t>
       </w:r>
@@ -10230,7 +10190,7 @@
         <w:pStyle w:val="MarginNote"/>
         <w:framePr w:wrap="around"/>
       </w:pPr>
-      <w:bookmarkStart w:id="10" w:name="_Toc486003584"/>
+      <w:bookmarkStart w:id="10" w:name="_Toc489223700"/>
       <w:r>
         <w:t>Managed Record Inheritence</w:t>
       </w:r>
@@ -10328,7 +10288,7 @@
         <w:pStyle w:val="MarginNote"/>
         <w:framePr w:wrap="around"/>
       </w:pPr>
-      <w:bookmarkStart w:id="11" w:name="_Toc486003585"/>
+      <w:bookmarkStart w:id="11" w:name="_Toc489223701"/>
       <w:r>
         <w:t>Other Implemented Interfaces</w:t>
       </w:r>
@@ -10467,7 +10427,7 @@
         <w:pStyle w:val="MarginNote"/>
         <w:framePr w:wrap="around"/>
       </w:pPr>
-      <w:bookmarkStart w:id="12" w:name="_Toc486003586"/>
+      <w:bookmarkStart w:id="12" w:name="_Toc489223702"/>
       <w:r>
         <w:t>Declaring Fields</w:t>
       </w:r>
@@ -10657,7 +10617,7 @@
         <w:pStyle w:val="MarginNote"/>
         <w:framePr w:wrap="around"/>
       </w:pPr>
-      <w:bookmarkStart w:id="13" w:name="_Toc486003587"/>
+      <w:bookmarkStart w:id="13" w:name="_Toc489223703"/>
       <w:r>
         <w:t>Declaring Final Fields</w:t>
       </w:r>
@@ -10742,7 +10702,7 @@
         <w:pStyle w:val="MarginNote"/>
         <w:framePr w:wrap="around"/>
       </w:pPr>
-      <w:bookmarkStart w:id="14" w:name="_Toc486003588"/>
+      <w:bookmarkStart w:id="14" w:name="_Toc489223704"/>
       <w:r>
         <w:t>Emitted Getters, Setters, and Modifiers</w:t>
       </w:r>
@@ -11123,7 +11083,7 @@
         <w:pStyle w:val="MarginNote"/>
         <w:framePr w:wrap="around"/>
       </w:pPr>
-      <w:bookmarkStart w:id="15" w:name="_Toc486003589"/>
+      <w:bookmarkStart w:id="15" w:name="_Toc489223705"/>
       <w:r>
         <w:t>Field and Method Visibility</w:t>
       </w:r>
@@ -11678,7 +11638,7 @@
         <w:pStyle w:val="MarginNote"/>
         <w:framePr w:wrap="around"/>
       </w:pPr>
-      <w:bookmarkStart w:id="16" w:name="_Toc486003590"/>
+      <w:bookmarkStart w:id="16" w:name="_Toc489223706"/>
       <w:r>
         <w:t>Managed Strings</w:t>
       </w:r>
@@ -12119,7 +12079,7 @@
         <w:pStyle w:val="MarginNote"/>
         <w:framePr w:wrap="around"/>
       </w:pPr>
-      <w:bookmarkStart w:id="17" w:name="_Toc486003591"/>
+      <w:bookmarkStart w:id="17" w:name="_Toc489223707"/>
       <w:r>
         <w:t>Defining Constructors</w:t>
       </w:r>
@@ -12507,7 +12467,7 @@
         <w:pStyle w:val="MarginNote"/>
         <w:framePr w:wrap="around"/>
       </w:pPr>
-      <w:bookmarkStart w:id="18" w:name="_Toc486003592"/>
+      <w:bookmarkStart w:id="18" w:name="_Toc489223708"/>
       <w:r>
         <w:t xml:space="preserve">The </w:t>
       </w:r>
@@ -12667,7 +12627,7 @@
         <w:pStyle w:val="MarginNote"/>
         <w:framePr w:wrap="around"/>
       </w:pPr>
-      <w:bookmarkStart w:id="19" w:name="_Toc486003593"/>
+      <w:bookmarkStart w:id="19" w:name="_Toc489223709"/>
       <w:r>
         <w:t>Calling Superclass Constructors</w:t>
       </w:r>
@@ -12948,7 +12908,7 @@
         <w:pStyle w:val="MarginNote"/>
         <w:framePr w:wrap="around"/>
       </w:pPr>
-      <w:bookmarkStart w:id="20" w:name="_Toc486003594"/>
+      <w:bookmarkStart w:id="20" w:name="_Toc489223710"/>
       <w:r>
         <w:t>Delgating Between Constructors</w:t>
       </w:r>
@@ -13059,7 +13019,7 @@
         <w:pStyle w:val="MarginNote"/>
         <w:framePr w:wrap="around"/>
       </w:pPr>
-      <w:bookmarkStart w:id="21" w:name="_Toc486003595"/>
+      <w:bookmarkStart w:id="21" w:name="_Toc489223711"/>
       <w:r>
         <w:t>Initializing Final Fields</w:t>
       </w:r>
@@ -13142,7 +13102,7 @@
         <w:pStyle w:val="MarginNote"/>
         <w:framePr w:wrap="around"/>
       </w:pPr>
-      <w:bookmarkStart w:id="22" w:name="_Toc486003596"/>
+      <w:bookmarkStart w:id="22" w:name="_Toc489223712"/>
       <w:r>
         <w:t>Namespaces</w:t>
       </w:r>
@@ -14559,7 +14519,7 @@
         <w:pStyle w:val="MarginNote"/>
         <w:framePr w:wrap="around"/>
       </w:pPr>
-      <w:bookmarkStart w:id="23" w:name="_Toc486003597"/>
+      <w:bookmarkStart w:id="23" w:name="_Toc489223713"/>
       <w:r>
         <w:t>Working in Isolation</w:t>
       </w:r>
@@ -15287,7 +15247,7 @@
         <w:pStyle w:val="MarginNote"/>
         <w:framePr w:wrap="around"/>
       </w:pPr>
-      <w:bookmarkStart w:id="24" w:name="_Toc486003598"/>
+      <w:bookmarkStart w:id="24" w:name="_Toc489223714"/>
       <w:r>
         <w:t>Importing MDS static functions</w:t>
       </w:r>
@@ -15415,7 +15375,7 @@
         <w:pStyle w:val="MarginNote"/>
         <w:framePr w:wrap="around"/>
       </w:pPr>
-      <w:bookmarkStart w:id="25" w:name="_Toc486003599"/>
+      <w:bookmarkStart w:id="25" w:name="_Toc489223715"/>
       <w:r>
         <w:t>Defining Instance Methods</w:t>
       </w:r>
@@ -15874,7 +15834,7 @@
         <w:pStyle w:val="MarginNote"/>
         <w:framePr w:wrap="around"/>
       </w:pPr>
-      <w:bookmarkStart w:id="26" w:name="_Toc486003600"/>
+      <w:bookmarkStart w:id="26" w:name="_Toc489223716"/>
       <w:r>
         <w:t>Defining Static Methods</w:t>
       </w:r>
@@ -16152,7 +16112,7 @@
         <w:pStyle w:val="MarginNote"/>
         <w:framePr w:wrap="around"/>
       </w:pPr>
-      <w:bookmarkStart w:id="27" w:name="_Toc486003601"/>
+      <w:bookmarkStart w:id="27" w:name="_Toc489223717"/>
       <w:r>
         <w:t>Defining Constants</w:t>
       </w:r>
@@ -16311,7 +16271,7 @@
         <w:pStyle w:val="MarginNote"/>
         <w:framePr w:wrap="around"/>
       </w:pPr>
-      <w:bookmarkStart w:id="28" w:name="_Toc486003602"/>
+      <w:bookmarkStart w:id="28" w:name="_Toc489223718"/>
       <w:r>
         <w:t>Accessing Private and Protected Data and Methods</w:t>
       </w:r>
@@ -16781,7 +16741,7 @@
         <w:pStyle w:val="MarginNote"/>
         <w:framePr w:wrap="around"/>
       </w:pPr>
-      <w:bookmarkStart w:id="29" w:name="_Toc486003603"/>
+      <w:bookmarkStart w:id="29" w:name="_Toc489223719"/>
       <w:r>
         <w:t>Using the Methods</w:t>
       </w:r>
@@ -17779,7 +17739,7 @@
         <w:t>for</w:t>
       </w:r>
       <w:r>
-        <w:t xml:space="preserve"> loops.  This means that in order for the the publish of the isolation context to succeed, there need to be no conflicts that would invalidate either any of the checks or any of the modifications made during the sale of an item.  It also means that if there were no such conflicts, all of the products sold are updated at the same time.</w:t>
+        <w:t xml:space="preserve"> loops.  This means that in order for the publish of the isolation context to succeed, there need to be no conflicts that would invalidate either any of the checks or any of the modifications made during the sale of an item.  It also means that if there were no such conflicts, all of the products sold are updated at the same time.</w:t>
       </w:r>
     </w:p>
     <w:p>
@@ -17787,7 +17747,7 @@
         <w:pStyle w:val="MarginNote"/>
         <w:framePr w:wrap="around"/>
       </w:pPr>
-      <w:bookmarkStart w:id="30" w:name="_Toc486003604"/>
+      <w:bookmarkStart w:id="30" w:name="_Toc489223720"/>
       <w:r>
         <w:t>Working with Snapshots</w:t>
       </w:r>
@@ -18664,7 +18624,7 @@
         <w:pStyle w:val="MarginNote"/>
         <w:framePr w:wrap="around"/>
       </w:pPr>
-      <w:bookmarkStart w:id="31" w:name="_Toc486003605"/>
+      <w:bookmarkStart w:id="31" w:name="_Toc489223721"/>
       <w:r>
         <w:t>Managed Arrays</w:t>
       </w:r>
@@ -20078,7 +20038,7 @@
         <w:pStyle w:val="MarginNote"/>
         <w:framePr w:wrap="around"/>
       </w:pPr>
-      <w:bookmarkStart w:id="32" w:name="_Toc486003606"/>
+      <w:bookmarkStart w:id="32" w:name="_Toc489223722"/>
       <w:r>
         <w:t>Resolving Conflicts</w:t>
       </w:r>
@@ -20776,7 +20736,13 @@
         <w:rPr>
           <w:rStyle w:val="Keyword"/>
         </w:rPr>
-        <w:t>runTask</w:t>
+        <w:t>as</w:t>
+      </w:r>
+      <w:r>
+        <w:rPr>
+          <w:rStyle w:val="Keyword"/>
+        </w:rPr>
+        <w:t>Task</w:t>
       </w:r>
       <w:r>
         <w:t xml:space="preserve"> is a static function</w:t>
@@ -20894,7 +20860,7 @@
         <w:pStyle w:val="MarginNote"/>
         <w:framePr w:wrap="around"/>
       </w:pPr>
-      <w:bookmarkStart w:id="33" w:name="_Toc486003607"/>
+      <w:bookmarkStart w:id="33" w:name="_Toc489223723"/>
       <w:r>
         <w:t xml:space="preserve">Conflicts Outside of </w:t>
       </w:r>
@@ -20959,7 +20925,7 @@
         <w:pStyle w:val="MarginNote"/>
         <w:framePr w:wrap="around"/>
       </w:pPr>
-      <w:bookmarkStart w:id="34" w:name="_Toc486003608"/>
+      <w:bookmarkStart w:id="34" w:name="_Toc489223724"/>
       <w:r>
         <w:t>Working with Arrays and Tasks</w:t>
       </w:r>
@@ -21423,7 +21389,7 @@
         <w:pStyle w:val="MarginNote"/>
         <w:framePr w:wrap="around"/>
       </w:pPr>
-      <w:bookmarkStart w:id="35" w:name="_Toc486003609"/>
+      <w:bookmarkStart w:id="35" w:name="_Toc489223725"/>
       <w:r>
         <w:lastRenderedPageBreak/>
         <w:t>Computing Values in Tasks</w:t>
@@ -21598,7 +21564,7 @@
         <w:pStyle w:val="MarginNote"/>
         <w:framePr w:wrap="around"/>
       </w:pPr>
-      <w:bookmarkStart w:id="36" w:name="_Toc486003610"/>
+      <w:bookmarkStart w:id="36" w:name="_Toc489223726"/>
       <w:r>
         <w:t>Managing Tasks</w:t>
       </w:r>
@@ -21839,7 +21805,7 @@
         <w:pStyle w:val="MarginNote"/>
         <w:framePr w:wrap="around"/>
       </w:pPr>
-      <w:bookmarkStart w:id="37" w:name="_Toc486003611"/>
+      <w:bookmarkStart w:id="37" w:name="_Toc489223727"/>
       <w:r>
         <w:lastRenderedPageBreak/>
         <w:t>Snapshots as an Alternative to Conflict Resolution</w:t>
@@ -22136,7 +22102,7 @@
         <w:pStyle w:val="MarginNote"/>
         <w:framePr w:wrap="around"/>
       </w:pPr>
-      <w:bookmarkStart w:id="38" w:name="_Toc486003612"/>
+      <w:bookmarkStart w:id="38" w:name="_Toc489223728"/>
       <w:r>
         <w:t>Working with Accumulators</w:t>
       </w:r>
@@ -23149,7 +23115,7 @@
         <w:pStyle w:val="MarginNote"/>
         <w:framePr w:wrap="around"/>
       </w:pPr>
-      <w:bookmarkStart w:id="39" w:name="_Toc486003613"/>
+      <w:bookmarkStart w:id="39" w:name="_Toc489223729"/>
       <w:r>
         <w:t>SummaryStatistics</w:t>
       </w:r>
@@ -23352,7 +23318,7 @@
         <w:pStyle w:val="MarginNote"/>
         <w:framePr w:wrap="around"/>
       </w:pPr>
-      <w:bookmarkStart w:id="40" w:name="_Toc486003614"/>
+      <w:bookmarkStart w:id="40" w:name="_Toc489223730"/>
       <w:r>
         <w:t>Preparing to Run</w:t>
       </w:r>
@@ -23368,7 +23334,7 @@
         <w:pStyle w:val="MarginNote"/>
         <w:framePr w:wrap="around"/>
       </w:pPr>
-      <w:bookmarkStart w:id="41" w:name="_Toc486003615"/>
+      <w:bookmarkStart w:id="41" w:name="_Toc489223731"/>
       <w:r>
         <w:t>Dealing with Record Inheritance</w:t>
       </w:r>
@@ -23645,7 +23611,7 @@
         <w:pStyle w:val="Section"/>
         <w:framePr w:wrap="around"/>
       </w:pPr>
-      <w:bookmarkStart w:id="42" w:name="_Toc486003616"/>
+      <w:bookmarkStart w:id="42" w:name="_Toc489223732"/>
       <w:r>
         <w:lastRenderedPageBreak/>
         <w:t xml:space="preserve">Building </w:t>
@@ -23812,7 +23778,7 @@
           <w:bCs/>
         </w:rPr>
       </w:pPr>
-      <w:bookmarkStart w:id="43" w:name="_Toc486003617"/>
+      <w:bookmarkStart w:id="43" w:name="_Toc489223733"/>
       <w:r>
         <w:rPr>
           <w:b/>
@@ -23863,7 +23829,7 @@
         <w:pStyle w:val="MarginNote"/>
         <w:framePr w:wrap="around"/>
       </w:pPr>
-      <w:bookmarkStart w:id="44" w:name="_Toc486003618"/>
+      <w:bookmarkStart w:id="44" w:name="_Toc489223734"/>
       <w:r>
         <w:t>Setting Up External Dependencies</w:t>
       </w:r>
@@ -23971,7 +23937,7 @@
         <w:pStyle w:val="MarginNote"/>
         <w:framePr w:wrap="around"/>
       </w:pPr>
-      <w:bookmarkStart w:id="45" w:name="_Toc486003619"/>
+      <w:bookmarkStart w:id="45" w:name="_Toc489223735"/>
       <w:r>
         <w:t>Building the Code</w:t>
       </w:r>
@@ -24156,7 +24122,7 @@
           <w:bCs/>
         </w:rPr>
       </w:pPr>
-      <w:bookmarkStart w:id="46" w:name="_Toc486003620"/>
+      <w:bookmarkStart w:id="46" w:name="_Toc489223736"/>
       <w:r>
         <w:rPr>
           <w:b/>
@@ -24284,7 +24250,7 @@
         <w:pStyle w:val="MarginNote"/>
         <w:framePr w:wrap="around"/>
       </w:pPr>
-      <w:bookmarkStart w:id="47" w:name="_Toc486003621"/>
+      <w:bookmarkStart w:id="47" w:name="_Toc489223737"/>
       <w:r>
         <w:t>Creating the Managed Space</w:t>
       </w:r>
@@ -24586,7 +24552,7 @@
         <w:pStyle w:val="MarginNote"/>
         <w:framePr w:wrap="around"/>
       </w:pPr>
-      <w:bookmarkStart w:id="48" w:name="_Toc486003622"/>
+      <w:bookmarkStart w:id="48" w:name="_Toc489223738"/>
       <w:r>
         <w:t>Specifying the Heap Files</w:t>
       </w:r>
@@ -24734,7 +24700,7 @@
           <w:bCs/>
         </w:rPr>
       </w:pPr>
-      <w:bookmarkStart w:id="49" w:name="_Toc486003623"/>
+      <w:bookmarkStart w:id="49" w:name="_Toc489223739"/>
       <w:r>
         <w:rPr>
           <w:b/>
@@ -24749,7 +24715,7 @@
         <w:pStyle w:val="MarginNote"/>
         <w:framePr w:wrap="around"/>
       </w:pPr>
-      <w:bookmarkStart w:id="50" w:name="_Toc486003624"/>
+      <w:bookmarkStart w:id="50" w:name="_Toc489223740"/>
       <w:r>
         <w:t>Specifying Java Compliance and JDK</w:t>
       </w:r>
@@ -24823,7 +24789,7 @@
         <w:pStyle w:val="MarginNote"/>
         <w:framePr w:wrap="around"/>
       </w:pPr>
-      <w:bookmarkStart w:id="51" w:name="_Toc486003625"/>
+      <w:bookmarkStart w:id="51" w:name="_Toc489223741"/>
       <w:r>
         <w:t>Specifying the MDS Jar</w:t>
       </w:r>
@@ -24889,7 +24855,7 @@
         <w:pStyle w:val="MarginNote"/>
         <w:framePr w:wrap="around"/>
       </w:pPr>
-      <w:bookmarkStart w:id="52" w:name="_Toc486003626"/>
+      <w:bookmarkStart w:id="52" w:name="_Toc489223742"/>
       <w:r>
         <w:t>Specifying the Annotations Processor</w:t>
       </w:r>
@@ -25019,7 +24985,7 @@
         <w:pStyle w:val="MarginNote"/>
         <w:framePr w:wrap="around"/>
       </w:pPr>
-      <w:bookmarkStart w:id="53" w:name="_Toc486003627"/>
+      <w:bookmarkStart w:id="53" w:name="_Toc489223743"/>
       <w:r>
         <w:t>Dealing with Failure to Update</w:t>
       </w:r>
@@ -25039,7 +25005,7 @@
         <w:pStyle w:val="MarginNote"/>
         <w:framePr w:wrap="around"/>
       </w:pPr>
-      <w:bookmarkStart w:id="54" w:name="_Toc486003628"/>
+      <w:bookmarkStart w:id="54" w:name="_Toc489223744"/>
       <w:r>
         <w:t>Running Program</w:t>
       </w:r>
@@ -25195,7 +25161,7 @@
         <w:pStyle w:val="Section"/>
         <w:framePr w:wrap="around"/>
       </w:pPr>
-      <w:bookmarkStart w:id="55" w:name="_Toc486003629"/>
+      <w:bookmarkStart w:id="55" w:name="_Toc489223745"/>
       <w:r>
         <w:lastRenderedPageBreak/>
         <w:t>Managed Data</w:t>
@@ -25207,7 +25173,7 @@
         <w:pStyle w:val="MarginNote"/>
         <w:framePr w:wrap="around"/>
       </w:pPr>
-      <w:bookmarkStart w:id="56" w:name="_Toc486003630"/>
+      <w:bookmarkStart w:id="56" w:name="_Toc489223746"/>
       <w:r>
         <w:t>Managed and Unmanaged Data</w:t>
       </w:r>
@@ -25218,7 +25184,7 @@
         <w:pStyle w:val="MarginNote"/>
         <w:framePr w:wrap="around"/>
       </w:pPr>
-      <w:bookmarkStart w:id="57" w:name="_Toc486003631"/>
+      <w:bookmarkStart w:id="57" w:name="_Toc489223747"/>
       <w:r>
         <w:t>A Note on Equality and Identity</w:t>
       </w:r>
@@ -25229,7 +25195,7 @@
         <w:pStyle w:val="MarginNote"/>
         <w:framePr w:wrap="around"/>
       </w:pPr>
-      <w:bookmarkStart w:id="58" w:name="_Toc486003632"/>
+      <w:bookmarkStart w:id="58" w:name="_Toc489223748"/>
       <w:r>
         <w:t>Type Objects</w:t>
       </w:r>
@@ -25240,7 +25206,7 @@
         <w:pStyle w:val="MarginNote"/>
         <w:framePr w:wrap="around"/>
       </w:pPr>
-      <w:bookmarkStart w:id="59" w:name="_Toc486003633"/>
+      <w:bookmarkStart w:id="59" w:name="_Toc489223749"/>
       <w:r>
         <w:t>Primitive Data</w:t>
       </w:r>
@@ -25251,7 +25217,7 @@
         <w:pStyle w:val="MarginNote"/>
         <w:framePr w:wrap="around"/>
       </w:pPr>
-      <w:bookmarkStart w:id="60" w:name="_Toc486003634"/>
+      <w:bookmarkStart w:id="60" w:name="_Toc489223750"/>
       <w:r>
         <w:t>Managed Strings</w:t>
       </w:r>
@@ -25262,7 +25228,7 @@
         <w:pStyle w:val="MarginNote"/>
         <w:framePr w:wrap="around"/>
       </w:pPr>
-      <w:bookmarkStart w:id="61" w:name="_Toc486003635"/>
+      <w:bookmarkStart w:id="61" w:name="_Toc489223751"/>
       <w:r>
         <w:t>Managed Arrays</w:t>
       </w:r>
@@ -25273,7 +25239,7 @@
         <w:pStyle w:val="MarginNote"/>
         <w:framePr w:wrap="around"/>
       </w:pPr>
-      <w:bookmarkStart w:id="62" w:name="_Toc486003636"/>
+      <w:bookmarkStart w:id="62" w:name="_Toc489223752"/>
       <w:r>
         <w:t>Managed Records</w:t>
       </w:r>
@@ -25284,7 +25250,7 @@
         <w:pStyle w:val="MarginNote"/>
         <w:framePr w:wrap="around"/>
       </w:pPr>
-      <w:bookmarkStart w:id="63" w:name="_Toc486003637"/>
+      <w:bookmarkStart w:id="63" w:name="_Toc489223753"/>
       <w:r>
         <w:t>Managed Records: the E</w:t>
       </w:r>
@@ -25304,7 +25270,7 @@
         <w:pStyle w:val="MarginNote"/>
         <w:framePr w:wrap="around"/>
       </w:pPr>
-      <w:bookmarkStart w:id="64" w:name="_Toc486003638"/>
+      <w:bookmarkStart w:id="64" w:name="_Toc489223754"/>
       <w:r>
         <w:t>Managed Records: the Hard(er) W</w:t>
       </w:r>
@@ -25318,7 +25284,7 @@
         <w:pStyle w:val="Section"/>
         <w:framePr w:wrap="around"/>
       </w:pPr>
-      <w:bookmarkStart w:id="65" w:name="_Toc486003639"/>
+      <w:bookmarkStart w:id="65" w:name="_Toc489223755"/>
       <w:r>
         <w:t>Namespaces</w:t>
       </w:r>
@@ -25329,7 +25295,7 @@
         <w:pStyle w:val="Section"/>
         <w:framePr w:wrap="around"/>
       </w:pPr>
-      <w:bookmarkStart w:id="66" w:name="_Toc486003640"/>
+      <w:bookmarkStart w:id="66" w:name="_Toc489223756"/>
       <w:r>
         <w:t>Isolation Contexts</w:t>
       </w:r>
@@ -25340,7 +25306,7 @@
         <w:pStyle w:val="MarginNote"/>
         <w:framePr w:wrap="around"/>
       </w:pPr>
-      <w:bookmarkStart w:id="67" w:name="_Toc486003641"/>
+      <w:bookmarkStart w:id="67" w:name="_Toc489223757"/>
       <w:r>
         <w:t>The Model</w:t>
       </w:r>
@@ -25351,7 +25317,7 @@
         <w:pStyle w:val="MarginNote"/>
         <w:framePr w:wrap="around"/>
       </w:pPr>
-      <w:bookmarkStart w:id="68" w:name="_Toc486003642"/>
+      <w:bookmarkStart w:id="68" w:name="_Toc489223758"/>
       <w:r>
         <w:t>Tasks and Conflict Resolution</w:t>
       </w:r>
@@ -25362,7 +25328,7 @@
         <w:pStyle w:val="MarginNote"/>
         <w:framePr w:wrap="around"/>
       </w:pPr>
-      <w:bookmarkStart w:id="69" w:name="_Toc486003643"/>
+      <w:bookmarkStart w:id="69" w:name="_Toc489223759"/>
       <w:r>
         <w:t>Context-Relative References</w:t>
       </w:r>
@@ -25373,7 +25339,7 @@
         <w:pStyle w:val="MarginNote"/>
         <w:framePr w:wrap="around"/>
       </w:pPr>
-      <w:bookmarkStart w:id="70" w:name="_Toc486003644"/>
+      <w:bookmarkStart w:id="70" w:name="_Toc489223760"/>
       <w:r>
         <w:t>Creating Isolation Contexts</w:t>
       </w:r>
@@ -25384,7 +25350,7 @@
         <w:pStyle w:val="MarginNote"/>
         <w:framePr w:wrap="around"/>
       </w:pPr>
-      <w:bookmarkStart w:id="71" w:name="_Toc486003645"/>
+      <w:bookmarkStart w:id="71" w:name="_Toc489223761"/>
       <w:r>
         <w:t>Using Snapshots</w:t>
       </w:r>
@@ -25395,7 +25361,7 @@
         <w:pStyle w:val="MarginNote"/>
         <w:framePr w:wrap="around"/>
       </w:pPr>
-      <w:bookmarkStart w:id="72" w:name="_Toc486003646"/>
+      <w:bookmarkStart w:id="72" w:name="_Toc489223762"/>
       <w:r>
         <w:t>Publishing Isolation Contexts</w:t>
       </w:r>
@@ -25406,7 +25372,7 @@
         <w:pStyle w:val="MarginNote"/>
         <w:framePr w:wrap="around"/>
       </w:pPr>
-      <w:bookmarkStart w:id="73" w:name="_Toc486003647"/>
+      <w:bookmarkStart w:id="73" w:name="_Toc489223763"/>
       <w:r>
         <w:t>Running Code in Other Contexts</w:t>
       </w:r>
@@ -25512,7 +25478,7 @@
 </file>
 
 <file path=word/endnotes.xml><?xml version="1.0" encoding="utf-8"?>
-<w:endnotes xmlns:wpc="http://schemas.microsoft.com/office/word/2010/wordprocessingCanvas" xmlns:cx="http://schemas.microsoft.com/office/drawing/2014/chartex" xmlns:cx1="http://schemas.microsoft.com/office/drawing/2015/9/8/chartex" xmlns:cx2="http://schemas.microsoft.com/office/drawing/2015/10/21/chartex" xmlns:cx3="http://schemas.microsoft.com/office/drawing/2016/5/9/chartex" xmlns:cx4="http://schemas.microsoft.com/office/drawing/2016/5/10/chartex" xmlns:cx5="http://schemas.microsoft.com/office/drawing/2016/5/11/chartex" xmlns:cx6="http://schemas.microsoft.com/office/drawing/2016/5/12/chartex" xmlns:cx7="http://schemas.microsoft.com/office/drawing/2016/5/13/chartex" xmlns:cx8="http://schemas.microsoft.com/office/drawing/2016/5/14/chartex" xmlns:mc="http://schemas.openxmlformats.org/markup-compatibility/2006" xmlns:aink="http://schemas.microsoft.com/office/drawing/2016/ink" xmlns:o="urn:schemas-microsoft-com:office:office" xmlns:r="http://schemas.openxmlformats.org/officeDocument/2006/relationships" xmlns:m="http://schemas.openxmlformats.org/officeDocument/2006/math" xmlns:v="urn:schemas-microsoft-com:vml" xmlns:wp14="http://schemas.microsoft.com/office/word/2010/wordprocessingDrawing" xmlns:wp="http://schemas.openxmlformats.org/drawingml/2006/wordprocessingDrawing" xmlns:w10="urn:schemas-microsoft-com:office:word" xmlns:w="http://schemas.openxmlformats.org/wordprocessingml/2006/main" xmlns:w14="http://schemas.microsoft.com/office/word/2010/wordml" xmlns:w15="http://schemas.microsoft.com/office/word/2012/wordml" xmlns:w16se="http://schemas.microsoft.com/office/word/2015/wordml/symex" xmlns:wpg="http://schemas.microsoft.com/office/word/2010/wordprocessingGroup" xmlns:wpi="http://schemas.microsoft.com/office/word/2010/wordprocessingInk" xmlns:wne="http://schemas.microsoft.com/office/word/2006/wordml" xmlns:wps="http://schemas.microsoft.com/office/word/2010/wordprocessingShape" mc:Ignorable="w14 w15 w16se wp14">
+<w:endnotes xmlns:wpc="http://schemas.microsoft.com/office/word/2010/wordprocessingCanvas" xmlns:cx="http://schemas.microsoft.com/office/drawing/2014/chartex" xmlns:cx1="http://schemas.microsoft.com/office/drawing/2015/9/8/chartex" xmlns:cx2="http://schemas.microsoft.com/office/drawing/2015/10/21/chartex" xmlns:cx3="http://schemas.microsoft.com/office/drawing/2016/5/9/chartex" xmlns:cx4="http://schemas.microsoft.com/office/drawing/2016/5/10/chartex" xmlns:cx5="http://schemas.microsoft.com/office/drawing/2016/5/11/chartex" xmlns:cx6="http://schemas.microsoft.com/office/drawing/2016/5/12/chartex" xmlns:cx7="http://schemas.microsoft.com/office/drawing/2016/5/13/chartex" xmlns:cx8="http://schemas.microsoft.com/office/drawing/2016/5/14/chartex" xmlns:mc="http://schemas.openxmlformats.org/markup-compatibility/2006" xmlns:aink="http://schemas.microsoft.com/office/drawing/2016/ink" xmlns:am3d="http://schemas.microsoft.com/office/drawing/2017/model3d" xmlns:o="urn:schemas-microsoft-com:office:office" xmlns:r="http://schemas.openxmlformats.org/officeDocument/2006/relationships" xmlns:m="http://schemas.openxmlformats.org/officeDocument/2006/math" xmlns:v="urn:schemas-microsoft-com:vml" xmlns:wp14="http://schemas.microsoft.com/office/word/2010/wordprocessingDrawing" xmlns:wp="http://schemas.openxmlformats.org/drawingml/2006/wordprocessingDrawing" xmlns:w10="urn:schemas-microsoft-com:office:word" xmlns:w="http://schemas.openxmlformats.org/wordprocessingml/2006/main" xmlns:w14="http://schemas.microsoft.com/office/word/2010/wordml" xmlns:w15="http://schemas.microsoft.com/office/word/2012/wordml" xmlns:w16cid="http://schemas.microsoft.com/office/word/2016/wordml/cid" xmlns:w16se="http://schemas.microsoft.com/office/word/2015/wordml/symex" xmlns:wpg="http://schemas.microsoft.com/office/word/2010/wordprocessingGroup" xmlns:wpi="http://schemas.microsoft.com/office/word/2010/wordprocessingInk" xmlns:wne="http://schemas.microsoft.com/office/word/2006/wordml" xmlns:wps="http://schemas.microsoft.com/office/word/2010/wordprocessingShape" mc:Ignorable="w14 w15 w16se w16cid wp14">
   <w:endnote w:type="separator" w:id="-1">
     <w:p>
       <w:r>
@@ -25531,7 +25497,7 @@
 </file>
 
 <file path=word/footer1.xml><?xml version="1.0" encoding="utf-8"?>
-<w:ftr xmlns:wpc="http://schemas.microsoft.com/office/word/2010/wordprocessingCanvas" xmlns:cx="http://schemas.microsoft.com/office/drawing/2014/chartex" xmlns:cx1="http://schemas.microsoft.com/office/drawing/2015/9/8/chartex" xmlns:cx2="http://schemas.microsoft.com/office/drawing/2015/10/21/chartex" xmlns:cx3="http://schemas.microsoft.com/office/drawing/2016/5/9/chartex" xmlns:cx4="http://schemas.microsoft.com/office/drawing/2016/5/10/chartex" xmlns:cx5="http://schemas.microsoft.com/office/drawing/2016/5/11/chartex" xmlns:cx6="http://schemas.microsoft.com/office/drawing/2016/5/12/chartex" xmlns:cx7="http://schemas.microsoft.com/office/drawing/2016/5/13/chartex" xmlns:cx8="http://schemas.microsoft.com/office/drawing/2016/5/14/chartex" xmlns:mc="http://schemas.openxmlformats.org/markup-compatibility/2006" xmlns:aink="http://schemas.microsoft.com/office/drawing/2016/ink" xmlns:o="urn:schemas-microsoft-com:office:office" xmlns:r="http://schemas.openxmlformats.org/officeDocument/2006/relationships" xmlns:m="http://schemas.openxmlformats.org/officeDocument/2006/math" xmlns:v="urn:schemas-microsoft-com:vml" xmlns:wp14="http://schemas.microsoft.com/office/word/2010/wordprocessingDrawing" xmlns:wp="http://schemas.openxmlformats.org/drawingml/2006/wordprocessingDrawing" xmlns:w10="urn:schemas-microsoft-com:office:word" xmlns:w="http://schemas.openxmlformats.org/wordprocessingml/2006/main" xmlns:w14="http://schemas.microsoft.com/office/word/2010/wordml" xmlns:w15="http://schemas.microsoft.com/office/word/2012/wordml" xmlns:w16se="http://schemas.microsoft.com/office/word/2015/wordml/symex" xmlns:wpg="http://schemas.microsoft.com/office/word/2010/wordprocessingGroup" xmlns:wpi="http://schemas.microsoft.com/office/word/2010/wordprocessingInk" xmlns:wne="http://schemas.microsoft.com/office/word/2006/wordml" xmlns:wps="http://schemas.microsoft.com/office/word/2010/wordprocessingShape" mc:Ignorable="w14 w15 w16se wp14">
+<w:ftr xmlns:wpc="http://schemas.microsoft.com/office/word/2010/wordprocessingCanvas" xmlns:cx="http://schemas.microsoft.com/office/drawing/2014/chartex" xmlns:cx1="http://schemas.microsoft.com/office/drawing/2015/9/8/chartex" xmlns:cx2="http://schemas.microsoft.com/office/drawing/2015/10/21/chartex" xmlns:cx3="http://schemas.microsoft.com/office/drawing/2016/5/9/chartex" xmlns:cx4="http://schemas.microsoft.com/office/drawing/2016/5/10/chartex" xmlns:cx5="http://schemas.microsoft.com/office/drawing/2016/5/11/chartex" xmlns:cx6="http://schemas.microsoft.com/office/drawing/2016/5/12/chartex" xmlns:cx7="http://schemas.microsoft.com/office/drawing/2016/5/13/chartex" xmlns:cx8="http://schemas.microsoft.com/office/drawing/2016/5/14/chartex" xmlns:mc="http://schemas.openxmlformats.org/markup-compatibility/2006" xmlns:aink="http://schemas.microsoft.com/office/drawing/2016/ink" xmlns:am3d="http://schemas.microsoft.com/office/drawing/2017/model3d" xmlns:o="urn:schemas-microsoft-com:office:office" xmlns:r="http://schemas.openxmlformats.org/officeDocument/2006/relationships" xmlns:m="http://schemas.openxmlformats.org/officeDocument/2006/math" xmlns:v="urn:schemas-microsoft-com:vml" xmlns:wp14="http://schemas.microsoft.com/office/word/2010/wordprocessingDrawing" xmlns:wp="http://schemas.openxmlformats.org/drawingml/2006/wordprocessingDrawing" xmlns:w10="urn:schemas-microsoft-com:office:word" xmlns:w="http://schemas.openxmlformats.org/wordprocessingml/2006/main" xmlns:w14="http://schemas.microsoft.com/office/word/2010/wordml" xmlns:w15="http://schemas.microsoft.com/office/word/2012/wordml" xmlns:w16cid="http://schemas.microsoft.com/office/word/2016/wordml/cid" xmlns:w16se="http://schemas.microsoft.com/office/word/2015/wordml/symex" xmlns:wpg="http://schemas.microsoft.com/office/word/2010/wordprocessingGroup" xmlns:wpi="http://schemas.microsoft.com/office/word/2010/wordprocessingInk" xmlns:wne="http://schemas.microsoft.com/office/word/2006/wordml" xmlns:wps="http://schemas.microsoft.com/office/word/2010/wordprocessingShape" mc:Ignorable="w14 w15 w16se w16cid wp14">
   <w:p>
     <w:pPr>
       <w:autoSpaceDE w:val="0"/>
@@ -25577,7 +25543,7 @@
         <w:bCs/>
         <w:noProof/>
       </w:rPr>
-      <w:t>6/20/17</w:t>
+      <w:t>7/29/17</w:t>
     </w:r>
     <w:r>
       <w:rPr>
@@ -25608,7 +25574,7 @@
       <w:rPr>
         <w:noProof/>
       </w:rPr>
-      <w:t>15</w:t>
+      <w:t>21</w:t>
     </w:r>
     <w:r>
       <w:rPr>
@@ -25619,33 +25585,20 @@
     <w:r>
       <w:t xml:space="preserve"> of </w:t>
     </w:r>
-    <w:r>
-      <w:fldChar w:fldCharType="begin"/>
-    </w:r>
-    <w:r>
-      <w:instrText xml:space="preserve"> NUMPAGES  </w:instrText>
-    </w:r>
-    <w:r>
-      <w:fldChar w:fldCharType="separate"/>
-    </w:r>
-    <w:r>
-      <w:rPr>
-        <w:noProof/>
-      </w:rPr>
-      <w:t>38</w:t>
-    </w:r>
-    <w:r>
-      <w:rPr>
-        <w:noProof/>
-      </w:rPr>
-      <w:fldChar w:fldCharType="end"/>
-    </w:r>
+    <w:fldSimple w:instr=" NUMPAGES  ">
+      <w:r>
+        <w:rPr>
+          <w:noProof/>
+        </w:rPr>
+        <w:t>38</w:t>
+      </w:r>
+    </w:fldSimple>
   </w:p>
 </w:ftr>
 </file>
 
 <file path=word/footer2.xml><?xml version="1.0" encoding="utf-8"?>
-<w:ftr xmlns:wpc="http://schemas.microsoft.com/office/word/2010/wordprocessingCanvas" xmlns:cx="http://schemas.microsoft.com/office/drawing/2014/chartex" xmlns:cx1="http://schemas.microsoft.com/office/drawing/2015/9/8/chartex" xmlns:cx2="http://schemas.microsoft.com/office/drawing/2015/10/21/chartex" xmlns:cx3="http://schemas.microsoft.com/office/drawing/2016/5/9/chartex" xmlns:cx4="http://schemas.microsoft.com/office/drawing/2016/5/10/chartex" xmlns:cx5="http://schemas.microsoft.com/office/drawing/2016/5/11/chartex" xmlns:cx6="http://schemas.microsoft.com/office/drawing/2016/5/12/chartex" xmlns:cx7="http://schemas.microsoft.com/office/drawing/2016/5/13/chartex" xmlns:cx8="http://schemas.microsoft.com/office/drawing/2016/5/14/chartex" xmlns:mc="http://schemas.openxmlformats.org/markup-compatibility/2006" xmlns:aink="http://schemas.microsoft.com/office/drawing/2016/ink" xmlns:o="urn:schemas-microsoft-com:office:office" xmlns:r="http://schemas.openxmlformats.org/officeDocument/2006/relationships" xmlns:m="http://schemas.openxmlformats.org/officeDocument/2006/math" xmlns:v="urn:schemas-microsoft-com:vml" xmlns:wp14="http://schemas.microsoft.com/office/word/2010/wordprocessingDrawing" xmlns:wp="http://schemas.openxmlformats.org/drawingml/2006/wordprocessingDrawing" xmlns:w10="urn:schemas-microsoft-com:office:word" xmlns:w="http://schemas.openxmlformats.org/wordprocessingml/2006/main" xmlns:w14="http://schemas.microsoft.com/office/word/2010/wordml" xmlns:w15="http://schemas.microsoft.com/office/word/2012/wordml" xmlns:w16se="http://schemas.microsoft.com/office/word/2015/wordml/symex" xmlns:wpg="http://schemas.microsoft.com/office/word/2010/wordprocessingGroup" xmlns:wpi="http://schemas.microsoft.com/office/word/2010/wordprocessingInk" xmlns:wne="http://schemas.microsoft.com/office/word/2006/wordml" xmlns:wps="http://schemas.microsoft.com/office/word/2010/wordprocessingShape" mc:Ignorable="w14 w15 w16se wp14">
+<w:ftr xmlns:wpc="http://schemas.microsoft.com/office/word/2010/wordprocessingCanvas" xmlns:cx="http://schemas.microsoft.com/office/drawing/2014/chartex" xmlns:cx1="http://schemas.microsoft.com/office/drawing/2015/9/8/chartex" xmlns:cx2="http://schemas.microsoft.com/office/drawing/2015/10/21/chartex" xmlns:cx3="http://schemas.microsoft.com/office/drawing/2016/5/9/chartex" xmlns:cx4="http://schemas.microsoft.com/office/drawing/2016/5/10/chartex" xmlns:cx5="http://schemas.microsoft.com/office/drawing/2016/5/11/chartex" xmlns:cx6="http://schemas.microsoft.com/office/drawing/2016/5/12/chartex" xmlns:cx7="http://schemas.microsoft.com/office/drawing/2016/5/13/chartex" xmlns:cx8="http://schemas.microsoft.com/office/drawing/2016/5/14/chartex" xmlns:mc="http://schemas.openxmlformats.org/markup-compatibility/2006" xmlns:aink="http://schemas.microsoft.com/office/drawing/2016/ink" xmlns:am3d="http://schemas.microsoft.com/office/drawing/2017/model3d" xmlns:o="urn:schemas-microsoft-com:office:office" xmlns:r="http://schemas.openxmlformats.org/officeDocument/2006/relationships" xmlns:m="http://schemas.openxmlformats.org/officeDocument/2006/math" xmlns:v="urn:schemas-microsoft-com:vml" xmlns:wp14="http://schemas.microsoft.com/office/word/2010/wordprocessingDrawing" xmlns:wp="http://schemas.openxmlformats.org/drawingml/2006/wordprocessingDrawing" xmlns:w10="urn:schemas-microsoft-com:office:word" xmlns:w="http://schemas.openxmlformats.org/wordprocessingml/2006/main" xmlns:w14="http://schemas.microsoft.com/office/word/2010/wordml" xmlns:w15="http://schemas.microsoft.com/office/word/2012/wordml" xmlns:w16cid="http://schemas.microsoft.com/office/word/2016/wordml/cid" xmlns:w16se="http://schemas.microsoft.com/office/word/2015/wordml/symex" xmlns:wpg="http://schemas.microsoft.com/office/word/2010/wordprocessingGroup" xmlns:wpi="http://schemas.microsoft.com/office/word/2010/wordprocessingInk" xmlns:wne="http://schemas.microsoft.com/office/word/2006/wordml" xmlns:wps="http://schemas.microsoft.com/office/word/2010/wordprocessingShape" mc:Ignorable="w14 w15 w16se w16cid wp14">
   <w:p>
     <w:pPr>
       <w:tabs>
@@ -25668,7 +25621,7 @@
       <w:rPr>
         <w:noProof/>
       </w:rPr>
-      <w:t>6/20/2017</w:t>
+      <w:t>7/29/2017</w:t>
     </w:r>
     <w:r>
       <w:fldChar w:fldCharType="end"/>
@@ -25707,33 +25660,20 @@
     <w:r>
       <w:t xml:space="preserve"> of </w:t>
     </w:r>
-    <w:r>
-      <w:fldChar w:fldCharType="begin"/>
-    </w:r>
-    <w:r>
-      <w:instrText xml:space="preserve"> NUMPAGES  </w:instrText>
-    </w:r>
-    <w:r>
-      <w:fldChar w:fldCharType="separate"/>
-    </w:r>
-    <w:r>
-      <w:rPr>
-        <w:noProof/>
-      </w:rPr>
-      <w:t>38</w:t>
-    </w:r>
-    <w:r>
-      <w:rPr>
-        <w:noProof/>
-      </w:rPr>
-      <w:fldChar w:fldCharType="end"/>
-    </w:r>
+    <w:fldSimple w:instr=" NUMPAGES  ">
+      <w:r>
+        <w:rPr>
+          <w:noProof/>
+        </w:rPr>
+        <w:t>38</w:t>
+      </w:r>
+    </w:fldSimple>
   </w:p>
 </w:ftr>
 </file>
 
 <file path=word/footnotes.xml><?xml version="1.0" encoding="utf-8"?>
-<w:footnotes xmlns:wpc="http://schemas.microsoft.com/office/word/2010/wordprocessingCanvas" xmlns:cx="http://schemas.microsoft.com/office/drawing/2014/chartex" xmlns:cx1="http://schemas.microsoft.com/office/drawing/2015/9/8/chartex" xmlns:cx2="http://schemas.microsoft.com/office/drawing/2015/10/21/chartex" xmlns:cx3="http://schemas.microsoft.com/office/drawing/2016/5/9/chartex" xmlns:cx4="http://schemas.microsoft.com/office/drawing/2016/5/10/chartex" xmlns:cx5="http://schemas.microsoft.com/office/drawing/2016/5/11/chartex" xmlns:cx6="http://schemas.microsoft.com/office/drawing/2016/5/12/chartex" xmlns:cx7="http://schemas.microsoft.com/office/drawing/2016/5/13/chartex" xmlns:cx8="http://schemas.microsoft.com/office/drawing/2016/5/14/chartex" xmlns:mc="http://schemas.openxmlformats.org/markup-compatibility/2006" xmlns:aink="http://schemas.microsoft.com/office/drawing/2016/ink" xmlns:o="urn:schemas-microsoft-com:office:office" xmlns:r="http://schemas.openxmlformats.org/officeDocument/2006/relationships" xmlns:m="http://schemas.openxmlformats.org/officeDocument/2006/math" xmlns:v="urn:schemas-microsoft-com:vml" xmlns:wp14="http://schemas.microsoft.com/office/word/2010/wordprocessingDrawing" xmlns:wp="http://schemas.openxmlformats.org/drawingml/2006/wordprocessingDrawing" xmlns:w10="urn:schemas-microsoft-com:office:word" xmlns:w="http://schemas.openxmlformats.org/wordprocessingml/2006/main" xmlns:w14="http://schemas.microsoft.com/office/word/2010/wordml" xmlns:w15="http://schemas.microsoft.com/office/word/2012/wordml" xmlns:w16se="http://schemas.microsoft.com/office/word/2015/wordml/symex" xmlns:wpg="http://schemas.microsoft.com/office/word/2010/wordprocessingGroup" xmlns:wpi="http://schemas.microsoft.com/office/word/2010/wordprocessingInk" xmlns:wne="http://schemas.microsoft.com/office/word/2006/wordml" xmlns:wps="http://schemas.microsoft.com/office/word/2010/wordprocessingShape" mc:Ignorable="w14 w15 w16se wp14">
+<w:footnotes xmlns:wpc="http://schemas.microsoft.com/office/word/2010/wordprocessingCanvas" xmlns:cx="http://schemas.microsoft.com/office/drawing/2014/chartex" xmlns:cx1="http://schemas.microsoft.com/office/drawing/2015/9/8/chartex" xmlns:cx2="http://schemas.microsoft.com/office/drawing/2015/10/21/chartex" xmlns:cx3="http://schemas.microsoft.com/office/drawing/2016/5/9/chartex" xmlns:cx4="http://schemas.microsoft.com/office/drawing/2016/5/10/chartex" xmlns:cx5="http://schemas.microsoft.com/office/drawing/2016/5/11/chartex" xmlns:cx6="http://schemas.microsoft.com/office/drawing/2016/5/12/chartex" xmlns:cx7="http://schemas.microsoft.com/office/drawing/2016/5/13/chartex" xmlns:cx8="http://schemas.microsoft.com/office/drawing/2016/5/14/chartex" xmlns:mc="http://schemas.openxmlformats.org/markup-compatibility/2006" xmlns:aink="http://schemas.microsoft.com/office/drawing/2016/ink" xmlns:am3d="http://schemas.microsoft.com/office/drawing/2017/model3d" xmlns:o="urn:schemas-microsoft-com:office:office" xmlns:r="http://schemas.openxmlformats.org/officeDocument/2006/relationships" xmlns:m="http://schemas.openxmlformats.org/officeDocument/2006/math" xmlns:v="urn:schemas-microsoft-com:vml" xmlns:wp14="http://schemas.microsoft.com/office/word/2010/wordprocessingDrawing" xmlns:wp="http://schemas.openxmlformats.org/drawingml/2006/wordprocessingDrawing" xmlns:w10="urn:schemas-microsoft-com:office:word" xmlns:w="http://schemas.openxmlformats.org/wordprocessingml/2006/main" xmlns:w14="http://schemas.microsoft.com/office/word/2010/wordml" xmlns:w15="http://schemas.microsoft.com/office/word/2012/wordml" xmlns:w16cid="http://schemas.microsoft.com/office/word/2016/wordml/cid" xmlns:w16se="http://schemas.microsoft.com/office/word/2015/wordml/symex" xmlns:wpg="http://schemas.microsoft.com/office/word/2010/wordprocessingGroup" xmlns:wpi="http://schemas.microsoft.com/office/word/2010/wordprocessingInk" xmlns:wne="http://schemas.microsoft.com/office/word/2006/wordml" xmlns:wps="http://schemas.microsoft.com/office/word/2010/wordprocessingShape" mc:Ignorable="w14 w15 w16se w16cid wp14">
   <w:footnote w:type="separator" w:id="-1">
     <w:p>
       <w:r>
@@ -26492,7 +26432,7 @@
 </file>
 
 <file path=word/header1.xml><?xml version="1.0" encoding="utf-8"?>
-<w:hdr xmlns:wpc="http://schemas.microsoft.com/office/word/2010/wordprocessingCanvas" xmlns:cx="http://schemas.microsoft.com/office/drawing/2014/chartex" xmlns:cx1="http://schemas.microsoft.com/office/drawing/2015/9/8/chartex" xmlns:cx2="http://schemas.microsoft.com/office/drawing/2015/10/21/chartex" xmlns:cx3="http://schemas.microsoft.com/office/drawing/2016/5/9/chartex" xmlns:cx4="http://schemas.microsoft.com/office/drawing/2016/5/10/chartex" xmlns:cx5="http://schemas.microsoft.com/office/drawing/2016/5/11/chartex" xmlns:cx6="http://schemas.microsoft.com/office/drawing/2016/5/12/chartex" xmlns:cx7="http://schemas.microsoft.com/office/drawing/2016/5/13/chartex" xmlns:cx8="http://schemas.microsoft.com/office/drawing/2016/5/14/chartex" xmlns:mc="http://schemas.openxmlformats.org/markup-compatibility/2006" xmlns:aink="http://schemas.microsoft.com/office/drawing/2016/ink" xmlns:o="urn:schemas-microsoft-com:office:office" xmlns:r="http://schemas.openxmlformats.org/officeDocument/2006/relationships" xmlns:m="http://schemas.openxmlformats.org/officeDocument/2006/math" xmlns:v="urn:schemas-microsoft-com:vml" xmlns:wp14="http://schemas.microsoft.com/office/word/2010/wordprocessingDrawing" xmlns:wp="http://schemas.openxmlformats.org/drawingml/2006/wordprocessingDrawing" xmlns:w10="urn:schemas-microsoft-com:office:word" xmlns:w="http://schemas.openxmlformats.org/wordprocessingml/2006/main" xmlns:w14="http://schemas.microsoft.com/office/word/2010/wordml" xmlns:w15="http://schemas.microsoft.com/office/word/2012/wordml" xmlns:w16se="http://schemas.microsoft.com/office/word/2015/wordml/symex" xmlns:wpg="http://schemas.microsoft.com/office/word/2010/wordprocessingGroup" xmlns:wpi="http://schemas.microsoft.com/office/word/2010/wordprocessingInk" xmlns:wne="http://schemas.microsoft.com/office/word/2006/wordml" xmlns:wps="http://schemas.microsoft.com/office/word/2010/wordprocessingShape" mc:Ignorable="w14 w15 w16se wp14">
+<w:hdr xmlns:wpc="http://schemas.microsoft.com/office/word/2010/wordprocessingCanvas" xmlns:cx="http://schemas.microsoft.com/office/drawing/2014/chartex" xmlns:cx1="http://schemas.microsoft.com/office/drawing/2015/9/8/chartex" xmlns:cx2="http://schemas.microsoft.com/office/drawing/2015/10/21/chartex" xmlns:cx3="http://schemas.microsoft.com/office/drawing/2016/5/9/chartex" xmlns:cx4="http://schemas.microsoft.com/office/drawing/2016/5/10/chartex" xmlns:cx5="http://schemas.microsoft.com/office/drawing/2016/5/11/chartex" xmlns:cx6="http://schemas.microsoft.com/office/drawing/2016/5/12/chartex" xmlns:cx7="http://schemas.microsoft.com/office/drawing/2016/5/13/chartex" xmlns:cx8="http://schemas.microsoft.com/office/drawing/2016/5/14/chartex" xmlns:mc="http://schemas.openxmlformats.org/markup-compatibility/2006" xmlns:aink="http://schemas.microsoft.com/office/drawing/2016/ink" xmlns:am3d="http://schemas.microsoft.com/office/drawing/2017/model3d" xmlns:o="urn:schemas-microsoft-com:office:office" xmlns:r="http://schemas.openxmlformats.org/officeDocument/2006/relationships" xmlns:m="http://schemas.openxmlformats.org/officeDocument/2006/math" xmlns:v="urn:schemas-microsoft-com:vml" xmlns:wp14="http://schemas.microsoft.com/office/word/2010/wordprocessingDrawing" xmlns:wp="http://schemas.openxmlformats.org/drawingml/2006/wordprocessingDrawing" xmlns:w10="urn:schemas-microsoft-com:office:word" xmlns:w="http://schemas.openxmlformats.org/wordprocessingml/2006/main" xmlns:w14="http://schemas.microsoft.com/office/word/2010/wordml" xmlns:w15="http://schemas.microsoft.com/office/word/2012/wordml" xmlns:w16cid="http://schemas.microsoft.com/office/word/2016/wordml/cid" xmlns:w16se="http://schemas.microsoft.com/office/word/2015/wordml/symex" xmlns:wpg="http://schemas.microsoft.com/office/word/2010/wordprocessingGroup" xmlns:wpi="http://schemas.microsoft.com/office/word/2010/wordprocessingInk" xmlns:wne="http://schemas.microsoft.com/office/word/2006/wordml" xmlns:wps="http://schemas.microsoft.com/office/word/2010/wordprocessingShape" mc:Ignorable="w14 w15 w16se w16cid wp14">
   <w:sdt>
     <w:sdtPr>
       <w:alias w:val="Title"/>
@@ -26517,7 +26457,7 @@
 </file>
 
 <file path=word/numbering.xml><?xml version="1.0" encoding="utf-8"?>
-<w:numbering xmlns:wpc="http://schemas.microsoft.com/office/word/2010/wordprocessingCanvas" xmlns:cx="http://schemas.microsoft.com/office/drawing/2014/chartex" xmlns:cx1="http://schemas.microsoft.com/office/drawing/2015/9/8/chartex" xmlns:cx2="http://schemas.microsoft.com/office/drawing/2015/10/21/chartex" xmlns:cx3="http://schemas.microsoft.com/office/drawing/2016/5/9/chartex" xmlns:cx4="http://schemas.microsoft.com/office/drawing/2016/5/10/chartex" xmlns:cx5="http://schemas.microsoft.com/office/drawing/2016/5/11/chartex" xmlns:cx6="http://schemas.microsoft.com/office/drawing/2016/5/12/chartex" xmlns:cx7="http://schemas.microsoft.com/office/drawing/2016/5/13/chartex" xmlns:cx8="http://schemas.microsoft.com/office/drawing/2016/5/14/chartex" xmlns:mc="http://schemas.openxmlformats.org/markup-compatibility/2006" xmlns:aink="http://schemas.microsoft.com/office/drawing/2016/ink" xmlns:o="urn:schemas-microsoft-com:office:office" xmlns:r="http://schemas.openxmlformats.org/officeDocument/2006/relationships" xmlns:m="http://schemas.openxmlformats.org/officeDocument/2006/math" xmlns:v="urn:schemas-microsoft-com:vml" xmlns:wp14="http://schemas.microsoft.com/office/word/2010/wordprocessingDrawing" xmlns:wp="http://schemas.openxmlformats.org/drawingml/2006/wordprocessingDrawing" xmlns:w10="urn:schemas-microsoft-com:office:word" xmlns:w="http://schemas.openxmlformats.org/wordprocessingml/2006/main" xmlns:w14="http://schemas.microsoft.com/office/word/2010/wordml" xmlns:w15="http://schemas.microsoft.com/office/word/2012/wordml" xmlns:w16se="http://schemas.microsoft.com/office/word/2015/wordml/symex" xmlns:wpg="http://schemas.microsoft.com/office/word/2010/wordprocessingGroup" xmlns:wpi="http://schemas.microsoft.com/office/word/2010/wordprocessingInk" xmlns:wne="http://schemas.microsoft.com/office/word/2006/wordml" xmlns:wps="http://schemas.microsoft.com/office/word/2010/wordprocessingShape" mc:Ignorable="w14 w15 w16se wp14">
+<w:numbering xmlns:wpc="http://schemas.microsoft.com/office/word/2010/wordprocessingCanvas" xmlns:cx="http://schemas.microsoft.com/office/drawing/2014/chartex" xmlns:cx1="http://schemas.microsoft.com/office/drawing/2015/9/8/chartex" xmlns:cx2="http://schemas.microsoft.com/office/drawing/2015/10/21/chartex" xmlns:cx3="http://schemas.microsoft.com/office/drawing/2016/5/9/chartex" xmlns:cx4="http://schemas.microsoft.com/office/drawing/2016/5/10/chartex" xmlns:cx5="http://schemas.microsoft.com/office/drawing/2016/5/11/chartex" xmlns:cx6="http://schemas.microsoft.com/office/drawing/2016/5/12/chartex" xmlns:cx7="http://schemas.microsoft.com/office/drawing/2016/5/13/chartex" xmlns:cx8="http://schemas.microsoft.com/office/drawing/2016/5/14/chartex" xmlns:mc="http://schemas.openxmlformats.org/markup-compatibility/2006" xmlns:aink="http://schemas.microsoft.com/office/drawing/2016/ink" xmlns:am3d="http://schemas.microsoft.com/office/drawing/2017/model3d" xmlns:o="urn:schemas-microsoft-com:office:office" xmlns:r="http://schemas.openxmlformats.org/officeDocument/2006/relationships" xmlns:m="http://schemas.openxmlformats.org/officeDocument/2006/math" xmlns:v="urn:schemas-microsoft-com:vml" xmlns:wp14="http://schemas.microsoft.com/office/word/2010/wordprocessingDrawing" xmlns:wp="http://schemas.openxmlformats.org/drawingml/2006/wordprocessingDrawing" xmlns:w10="urn:schemas-microsoft-com:office:word" xmlns:w="http://schemas.openxmlformats.org/wordprocessingml/2006/main" xmlns:w14="http://schemas.microsoft.com/office/word/2010/wordml" xmlns:w15="http://schemas.microsoft.com/office/word/2012/wordml" xmlns:w16cid="http://schemas.microsoft.com/office/word/2016/wordml/cid" xmlns:w16se="http://schemas.microsoft.com/office/word/2015/wordml/symex" xmlns:wpg="http://schemas.microsoft.com/office/word/2010/wordprocessingGroup" xmlns:wpi="http://schemas.microsoft.com/office/word/2010/wordprocessingInk" xmlns:wne="http://schemas.microsoft.com/office/word/2006/wordml" xmlns:wps="http://schemas.microsoft.com/office/word/2010/wordprocessingShape" mc:Ignorable="w14 w15 w16se w16cid wp14">
   <w:abstractNum w:abstractNumId="0" w15:restartNumberingAfterBreak="0">
     <w:nsid w:val="09901839"/>
     <w:multiLevelType w:val="hybridMultilevel"/>
@@ -27641,7 +27581,7 @@
 </file>
 
 <file path=word/styles.xml><?xml version="1.0" encoding="utf-8"?>
-<w:styles xmlns:mc="http://schemas.openxmlformats.org/markup-compatibility/2006" xmlns:r="http://schemas.openxmlformats.org/officeDocument/2006/relationships" xmlns:w="http://schemas.openxmlformats.org/wordprocessingml/2006/main" xmlns:w14="http://schemas.microsoft.com/office/word/2010/wordml" xmlns:w15="http://schemas.microsoft.com/office/word/2012/wordml" xmlns:w16se="http://schemas.microsoft.com/office/word/2015/wordml/symex" mc:Ignorable="w14 w15 w16se">
+<w:styles xmlns:mc="http://schemas.openxmlformats.org/markup-compatibility/2006" xmlns:r="http://schemas.openxmlformats.org/officeDocument/2006/relationships" xmlns:w="http://schemas.openxmlformats.org/wordprocessingml/2006/main" xmlns:w14="http://schemas.microsoft.com/office/word/2010/wordml" xmlns:w15="http://schemas.microsoft.com/office/word/2012/wordml" xmlns:w16cid="http://schemas.microsoft.com/office/word/2016/wordml/cid" xmlns:w16se="http://schemas.microsoft.com/office/word/2015/wordml/symex" mc:Ignorable="w14 w15 w16se w16cid">
   <w:docDefaults>
     <w:rPrDefault>
       <w:rPr>
@@ -27651,7 +27591,7 @@
     </w:rPrDefault>
     <w:pPrDefault/>
   </w:docDefaults>
-  <w:latentStyles w:defLockedState="0" w:defUIPriority="99" w:defSemiHidden="0" w:defUnhideWhenUsed="0" w:defQFormat="0" w:count="374">
+  <w:latentStyles w:defLockedState="0" w:defUIPriority="99" w:defSemiHidden="0" w:defUnhideWhenUsed="0" w:defQFormat="0" w:count="375">
     <w:lsdException w:name="Normal" w:locked="1" w:uiPriority="0" w:qFormat="1"/>
     <w:lsdException w:name="heading 1" w:locked="1" w:uiPriority="9" w:qFormat="1"/>
     <w:lsdException w:name="heading 2" w:locked="1" w:uiPriority="0" w:qFormat="1"/>
@@ -27801,11 +27741,10 @@
     <w:lsdException w:name="Table Professional" w:semiHidden="1" w:unhideWhenUsed="1"/>
     <w:lsdException w:name="Table Subtle 1" w:semiHidden="1" w:unhideWhenUsed="1"/>
     <w:lsdException w:name="Table Subtle 2" w:semiHidden="1" w:unhideWhenUsed="1"/>
+    <w:lsdException w:name="Table Web 1" w:semiHidden="1" w:unhideWhenUsed="1"/>
     <w:lsdException w:name="Table Web 2" w:semiHidden="1" w:unhideWhenUsed="1"/>
-    <w:lsdException w:name="Table Web 3" w:semiHidden="1" w:unhideWhenUsed="1"/>
     <w:lsdException w:name="Balloon Text" w:semiHidden="1" w:unhideWhenUsed="1"/>
     <w:lsdException w:name="Table Grid" w:locked="1" w:uiPriority="0"/>
-    <w:lsdException w:name="Table Theme" w:semiHidden="1" w:unhideWhenUsed="1"/>
     <w:lsdException w:name="Placeholder Text" w:semiHidden="1"/>
     <w:lsdException w:name="No Spacing" w:uiPriority="1" w:qFormat="1"/>
     <w:lsdException w:name="Light Shading" w:uiPriority="60"/>
@@ -28024,6 +27963,7 @@
     <w:lsdException w:name="Mention" w:semiHidden="1" w:unhideWhenUsed="1"/>
     <w:lsdException w:name="Smart Hyperlink" w:semiHidden="1" w:unhideWhenUsed="1"/>
     <w:lsdException w:name="Hashtag" w:semiHidden="1" w:unhideWhenUsed="1"/>
+    <w:lsdException w:name="Unresolved Mention" w:semiHidden="1" w:unhideWhenUsed="1"/>
   </w:latentStyles>
   <w:style w:type="paragraph" w:default="1" w:styleId="Normal">
     <w:name w:val="Normal"/>
@@ -28133,6 +28073,7 @@
   <w:style w:type="character" w:default="1" w:styleId="DefaultParagraphFont">
     <w:name w:val="Default Paragraph Font"/>
     <w:uiPriority w:val="1"/>
+    <w:semiHidden/>
     <w:unhideWhenUsed/>
   </w:style>
   <w:style w:type="table" w:default="1" w:styleId="TableNormal">
@@ -29264,7 +29205,7 @@
 </file>
 
 <file path=word/glossary/document.xml><?xml version="1.0" encoding="utf-8"?>
-<w:glossaryDocument xmlns:wpc="http://schemas.microsoft.com/office/word/2010/wordprocessingCanvas" xmlns:cx="http://schemas.microsoft.com/office/drawing/2014/chartex" xmlns:cx1="http://schemas.microsoft.com/office/drawing/2015/9/8/chartex" xmlns:cx2="http://schemas.microsoft.com/office/drawing/2015/10/21/chartex" xmlns:cx3="http://schemas.microsoft.com/office/drawing/2016/5/9/chartex" xmlns:cx4="http://schemas.microsoft.com/office/drawing/2016/5/10/chartex" xmlns:cx5="http://schemas.microsoft.com/office/drawing/2016/5/11/chartex" xmlns:cx6="http://schemas.microsoft.com/office/drawing/2016/5/12/chartex" xmlns:cx7="http://schemas.microsoft.com/office/drawing/2016/5/13/chartex" xmlns:cx8="http://schemas.microsoft.com/office/drawing/2016/5/14/chartex" xmlns:mc="http://schemas.openxmlformats.org/markup-compatibility/2006" xmlns:aink="http://schemas.microsoft.com/office/drawing/2016/ink" xmlns:o="urn:schemas-microsoft-com:office:office" xmlns:r="http://schemas.openxmlformats.org/officeDocument/2006/relationships" xmlns:m="http://schemas.openxmlformats.org/officeDocument/2006/math" xmlns:v="urn:schemas-microsoft-com:vml" xmlns:wp14="http://schemas.microsoft.com/office/word/2010/wordprocessingDrawing" xmlns:wp="http://schemas.openxmlformats.org/drawingml/2006/wordprocessingDrawing" xmlns:w10="urn:schemas-microsoft-com:office:word" xmlns:w="http://schemas.openxmlformats.org/wordprocessingml/2006/main" xmlns:w14="http://schemas.microsoft.com/office/word/2010/wordml" xmlns:w15="http://schemas.microsoft.com/office/word/2012/wordml" xmlns:w16se="http://schemas.microsoft.com/office/word/2015/wordml/symex" xmlns:wpg="http://schemas.microsoft.com/office/word/2010/wordprocessingGroup" xmlns:wpi="http://schemas.microsoft.com/office/word/2010/wordprocessingInk" xmlns:wne="http://schemas.microsoft.com/office/word/2006/wordml" xmlns:wps="http://schemas.microsoft.com/office/word/2010/wordprocessingShape" mc:Ignorable="w14 w15 w16se wp14">
+<w:glossaryDocument xmlns:wpc="http://schemas.microsoft.com/office/word/2010/wordprocessingCanvas" xmlns:cx="http://schemas.microsoft.com/office/drawing/2014/chartex" xmlns:cx1="http://schemas.microsoft.com/office/drawing/2015/9/8/chartex" xmlns:cx2="http://schemas.microsoft.com/office/drawing/2015/10/21/chartex" xmlns:cx3="http://schemas.microsoft.com/office/drawing/2016/5/9/chartex" xmlns:cx4="http://schemas.microsoft.com/office/drawing/2016/5/10/chartex" xmlns:cx5="http://schemas.microsoft.com/office/drawing/2016/5/11/chartex" xmlns:cx6="http://schemas.microsoft.com/office/drawing/2016/5/12/chartex" xmlns:cx7="http://schemas.microsoft.com/office/drawing/2016/5/13/chartex" xmlns:cx8="http://schemas.microsoft.com/office/drawing/2016/5/14/chartex" xmlns:mc="http://schemas.openxmlformats.org/markup-compatibility/2006" xmlns:aink="http://schemas.microsoft.com/office/drawing/2016/ink" xmlns:am3d="http://schemas.microsoft.com/office/drawing/2017/model3d" xmlns:o="urn:schemas-microsoft-com:office:office" xmlns:r="http://schemas.openxmlformats.org/officeDocument/2006/relationships" xmlns:m="http://schemas.openxmlformats.org/officeDocument/2006/math" xmlns:v="urn:schemas-microsoft-com:vml" xmlns:wp14="http://schemas.microsoft.com/office/word/2010/wordprocessingDrawing" xmlns:wp="http://schemas.openxmlformats.org/drawingml/2006/wordprocessingDrawing" xmlns:w10="urn:schemas-microsoft-com:office:word" xmlns:w="http://schemas.openxmlformats.org/wordprocessingml/2006/main" xmlns:w14="http://schemas.microsoft.com/office/word/2010/wordml" xmlns:w15="http://schemas.microsoft.com/office/word/2012/wordml" xmlns:w16cid="http://schemas.microsoft.com/office/word/2016/wordml/cid" xmlns:w16se="http://schemas.microsoft.com/office/word/2015/wordml/symex" xmlns:wpg="http://schemas.microsoft.com/office/word/2010/wordprocessingGroup" xmlns:wpi="http://schemas.microsoft.com/office/word/2010/wordprocessingInk" xmlns:wne="http://schemas.microsoft.com/office/word/2006/wordml" xmlns:wps="http://schemas.microsoft.com/office/word/2010/wordprocessingShape" mc:Ignorable="w14 w15 w16se w16cid wp14">
   <w:docParts>
     <w:docPart>
       <w:docPartPr>
@@ -29329,7 +29270,7 @@
 </file>
 
 <file path=word/glossary/fontTable.xml><?xml version="1.0" encoding="utf-8"?>
-<w:fonts xmlns:mc="http://schemas.openxmlformats.org/markup-compatibility/2006" xmlns:r="http://schemas.openxmlformats.org/officeDocument/2006/relationships" xmlns:w="http://schemas.openxmlformats.org/wordprocessingml/2006/main" xmlns:w14="http://schemas.microsoft.com/office/word/2010/wordml" xmlns:w15="http://schemas.microsoft.com/office/word/2012/wordml" xmlns:w16se="http://schemas.microsoft.com/office/word/2015/wordml/symex" mc:Ignorable="w14 w15 w16se">
+<w:fonts xmlns:mc="http://schemas.openxmlformats.org/markup-compatibility/2006" xmlns:r="http://schemas.openxmlformats.org/officeDocument/2006/relationships" xmlns:w="http://schemas.openxmlformats.org/wordprocessingml/2006/main" xmlns:w14="http://schemas.microsoft.com/office/word/2010/wordml" xmlns:w15="http://schemas.microsoft.com/office/word/2012/wordml" xmlns:w16cid="http://schemas.microsoft.com/office/word/2016/wordml/cid" xmlns:w16se="http://schemas.microsoft.com/office/word/2015/wordml/symex" mc:Ignorable="w14 w15 w16se w16cid">
   <w:font w:name="Wingdings">
     <w:panose1 w:val="05000000000000000000"/>
     <w:charset w:val="02"/>
@@ -29342,7 +29283,7 @@
     <w:charset w:val="00"/>
     <w:family w:val="roman"/>
     <w:pitch w:val="variable"/>
-    <w:sig w:usb0="E0002EFF" w:usb1="C0007843" w:usb2="00000009" w:usb3="00000000" w:csb0="000001FF" w:csb1="00000000"/>
+    <w:sig w:usb0="20002A87" w:usb1="80000000" w:usb2="00000008" w:usb3="00000000" w:csb0="000001FF" w:csb1="00000000"/>
   </w:font>
   <w:font w:name="Courier New">
     <w:panose1 w:val="02070309020205020404"/>
@@ -29363,14 +29304,14 @@
     <w:charset w:val="00"/>
     <w:family w:val="swiss"/>
     <w:pitch w:val="variable"/>
-    <w:sig w:usb0="E0002AFF" w:usb1="C0007843" w:usb2="00000009" w:usb3="00000000" w:csb0="000001FF" w:csb1="00000000"/>
+    <w:sig w:usb0="20002A87" w:usb1="80000000" w:usb2="00000008" w:usb3="00000000" w:csb0="000001FF" w:csb1="00000000"/>
   </w:font>
   <w:font w:name="Cambria">
     <w:panose1 w:val="02040503050406030204"/>
     <w:charset w:val="00"/>
     <w:family w:val="roman"/>
     <w:pitch w:val="variable"/>
-    <w:sig w:usb0="E00002FF" w:usb1="400004FF" w:usb2="00000000" w:usb3="00000000" w:csb0="0000019F" w:csb1="00000000"/>
+    <w:sig w:usb0="A00002EF" w:usb1="4000004B" w:usb2="00000000" w:usb3="00000000" w:csb0="0000019F" w:csb1="00000000"/>
   </w:font>
   <w:font w:name="Tahoma">
     <w:panose1 w:val="020B0604030504040204"/>
@@ -29418,7 +29359,7 @@
 </file>
 
 <file path=word/glossary/settings.xml><?xml version="1.0" encoding="utf-8"?>
-<w:settings xmlns:mc="http://schemas.openxmlformats.org/markup-compatibility/2006" xmlns:o="urn:schemas-microsoft-com:office:office" xmlns:r="http://schemas.openxmlformats.org/officeDocument/2006/relationships" xmlns:m="http://schemas.openxmlformats.org/officeDocument/2006/math" xmlns:v="urn:schemas-microsoft-com:vml" xmlns:w10="urn:schemas-microsoft-com:office:word" xmlns:w="http://schemas.openxmlformats.org/wordprocessingml/2006/main" xmlns:w14="http://schemas.microsoft.com/office/word/2010/wordml" xmlns:w15="http://schemas.microsoft.com/office/word/2012/wordml" xmlns:w16se="http://schemas.microsoft.com/office/word/2015/wordml/symex" xmlns:sl="http://schemas.openxmlformats.org/schemaLibrary/2006/main" mc:Ignorable="w14 w15 w16se">
+<w:settings xmlns:mc="http://schemas.openxmlformats.org/markup-compatibility/2006" xmlns:o="urn:schemas-microsoft-com:office:office" xmlns:r="http://schemas.openxmlformats.org/officeDocument/2006/relationships" xmlns:m="http://schemas.openxmlformats.org/officeDocument/2006/math" xmlns:v="urn:schemas-microsoft-com:vml" xmlns:w10="urn:schemas-microsoft-com:office:word" xmlns:w="http://schemas.openxmlformats.org/wordprocessingml/2006/main" xmlns:w14="http://schemas.microsoft.com/office/word/2010/wordml" xmlns:w15="http://schemas.microsoft.com/office/word/2012/wordml" xmlns:w16cid="http://schemas.microsoft.com/office/word/2016/wordml/cid" xmlns:w16se="http://schemas.microsoft.com/office/word/2015/wordml/symex" xmlns:sl="http://schemas.openxmlformats.org/schemaLibrary/2006/main" mc:Ignorable="w14 w15 w16se w16cid">
   <w:view w:val="normal"/>
   <w:revisionView w:insDel="0" w:formatting="0" w:inkAnnotations="0"/>
   <w:defaultTabStop w:val="720"/>
@@ -29485,6 +29426,7 @@
     <w:rsid w:val="00C83450"/>
     <w:rsid w:val="00CD463B"/>
     <w:rsid w:val="00D10AB5"/>
+    <w:rsid w:val="00D25A33"/>
     <w:rsid w:val="00D67F9B"/>
     <w:rsid w:val="00DA1173"/>
     <w:rsid w:val="00DA5152"/>
@@ -29522,7 +29464,7 @@
 </file>
 
 <file path=word/glossary/styles.xml><?xml version="1.0" encoding="utf-8"?>
-<w:styles xmlns:mc="http://schemas.openxmlformats.org/markup-compatibility/2006" xmlns:r="http://schemas.openxmlformats.org/officeDocument/2006/relationships" xmlns:w="http://schemas.openxmlformats.org/wordprocessingml/2006/main" xmlns:w14="http://schemas.microsoft.com/office/word/2010/wordml" xmlns:w15="http://schemas.microsoft.com/office/word/2012/wordml" xmlns:w16se="http://schemas.microsoft.com/office/word/2015/wordml/symex" mc:Ignorable="w14 w15 w16se">
+<w:styles xmlns:mc="http://schemas.openxmlformats.org/markup-compatibility/2006" xmlns:r="http://schemas.openxmlformats.org/officeDocument/2006/relationships" xmlns:w="http://schemas.openxmlformats.org/wordprocessingml/2006/main" xmlns:w14="http://schemas.microsoft.com/office/word/2010/wordml" xmlns:w15="http://schemas.microsoft.com/office/word/2012/wordml" xmlns:w16cid="http://schemas.microsoft.com/office/word/2016/wordml/cid" xmlns:w16se="http://schemas.microsoft.com/office/word/2015/wordml/symex" mc:Ignorable="w14 w15 w16se w16cid">
   <w:docDefaults>
     <w:rPrDefault>
       <w:rPr>
@@ -29538,7 +29480,7 @@
       </w:pPr>
     </w:pPrDefault>
   </w:docDefaults>
-  <w:latentStyles w:defLockedState="0" w:defUIPriority="99" w:defSemiHidden="0" w:defUnhideWhenUsed="0" w:defQFormat="0" w:count="374">
+  <w:latentStyles w:defLockedState="0" w:defUIPriority="99" w:defSemiHidden="0" w:defUnhideWhenUsed="0" w:defQFormat="0" w:count="375">
     <w:lsdException w:name="Normal" w:uiPriority="0" w:qFormat="1"/>
     <w:lsdException w:name="heading 1" w:uiPriority="9" w:qFormat="1"/>
     <w:lsdException w:name="heading 2" w:semiHidden="1" w:uiPriority="9" w:unhideWhenUsed="1" w:qFormat="1"/>
@@ -29688,11 +29630,10 @@
     <w:lsdException w:name="Table Professional" w:semiHidden="1" w:unhideWhenUsed="1"/>
     <w:lsdException w:name="Table Subtle 1" w:semiHidden="1" w:unhideWhenUsed="1"/>
     <w:lsdException w:name="Table Subtle 2" w:semiHidden="1" w:unhideWhenUsed="1"/>
+    <w:lsdException w:name="Table Web 1" w:semiHidden="1" w:unhideWhenUsed="1"/>
     <w:lsdException w:name="Table Web 2" w:semiHidden="1" w:unhideWhenUsed="1"/>
-    <w:lsdException w:name="Table Web 3" w:semiHidden="1" w:unhideWhenUsed="1"/>
     <w:lsdException w:name="Balloon Text" w:semiHidden="1" w:unhideWhenUsed="1"/>
     <w:lsdException w:name="Table Grid" w:uiPriority="59"/>
-    <w:lsdException w:name="Table Theme" w:semiHidden="1" w:unhideWhenUsed="1"/>
     <w:lsdException w:name="Placeholder Text" w:semiHidden="1"/>
     <w:lsdException w:name="No Spacing" w:uiPriority="1" w:qFormat="1"/>
     <w:lsdException w:name="Light Shading" w:uiPriority="60"/>
@@ -29911,6 +29852,7 @@
     <w:lsdException w:name="Mention" w:semiHidden="1" w:unhideWhenUsed="1"/>
     <w:lsdException w:name="Smart Hyperlink" w:semiHidden="1" w:unhideWhenUsed="1"/>
     <w:lsdException w:name="Hashtag" w:semiHidden="1" w:unhideWhenUsed="1"/>
+    <w:lsdException w:name="Unresolved Mention" w:semiHidden="1" w:unhideWhenUsed="1"/>
   </w:latentStyles>
   <w:style w:type="paragraph" w:default="1" w:styleId="Normal">
     <w:name w:val="Normal"/>
@@ -29965,7 +29907,7 @@
 </file>
 
 <file path=word/glossary/webSettings.xml><?xml version="1.0" encoding="utf-8"?>
-<w:webSettings xmlns:mc="http://schemas.openxmlformats.org/markup-compatibility/2006" xmlns:r="http://schemas.openxmlformats.org/officeDocument/2006/relationships" xmlns:w="http://schemas.openxmlformats.org/wordprocessingml/2006/main" xmlns:w14="http://schemas.microsoft.com/office/word/2010/wordml" xmlns:w15="http://schemas.microsoft.com/office/word/2012/wordml" xmlns:w16se="http://schemas.microsoft.com/office/word/2015/wordml/symex" mc:Ignorable="w14 w15 w16se">
+<w:webSettings xmlns:mc="http://schemas.openxmlformats.org/markup-compatibility/2006" xmlns:r="http://schemas.openxmlformats.org/officeDocument/2006/relationships" xmlns:w="http://schemas.openxmlformats.org/wordprocessingml/2006/main" xmlns:w14="http://schemas.microsoft.com/office/word/2010/wordml" xmlns:w15="http://schemas.microsoft.com/office/word/2012/wordml" xmlns:w16cid="http://schemas.microsoft.com/office/word/2016/wordml/cid" xmlns:w16se="http://schemas.microsoft.com/office/word/2015/wordml/symex" mc:Ignorable="w14 w15 w16se w16cid">
   <w:optimizeForBrowser/>
 </w:webSettings>
 </file>
@@ -30324,7 +30266,7 @@
 </file>
 
 <file path=customXml/itemProps1.xml><?xml version="1.0" encoding="utf-8"?>
-<ds:datastoreItem xmlns:ds="http://schemas.openxmlformats.org/officeDocument/2006/customXml" ds:itemID="{8928917B-10B4-4B2A-A08C-4B03BC95E50B}">
+<ds:datastoreItem xmlns:ds="http://schemas.openxmlformats.org/officeDocument/2006/customXml" ds:itemID="{86A46677-0852-46F7-A0D3-0B2EA370F5E1}">
   <ds:schemaRefs>
     <ds:schemaRef ds:uri="http://schemas.openxmlformats.org/officeDocument/2006/bibliography"/>
   </ds:schemaRefs>

</xml_diff>